<commit_message>
Made methods changes pre-Nathan
</commit_message>
<xml_diff>
--- a/Paper/MM model manuscript v3 penultimate_MR.docx
+++ b/Paper/MM model manuscript v3 penultimate_MR.docx
@@ -9,6 +9,8 @@
       <w:r>
         <w:t xml:space="preserve">Exploring </w:t>
       </w:r>
+      <w:bookmarkStart w:id="0" w:name="_GoBack"/>
+      <w:bookmarkEnd w:id="0"/>
       <w:r>
         <w:t>Hydrogenotrophic Methanogenesis: A</w:t>
       </w:r>
@@ -387,12 +389,12 @@
       <w:pPr>
         <w:pStyle w:val="Heading1"/>
       </w:pPr>
-      <w:commentRangeStart w:id="0"/>
+      <w:commentRangeStart w:id="1"/>
       <w:r>
         <w:lastRenderedPageBreak/>
         <w:t>Abstract</w:t>
       </w:r>
-      <w:commentRangeEnd w:id="0"/>
+      <w:commentRangeEnd w:id="1"/>
       <w:r>
         <w:rPr>
           <w:rStyle w:val="CommentReference"/>
@@ -401,7 +403,7 @@
           <w:bCs w:val="0"/>
           <w:color w:val="auto"/>
         </w:rPr>
-        <w:commentReference w:id="0"/>
+        <w:commentReference w:id="1"/>
       </w:r>
     </w:p>
     <w:p>
@@ -627,17 +629,17 @@
       <w:r>
         <w:t>To address electron and the question of ferredoxin specificity, we have</w:t>
       </w:r>
-      <w:commentRangeStart w:id="1"/>
+      <w:commentRangeStart w:id="2"/>
       <w:r>
         <w:t>……</w:t>
       </w:r>
-      <w:commentRangeEnd w:id="1"/>
+      <w:commentRangeEnd w:id="2"/>
       <w:r>
         <w:rPr>
           <w:rStyle w:val="CommentReference"/>
           <w:rFonts w:asciiTheme="minorHAnsi" w:hAnsiTheme="minorHAnsi"/>
         </w:rPr>
-        <w:commentReference w:id="1"/>
+        <w:commentReference w:id="2"/>
       </w:r>
       <w:r>
         <w:t>This</w:t>
@@ -657,7 +659,7 @@
       <w:r>
         <w:t xml:space="preserve"> and provides </w:t>
       </w:r>
-      <w:commentRangeStart w:id="2"/>
+      <w:commentRangeStart w:id="3"/>
       <w:r>
         <w:t xml:space="preserve">a </w:t>
       </w:r>
@@ -673,13 +675,13 @@
       <w:r>
         <w:t xml:space="preserve">. </w:t>
       </w:r>
-      <w:commentRangeEnd w:id="2"/>
+      <w:commentRangeEnd w:id="3"/>
       <w:r>
         <w:rPr>
           <w:rStyle w:val="CommentReference"/>
           <w:rFonts w:asciiTheme="minorHAnsi" w:hAnsiTheme="minorHAnsi"/>
         </w:rPr>
-        <w:commentReference w:id="2"/>
+        <w:commentReference w:id="3"/>
       </w:r>
     </w:p>
     <w:p>
@@ -832,7 +834,7 @@
       <w:r>
         <w:t xml:space="preserve"> </w:t>
       </w:r>
-      <w:commentRangeStart w:id="3"/>
+      <w:commentRangeStart w:id="4"/>
       <w:r>
         <w:t xml:space="preserve">Advancing technology is </w:t>
       </w:r>
@@ -914,13 +916,13 @@
       <w:r>
         <w:t>sources.</w:t>
       </w:r>
-      <w:commentRangeEnd w:id="3"/>
+      <w:commentRangeEnd w:id="4"/>
       <w:r>
         <w:rPr>
           <w:rStyle w:val="CommentReference"/>
           <w:rFonts w:asciiTheme="minorHAnsi" w:hAnsiTheme="minorHAnsi"/>
         </w:rPr>
-        <w:commentReference w:id="3"/>
+        <w:commentReference w:id="4"/>
       </w:r>
       <w:r>
         <w:t>.</w:t>
@@ -1689,15 +1691,7 @@
         <w:t xml:space="preserve"> and their</w:t>
       </w:r>
       <w:r>
-        <w:t xml:space="preserve"> </w:t>
-      </w:r>
-      <w:proofErr w:type="spellStart"/>
-      <w:r>
-        <w:t>biosysnthesis</w:t>
-      </w:r>
-      <w:proofErr w:type="spellEnd"/>
-      <w:r>
-        <w:t xml:space="preserve"> (</w:t>
+        <w:t xml:space="preserve"> biosynthesis (</w:t>
       </w:r>
       <w:r>
         <w:rPr>
@@ -2431,13 +2425,8 @@
       <w:r>
         <w:t xml:space="preserve">, and </w:t>
       </w:r>
-      <w:proofErr w:type="spellStart"/>
-      <w:r>
-        <w:t>and</w:t>
-      </w:r>
-      <w:proofErr w:type="spellEnd"/>
-      <w:r>
-        <w:t xml:space="preserve"> the addition of </w:t>
+      <w:r>
+        <w:t xml:space="preserve">the addition of </w:t>
       </w:r>
       <w:r>
         <w:t xml:space="preserve">various </w:t>
@@ -2836,7 +2825,7 @@
       <w:r>
         <w:t xml:space="preserve">filling </w:t>
       </w:r>
-      <w:commentRangeStart w:id="4"/>
+      <w:commentRangeStart w:id="5"/>
       <w:r>
         <w:t xml:space="preserve">(method currently not available through </w:t>
       </w:r>
@@ -2848,13 +2837,13 @@
       <w:r>
         <w:t xml:space="preserve"> Narrative Interface).</w:t>
       </w:r>
-      <w:commentRangeEnd w:id="4"/>
+      <w:commentRangeEnd w:id="5"/>
       <w:r>
         <w:rPr>
           <w:rStyle w:val="CommentReference"/>
           <w:rFonts w:asciiTheme="minorHAnsi" w:hAnsiTheme="minorHAnsi"/>
         </w:rPr>
-        <w:commentReference w:id="4"/>
+        <w:commentReference w:id="5"/>
       </w:r>
       <w:r>
         <w:t xml:space="preserve"> </w:t>
@@ -4325,14 +4314,14 @@
       <w:pPr>
         <w:pStyle w:val="Heading2"/>
       </w:pPr>
-      <w:commentRangeStart w:id="5"/>
+      <w:commentRangeStart w:id="6"/>
       <w:r>
         <w:t xml:space="preserve">Experimental </w:t>
       </w:r>
       <w:r>
         <w:t>Measurements</w:t>
       </w:r>
-      <w:commentRangeEnd w:id="5"/>
+      <w:commentRangeEnd w:id="6"/>
       <w:r>
         <w:rPr>
           <w:rStyle w:val="CommentReference"/>
@@ -4341,7 +4330,7 @@
           <w:bCs w:val="0"/>
           <w:color w:val="auto"/>
         </w:rPr>
-        <w:commentReference w:id="5"/>
+        <w:commentReference w:id="6"/>
       </w:r>
     </w:p>
     <w:p>
@@ -4403,16 +4392,22 @@
         <w:t>hemostat</w:t>
       </w:r>
       <w:r>
-        <w:t>s were in steady state continuous</w:t>
+        <w:t>s were</w:t>
+      </w:r>
+      <w:r>
+        <w:t xml:space="preserve"> operated</w:t>
+      </w:r>
+      <w:r>
+        <w:t xml:space="preserve"> in steady state continuous</w:t>
       </w:r>
       <w:r>
         <w:t xml:space="preserve"> mode</w:t>
       </w:r>
       <w:r>
-        <w:t xml:space="preserve"> were operated</w:t>
-      </w:r>
-      <w:r>
-        <w:t xml:space="preserve"> with gas flows of 110 L/h H</w:t>
+        <w:t xml:space="preserve"> </w:t>
+      </w:r>
+      <w:r>
+        <w:t>under H</w:t>
       </w:r>
       <w:r>
         <w:rPr>
@@ -4421,7 +4416,28 @@
         <w:t>2</w:t>
       </w:r>
       <w:r>
-        <w:t>, 15 L/h CO</w:t>
+        <w:t xml:space="preserve">-limiting conditions to match model simulation conditions, </w:t>
+      </w:r>
+      <w:r>
+        <w:t xml:space="preserve">with gas flows of </w:t>
+      </w:r>
+      <w:r>
+        <w:t>10-15</w:t>
+      </w:r>
+      <w:r>
+        <w:t xml:space="preserve"> </w:t>
+      </w:r>
+      <w:r>
+        <w:t>mL</w:t>
+      </w:r>
+      <w:r>
+        <w:t>/</w:t>
+      </w:r>
+      <w:r>
+        <w:t>min</w:t>
+      </w:r>
+      <w:r>
+        <w:t xml:space="preserve"> H</w:t>
       </w:r>
       <w:r>
         <w:rPr>
@@ -4430,7 +4446,19 @@
         <w:t>2</w:t>
       </w:r>
       <w:r>
-        <w:t>, 15 L/h N</w:t>
+        <w:t xml:space="preserve">, </w:t>
+      </w:r>
+      <w:r>
+        <w:t>40</w:t>
+      </w:r>
+      <w:r>
+        <w:t xml:space="preserve"> </w:t>
+      </w:r>
+      <w:r>
+        <w:t>mL/min</w:t>
+      </w:r>
+      <w:r>
+        <w:t xml:space="preserve"> CO</w:t>
       </w:r>
       <w:r>
         <w:rPr>
@@ -4439,7 +4467,13 @@
         <w:t>2</w:t>
       </w:r>
       <w:r>
-        <w:t>, and 15 L/h H</w:t>
+        <w:t xml:space="preserve">, 15 </w:t>
+      </w:r>
+      <w:r>
+        <w:t>mL/min</w:t>
+      </w:r>
+      <w:r>
+        <w:t xml:space="preserve"> H</w:t>
       </w:r>
       <w:r>
         <w:rPr>
@@ -4448,19 +4482,19 @@
         <w:t>2</w:t>
       </w:r>
       <w:r>
-        <w:t>S, with a dilution rate of 0.0833</w:t>
-      </w:r>
-      <w:r>
-        <w:t xml:space="preserve"> h</w:t>
-      </w:r>
-      <w:r>
-        <w:rPr>
-          <w:vertAlign w:val="superscript"/>
-        </w:rPr>
-        <w:t>-1</w:t>
-      </w:r>
-      <w:r>
-        <w:t xml:space="preserve">. </w:t>
+        <w:t>S,</w:t>
+      </w:r>
+      <w:r>
+        <w:t xml:space="preserve"> and a balance of N</w:t>
+      </w:r>
+      <w:r>
+        <w:rPr>
+          <w:vertAlign w:val="subscript"/>
+        </w:rPr>
+        <w:t>2</w:t>
+      </w:r>
+      <w:r>
+        <w:t xml:space="preserve"> up to a total 200 mL/min.</w:t>
       </w:r>
     </w:p>
     <w:p>
@@ -4489,54 +4523,54 @@
         <w:t>}</w:t>
       </w:r>
       <w:r>
-        <w:t xml:space="preserve">. </w:t>
-      </w:r>
-      <w:r>
-        <w:t>Small ~5 mL aliquots of cells sampled directly from chemostat culture were measured for optical density to determine the overall chemostat optical density.</w:t>
-      </w:r>
+        <w:t>.</w:t>
+      </w:r>
+      <w:r>
+        <w:t xml:space="preserve"> Overall chemostat optical density was measured and 20</w:t>
+      </w:r>
+      <w:r>
+        <w:t xml:space="preserve"> mL aliquots of cells in media were </w:t>
+      </w:r>
+      <w:r>
+        <w:t xml:space="preserve">then </w:t>
+      </w:r>
+      <w:r>
+        <w:t xml:space="preserve">sampled directly from chemostat culture </w:t>
+      </w:r>
+      <w:r>
+        <w:t xml:space="preserve">by syringe. These aliquots </w:t>
+      </w:r>
+      <w:proofErr w:type="spellStart"/>
+      <w:r>
+        <w:t>werevacuum</w:t>
+      </w:r>
+      <w:proofErr w:type="spellEnd"/>
       <w:r>
         <w:t xml:space="preserve"> </w:t>
       </w:r>
       <w:r>
-        <w:t>5</w:t>
-      </w:r>
-      <w:r>
-        <w:t xml:space="preserve">0 mL aliquots of cells in media were </w:t>
-      </w:r>
-      <w:r>
-        <w:t xml:space="preserve">then </w:t>
-      </w:r>
-      <w:r>
-        <w:t xml:space="preserve">sampled directly from chemostat culture into 50 mL Falcon tubes and </w:t>
-      </w:r>
-      <w:r>
-        <w:t xml:space="preserve">filtered through 25 </w:t>
-      </w:r>
-      <w:proofErr w:type="spellStart"/>
-      <w:r>
-        <w:t>nM</w:t>
-      </w:r>
-      <w:proofErr w:type="spellEnd"/>
-      <w:r>
-        <w:t xml:space="preserve"> pore filters to remove all non-cellular components. </w:t>
-      </w:r>
-      <w:r>
-        <w:t>W</w:t>
-      </w:r>
-      <w:r>
-        <w:t>et</w:t>
-      </w:r>
-      <w:r>
-        <w:t xml:space="preserve"> cells and their</w:t>
-      </w:r>
-      <w:r>
-        <w:t xml:space="preserve"> filters were dried in a 50 degree oven and their weight was meas</w:t>
-      </w:r>
-      <w:r>
-        <w:t xml:space="preserve">ured until it stabilized to give </w:t>
-      </w:r>
-      <w:r>
-        <w:t xml:space="preserve">the final dry cell weight. </w:t>
+        <w:t xml:space="preserve">filtered through </w:t>
+      </w:r>
+      <w:r>
+        <w:t>0.45</w:t>
+      </w:r>
+      <w:r>
+        <w:t xml:space="preserve"> </w:t>
+      </w:r>
+      <w:r>
+        <w:rPr>
+          <w:rFonts w:cs="Times New Roman"/>
+        </w:rPr>
+        <w:t>µ</w:t>
+      </w:r>
+      <w:r>
+        <w:t>M pore filters to remove all non-cellular components</w:t>
+      </w:r>
+      <w:r>
+        <w:t xml:space="preserve">, then dried at room temperature and weighed daily until their weights stabilized. </w:t>
+      </w:r>
+      <w:r>
+        <w:t xml:space="preserve"> </w:t>
       </w:r>
     </w:p>
     <w:p>
@@ -4555,22 +4589,7 @@
       </w:r>
       <w:proofErr w:type="spellEnd"/>
       <w:r>
-        <w:t xml:space="preserve">, the optimal way to obtain accurate ATP maintenance values is to plot </w:t>
-      </w:r>
-      <w:commentRangeStart w:id="6"/>
-      <w:r>
-        <w:t xml:space="preserve">ATP production versus growth data </w:t>
-      </w:r>
-      <w:commentRangeEnd w:id="6"/>
-      <w:r>
-        <w:rPr>
-          <w:rStyle w:val="CommentReference"/>
-          <w:rFonts w:asciiTheme="minorHAnsi" w:hAnsiTheme="minorHAnsi"/>
-        </w:rPr>
-        <w:commentReference w:id="6"/>
-      </w:r>
-      <w:r>
-        <w:t xml:space="preserve">from chemostat growth experiments </w:t>
+        <w:t xml:space="preserve">, the optimal way to obtain accurate ATP maintenance values is to plot ATP production versus growth data from chemostat growth experiments </w:t>
       </w:r>
       <w:r>
         <w:fldChar w:fldCharType="begin"/>
@@ -4593,119 +4612,132 @@
       <w:r>
         <w:t xml:space="preserve">. </w:t>
       </w:r>
-      <w:commentRangeStart w:id="7"/>
-      <w:r>
-        <w:t>In</w:t>
-      </w:r>
-      <w:commentRangeEnd w:id="7"/>
-      <w:r>
-        <w:rPr>
-          <w:rStyle w:val="CommentReference"/>
-          <w:rFonts w:asciiTheme="minorHAnsi" w:hAnsiTheme="minorHAnsi"/>
-        </w:rPr>
-        <w:commentReference w:id="7"/>
-      </w:r>
-      <w:r>
+      <w:r>
+        <w:t xml:space="preserve">In </w:t>
+      </w:r>
+      <w:r>
+        <w:t xml:space="preserve">practice, this required us to measure the growth rate and methane secretion rate of </w:t>
+      </w:r>
+      <w:r>
+        <w:rPr>
+          <w:i/>
+        </w:rPr>
+        <w:t>M. maripaludis</w:t>
+      </w:r>
+      <w:r>
+        <w:rPr>
+          <w:i/>
+        </w:rPr>
         <w:t xml:space="preserve"> </w:t>
       </w:r>
       <w:r>
+        <w:t xml:space="preserve">during steady state growth to obtain a set of training data. For each time point, we </w:t>
+      </w:r>
+      <w:r>
+        <w:lastRenderedPageBreak/>
+        <w:t>constrained our model to our measured growth rate and secretion rate and set the model objective to maximize ATP hydrolysis (</w:t>
+      </w:r>
+      <w:proofErr w:type="gramStart"/>
+      <w:r>
+        <w:t>rxn00062[</w:t>
+      </w:r>
+      <w:proofErr w:type="gramEnd"/>
+      <w:r>
+        <w:t xml:space="preserve">c0]). We plotted the resulting value of ATP production </w:t>
+      </w:r>
+      <w:r>
+        <w:t>as a function of</w:t>
+      </w:r>
+      <w:r>
+        <w:t xml:space="preserve"> </w:t>
+      </w:r>
+      <w:r>
+        <w:t xml:space="preserve">growth rate and obtained the growth-associated (slope) and non-growth associated (y-intercept) ATP maintenance values </w:t>
+      </w:r>
+      <w:r>
+        <w:t xml:space="preserve">using a linear model. </w:t>
+      </w:r>
+      <w:r>
         <w:rPr>
           <w:i/>
         </w:rPr>
-        <w:t xml:space="preserve">M. maripaludis, </w:t>
-      </w:r>
-      <w:r>
-        <w:t xml:space="preserve">the ratio </w:t>
-      </w:r>
-      <w:r>
-        <w:t>of ATP to methane production can be closely approximated as</w:t>
-      </w:r>
-      <w:r>
         <w:t xml:space="preserve"> </w:t>
       </w:r>
-      <w:proofErr w:type="gramStart"/>
-      <w:r>
-        <w:t xml:space="preserve">0.5 </w:t>
-      </w:r>
-      <w:proofErr w:type="gramEnd"/>
-      <m:oMath>
-        <m:f>
-          <m:fPr>
-            <m:ctrlPr>
-              <w:rPr>
-                <w:rFonts w:ascii="Cambria Math" w:hAnsi="Cambria Math"/>
-                <w:i/>
-              </w:rPr>
-            </m:ctrlPr>
-          </m:fPr>
-          <m:num>
-            <m:r>
-              <w:rPr>
-                <w:rFonts w:ascii="Cambria Math" w:hAnsi="Cambria Math"/>
-              </w:rPr>
-              <m:t>mol ATP</m:t>
-            </m:r>
-          </m:num>
-          <m:den>
-            <m:r>
-              <w:rPr>
-                <w:rFonts w:ascii="Cambria Math" w:hAnsi="Cambria Math"/>
-              </w:rPr>
-              <m:t>mol C</m:t>
-            </m:r>
-            <m:sSub>
-              <m:sSubPr>
-                <m:ctrlPr>
-                  <w:rPr>
-                    <w:rFonts w:ascii="Cambria Math" w:hAnsi="Cambria Math"/>
-                    <w:i/>
-                  </w:rPr>
-                </m:ctrlPr>
-              </m:sSubPr>
-              <m:e>
-                <m:r>
-                  <w:rPr>
-                    <w:rFonts w:ascii="Cambria Math" w:hAnsi="Cambria Math"/>
-                  </w:rPr>
-                  <m:t>H</m:t>
-                </m:r>
-              </m:e>
-              <m:sub>
-                <m:r>
-                  <w:rPr>
-                    <w:rFonts w:ascii="Cambria Math" w:hAnsi="Cambria Math"/>
-                  </w:rPr>
-                  <m:t>4</m:t>
-                </m:r>
-              </m:sub>
-            </m:sSub>
-          </m:den>
-        </m:f>
-      </m:oMath>
+      <w:r>
+        <w:t xml:space="preserve">We ensured steady state growth by </w:t>
+      </w:r>
       <w:r>
         <w:rPr>
           <w:rFonts w:eastAsiaTheme="minorEastAsia"/>
         </w:rPr>
-        <w:t xml:space="preserve">, </w:t>
+        <w:t>monitor</w:t>
       </w:r>
       <w:r>
         <w:rPr>
           <w:rFonts w:eastAsiaTheme="minorEastAsia"/>
         </w:rPr>
-        <w:lastRenderedPageBreak/>
-        <w:t>hence we constructed our plot by measuring methane production versus growth rate. Growth rates were monitored by measuring dry cell weight via optical density values. Gas from the chemostat headspace was collected directly into 5-mL serum vials after flushing with at least 500 mL of chemostat gas outflow. Methane production rates were quantitatively assessed</w:t>
+        <w:t>ing</w:t>
       </w:r>
       <w:r>
         <w:rPr>
           <w:rFonts w:eastAsiaTheme="minorEastAsia"/>
         </w:rPr>
-        <w:t xml:space="preserve"> by measuring total gas outflow using a bubble flow meter and measuring methane percentage</w:t>
+        <w:t xml:space="preserve"> dry cell weight via optical density values. </w:t>
       </w:r>
       <w:r>
         <w:rPr>
           <w:rFonts w:eastAsiaTheme="minorEastAsia"/>
         </w:rPr>
-        <w:t xml:space="preserve"> using a {</w:t>
+        <w:t>Cell growth rate was measured using chemostat dilution rate, which is equivalent to growth rate at steady state {</w:t>
+      </w:r>
+      <w:r>
+        <w:rPr>
+          <w:rFonts w:eastAsiaTheme="minorEastAsia"/>
+          <w:highlight w:val="yellow"/>
+        </w:rPr>
+        <w:t>ref?</w:t>
+      </w:r>
+      <w:r>
+        <w:rPr>
+          <w:rFonts w:eastAsiaTheme="minorEastAsia"/>
+        </w:rPr>
+        <w:t xml:space="preserve">}. Methane evolution rate was quantitatively assessed by </w:t>
+      </w:r>
+      <w:r>
+        <w:rPr>
+          <w:rFonts w:eastAsiaTheme="minorEastAsia"/>
+        </w:rPr>
+        <w:t xml:space="preserve">measuring total gas outflow using a bubble flow meter and measuring </w:t>
+      </w:r>
+      <w:r>
+        <w:rPr>
+          <w:rFonts w:eastAsiaTheme="minorEastAsia"/>
+        </w:rPr>
+        <w:t xml:space="preserve">the </w:t>
+      </w:r>
+      <w:r>
+        <w:rPr>
+          <w:rFonts w:eastAsiaTheme="minorEastAsia"/>
+        </w:rPr>
+        <w:t xml:space="preserve">methane </w:t>
+      </w:r>
+      <w:r>
+        <w:rPr>
+          <w:rFonts w:eastAsiaTheme="minorEastAsia"/>
+        </w:rPr>
+        <w:t>fraction</w:t>
+      </w:r>
+      <w:r>
+        <w:rPr>
+          <w:rFonts w:eastAsiaTheme="minorEastAsia"/>
+        </w:rPr>
+        <w:t xml:space="preserve"> </w:t>
+      </w:r>
+      <w:r>
+        <w:rPr>
+          <w:rFonts w:eastAsiaTheme="minorEastAsia"/>
+        </w:rPr>
+        <w:t>using a {</w:t>
       </w:r>
       <w:r>
         <w:rPr>
@@ -4751,14 +4783,14 @@
       <w:pPr>
         <w:pStyle w:val="Heading2"/>
       </w:pPr>
-      <w:commentRangeStart w:id="8"/>
+      <w:commentRangeStart w:id="7"/>
       <w:r>
         <w:t xml:space="preserve">Reconstruction </w:t>
       </w:r>
       <w:r>
         <w:t>Statistics</w:t>
       </w:r>
-      <w:commentRangeEnd w:id="8"/>
+      <w:commentRangeEnd w:id="7"/>
       <w:r>
         <w:rPr>
           <w:rStyle w:val="CommentReference"/>
@@ -4767,7 +4799,7 @@
           <w:bCs w:val="0"/>
           <w:color w:val="auto"/>
         </w:rPr>
-        <w:commentReference w:id="8"/>
+        <w:commentReference w:id="7"/>
       </w:r>
     </w:p>
     <w:p>
@@ -4895,17 +4927,17 @@
         <w:t xml:space="preserve"> </w:t>
       </w:r>
       <w:r>
-        <w:t xml:space="preserve">filling, which resulted in the automated addition of 66 genes to our reconstruction before we began to curate it manually. Furthermore, we relied </w:t>
+        <w:t xml:space="preserve">filling, which resulted in the automated addition of 66 genes to our reconstruction before we began to </w:t>
+      </w:r>
+      <w:r>
+        <w:lastRenderedPageBreak/>
+        <w:t xml:space="preserve">curate it manually. Furthermore, we relied </w:t>
       </w:r>
       <w:r>
         <w:t>primarily</w:t>
       </w:r>
       <w:r>
-        <w:t xml:space="preserve"> on biochemical knowledge from literature sources, particularly regarding recently-elucidated biosynthesis pathways that were not available </w:t>
-      </w:r>
-      <w:r>
-        <w:lastRenderedPageBreak/>
-        <w:t xml:space="preserve">in annotation databases. </w:t>
+        <w:t xml:space="preserve"> on biochemical knowledge from literature sources, particularly regarding recently-elucidated biosynthesis pathways that were not available in annotation databases. </w:t>
       </w:r>
       <w:r>
         <w:t xml:space="preserve">Combined, </w:t>
@@ -5081,7 +5113,11 @@
       </w:r>
       <w:proofErr w:type="spellEnd"/>
       <w:r>
-        <w:t>, coenzyme F</w:t>
+        <w:t xml:space="preserve">, </w:t>
+      </w:r>
+      <w:r>
+        <w:lastRenderedPageBreak/>
+        <w:t>coenzyme F</w:t>
       </w:r>
       <w:r>
         <w:rPr>
@@ -5099,11 +5135,7 @@
         <w:t>430</w:t>
       </w:r>
       <w:r>
-        <w:t xml:space="preserve">. Although these 24 reactions lack genes, all of them were added manually as hypothetical steps to complete essential biosynthetic pathways and are based </w:t>
-      </w:r>
-      <w:r>
-        <w:lastRenderedPageBreak/>
-        <w:t xml:space="preserve">on information from biochemical literature. These are distinct from, for example, the 11 reactions </w:t>
+        <w:t xml:space="preserve">. Although these 24 reactions lack genes, all of them were added manually as hypothetical steps to complete essential biosynthetic pathways and are based on information from biochemical literature. These are distinct from, for example, the 11 reactions </w:t>
       </w:r>
       <w:r>
         <w:t>encompassed by “Vitamin and Cofactor Synthesis” that were all added to fill biosynthesis gaps but have no supporting literature evidence. In total, of the 85 reactions lacking genes 46 (54%) are gap</w:t>
@@ -5225,7 +5257,11 @@
       </w:r>
       <w:proofErr w:type="spellEnd"/>
       <w:r>
-        <w:t xml:space="preserve"> and the heterodisulfide complex (</w:t>
+        <w:t xml:space="preserve"> and the heterodisulfide complex </w:t>
+      </w:r>
+      <w:r>
+        <w:lastRenderedPageBreak/>
+        <w:t>(</w:t>
       </w:r>
       <w:proofErr w:type="spellStart"/>
       <w:r>
@@ -5269,11 +5305,7 @@
         <w:t xml:space="preserve"> energetic coupling site </w:t>
       </w:r>
       <w:r>
-        <w:t xml:space="preserve">to generate energy for </w:t>
-      </w:r>
-      <w:r>
-        <w:lastRenderedPageBreak/>
-        <w:t xml:space="preserve">growth. </w:t>
+        <w:t xml:space="preserve">to generate energy for growth. </w:t>
       </w:r>
       <w:r>
         <w:t>However</w:t>
@@ -5462,7 +5494,11 @@
         <w:fldChar w:fldCharType="end"/>
       </w:r>
       <w:r>
-        <w:t>. Presently, the full extent of this phenomenon is not well understood and requires more experimental investigation. How</w:t>
+        <w:t xml:space="preserve">. Presently, the full extent of this phenomenon is not well understood and requires more </w:t>
+      </w:r>
+      <w:r>
+        <w:lastRenderedPageBreak/>
+        <w:t>experimental investigation. How</w:t>
       </w:r>
       <w:r>
         <w:t>ever, in an effort to represent ferredoxin specificity in our model, we have included a function</w:t>
@@ -5480,11 +5516,7 @@
         <w:t xml:space="preserve"> </w:t>
       </w:r>
       <w:r>
-        <w:t xml:space="preserve">promiscuous </w:t>
-      </w:r>
-      <w:r>
-        <w:lastRenderedPageBreak/>
-        <w:t xml:space="preserve">ferredoxins to </w:t>
+        <w:t xml:space="preserve">promiscuous ferredoxins to </w:t>
       </w:r>
       <w:r>
         <w:t xml:space="preserve">specific ferredoxins for the </w:t>
@@ -5748,6 +5780,7 @@
         <w:t xml:space="preserve">M. maripaludis </w:t>
       </w:r>
       <w:r>
+        <w:lastRenderedPageBreak/>
         <w:t>because sulfate reduction</w:t>
       </w:r>
       <w:r>
@@ -5787,11 +5820,7 @@
         <w:t xml:space="preserve">ecause sulfate is the default sulfur source for </w:t>
       </w:r>
       <w:r>
-        <w:t xml:space="preserve">most microorganisms, our initial reconstruction </w:t>
-      </w:r>
-      <w:r>
-        <w:lastRenderedPageBreak/>
-        <w:t xml:space="preserve">included a sulfate transporter and sulfate reduction pathway. We removed the sulfate transporter and instead added a transporter for sulfide, the primary sulfur source for </w:t>
+        <w:t xml:space="preserve">most microorganisms, our initial reconstruction included a sulfate transporter and sulfate reduction pathway. We removed the sulfate transporter and instead added a transporter for sulfide, the primary sulfur source for </w:t>
       </w:r>
       <w:r>
         <w:rPr>
@@ -5960,7 +5989,11 @@
         <w:t>±</w:t>
       </w:r>
       <w:r>
-        <w:t xml:space="preserve"> 0.58 for formate limitation </w:t>
+        <w:t xml:space="preserve"> 0.58 for </w:t>
+      </w:r>
+      <w:r>
+        <w:lastRenderedPageBreak/>
+        <w:t xml:space="preserve">formate limitation </w:t>
       </w:r>
       <w:r>
         <w:fldChar w:fldCharType="begin"/>
@@ -6017,11 +6050,7 @@
         <w:t>600</w:t>
       </w:r>
       <w:r>
-        <w:t xml:space="preserve"> of 1 corresponding to </w:t>
-      </w:r>
-      <w:r>
-        <w:lastRenderedPageBreak/>
-        <w:t>0.34 mg(dry weight)</w:t>
+        <w:t xml:space="preserve"> of 1 corresponding to 0.34 mg(dry weight)</w:t>
       </w:r>
       <w:r>
         <w:rPr>
@@ -6065,20 +6094,20 @@
       <w:r>
         <w:t xml:space="preserve"> </w:t>
       </w:r>
-      <w:commentRangeStart w:id="9"/>
+      <w:commentRangeStart w:id="8"/>
       <w:r>
         <w:t>We were unsure of the accuracy of this value and t</w:t>
       </w:r>
       <w:r>
         <w:t>o mitigate our concerns</w:t>
       </w:r>
-      <w:commentRangeEnd w:id="9"/>
+      <w:commentRangeEnd w:id="8"/>
       <w:r>
         <w:rPr>
           <w:rStyle w:val="CommentReference"/>
           <w:rFonts w:asciiTheme="minorHAnsi" w:hAnsiTheme="minorHAnsi"/>
         </w:rPr>
-        <w:commentReference w:id="9"/>
+        <w:commentReference w:id="8"/>
       </w:r>
       <w:r>
         <w:t>, we re-measured this conversion factor (see Methods)</w:t>
@@ -6172,17 +6201,17 @@
       <w:r>
         <w:t xml:space="preserve"> for formate </w:t>
       </w:r>
-      <w:commentRangeStart w:id="10"/>
+      <w:commentRangeStart w:id="9"/>
       <w:r>
         <w:t>limitation</w:t>
       </w:r>
-      <w:commentRangeEnd w:id="10"/>
+      <w:commentRangeEnd w:id="9"/>
       <w:r>
         <w:rPr>
           <w:rStyle w:val="CommentReference"/>
           <w:rFonts w:asciiTheme="minorHAnsi" w:hAnsiTheme="minorHAnsi"/>
         </w:rPr>
-        <w:commentReference w:id="10"/>
+        <w:commentReference w:id="9"/>
       </w:r>
       <w:r>
         <w:t xml:space="preserve">. </w:t>
@@ -6254,49 +6283,7 @@
         <w:t>VALUE</w:t>
       </w:r>
       <w:r>
-        <w:t># in H</w:t>
-      </w:r>
-      <w:r>
-        <w:rPr>
-          <w:vertAlign w:val="subscript"/>
-        </w:rPr>
-        <w:t>2</w:t>
-      </w:r>
-      <w:r>
-        <w:t>-limiting conditions and #</w:t>
-      </w:r>
-      <w:r>
-        <w:rPr>
-          <w:highlight w:val="magenta"/>
-        </w:rPr>
-        <w:t xml:space="preserve">VALUE </w:t>
-      </w:r>
-      <w:r>
-        <w:t># and #</w:t>
-      </w:r>
-      <w:r>
-        <w:rPr>
-          <w:highlight w:val="magenta"/>
-        </w:rPr>
-        <w:t>VALUE</w:t>
-      </w:r>
-      <w:r>
-        <w:t xml:space="preserve"># in formate-limiting conditions for GAM and NGAM, </w:t>
-      </w:r>
-      <w:commentRangeStart w:id="11"/>
-      <w:r>
-        <w:t>respectively</w:t>
-      </w:r>
-      <w:commentRangeEnd w:id="11"/>
-      <w:r>
-        <w:rPr>
-          <w:rStyle w:val="CommentReference"/>
-          <w:rFonts w:asciiTheme="minorHAnsi" w:hAnsiTheme="minorHAnsi"/>
-        </w:rPr>
-        <w:commentReference w:id="11"/>
-      </w:r>
-      <w:r>
-        <w:t xml:space="preserve">. </w:t>
+        <w:t xml:space="preserve"># in for GAM and NGAM, respectively. </w:t>
       </w:r>
     </w:p>
     <w:p>
@@ -6312,28 +6299,41 @@
       <w:r>
         <w:t xml:space="preserve">. </w:t>
       </w:r>
-      <w:commentRangeStart w:id="12"/>
+      <w:commentRangeStart w:id="10"/>
       <w:r>
         <w:t>Both of our computational values agreed closely with the experimental values, falling within the uncertainty range</w:t>
       </w:r>
       <w:r>
         <w:t xml:space="preserve"> in each case. Though growth yield validation is not an absolute measure of model performance, our model’s ability to closely reproduce experimental results without manual overfitting suggested a high propensity for generating viable growth predictions. This result bodes well for our model’s utility as a predictive tool as we look to use it to generate quantitatively feasible growth hypotheses for novel strain designs. </w:t>
       </w:r>
-      <w:commentRangeEnd w:id="12"/>
+      <w:commentRangeEnd w:id="10"/>
       <w:r>
         <w:rPr>
           <w:rStyle w:val="CommentReference"/>
           <w:rFonts w:asciiTheme="minorHAnsi" w:hAnsiTheme="minorHAnsi"/>
         </w:rPr>
-        <w:commentReference w:id="12"/>
+        <w:commentReference w:id="10"/>
       </w:r>
     </w:p>
     <w:p>
       <w:pPr>
         <w:spacing w:line="480" w:lineRule="auto"/>
       </w:pPr>
-      <w:r>
-        <w:t xml:space="preserve">Gene knockout experiments present a </w:t>
+      <w:commentRangeStart w:id="11"/>
+      <w:r>
+        <w:lastRenderedPageBreak/>
+        <w:t>Gene</w:t>
+      </w:r>
+      <w:commentRangeEnd w:id="11"/>
+      <w:r>
+        <w:rPr>
+          <w:rStyle w:val="CommentReference"/>
+          <w:rFonts w:asciiTheme="minorHAnsi" w:hAnsiTheme="minorHAnsi"/>
+        </w:rPr>
+        <w:commentReference w:id="11"/>
+      </w:r>
+      <w:r>
+        <w:t xml:space="preserve"> knockout experiments present a </w:t>
       </w:r>
       <w:r>
         <w:t>different method</w:t>
@@ -6351,11 +6351,7 @@
         <w:t xml:space="preserve"> is </w:t>
       </w:r>
       <w:r>
-        <w:t xml:space="preserve">built around gene-protein-reaction </w:t>
-      </w:r>
-      <w:r>
-        <w:lastRenderedPageBreak/>
-        <w:t xml:space="preserve">relationships that connect genotype to growth phenotype. Thus, comparing model predictions of gene knockout lethality provide an excellent way to quantitatively measure the qualitative content of the model. This process hinges on the availability of gene knockout data for the organism being modeled, ideally with the abundance of data found for </w:t>
+        <w:t xml:space="preserve">built around gene-protein-reaction relationships that connect genotype to growth phenotype. Thus, comparing model predictions of gene knockout lethality provide an excellent way to quantitatively measure the qualitative content of the model. This process hinges on the availability of gene knockout data for the organism being modeled, ideally with the abundance of data found for </w:t>
       </w:r>
       <w:r>
         <w:t xml:space="preserve">a traditional model organism </w:t>
@@ -6556,7 +6552,11 @@
         <w:t xml:space="preserve">3 incorrect predictions had regulatory bases. In these cases, knockouts of 5 or 6 hydrogenases are lethal in formate-grown cells with downregulation of the glyceraldehyde-3-phosphate ferredoxin oxidoreductase (GAPOR) cycle. When </w:t>
       </w:r>
       <w:r>
-        <w:t xml:space="preserve">the GAPOR cycle is </w:t>
+        <w:t xml:space="preserve">the GAPOR </w:t>
+      </w:r>
+      <w:r>
+        <w:lastRenderedPageBreak/>
+        <w:t xml:space="preserve">cycle is </w:t>
       </w:r>
       <w:r>
         <w:t>upregulated</w:t>
@@ -6628,11 +6628,7 @@
         <w:t xml:space="preserve">up to 7 hydrogenases. </w:t>
       </w:r>
       <w:r>
-        <w:t xml:space="preserve">Upregulation of </w:t>
-      </w:r>
-      <w:r>
-        <w:lastRenderedPageBreak/>
-        <w:t>the GAPOR cycle is a regulatory difference, and we have chosen to leave the cycle upregulated as a default to allow for a richer spectrum of possible flux distributions. Thus, although our default model does not predict knockout growth phenotypes with 100% accuracy, it can easily be tuned to reflect regulatory differences.</w:t>
+        <w:t>Upregulation of the GAPOR cycle is a regulatory difference, and we have chosen to leave the cycle upregulated as a default to allow for a richer spectrum of possible flux distributions. Thus, although our default model does not predict knockout growth phenotypes with 100% accuracy, it can easily be tuned to reflect regulatory differences.</w:t>
       </w:r>
       <w:r>
         <w:t xml:space="preserve"> </w:t>
@@ -6653,17 +6649,17 @@
       <w:r>
         <w:t xml:space="preserve">Free energy plays a key role in biochemistry as all biological systems must have a sufficiently low overall free energy to support </w:t>
       </w:r>
-      <w:commentRangeStart w:id="13"/>
+      <w:commentRangeStart w:id="12"/>
       <w:r>
         <w:t>growth</w:t>
       </w:r>
-      <w:commentRangeEnd w:id="13"/>
+      <w:commentRangeEnd w:id="12"/>
       <w:r>
         <w:rPr>
           <w:rStyle w:val="CommentReference"/>
           <w:rFonts w:asciiTheme="minorHAnsi" w:hAnsiTheme="minorHAnsi"/>
         </w:rPr>
-        <w:commentReference w:id="13"/>
+        <w:commentReference w:id="12"/>
       </w:r>
       <w:r>
         <w:t xml:space="preserve">. </w:t>
@@ -6796,17 +6792,17 @@
       <w:r>
         <w:t xml:space="preserve"> restricting overall free energy to be negative, the equivalent of imposing the second law of thermodynamics on the organism </w:t>
       </w:r>
-      <w:commentRangeStart w:id="14"/>
+      <w:commentRangeStart w:id="13"/>
       <w:r>
         <w:t>itself</w:t>
       </w:r>
-      <w:commentRangeEnd w:id="14"/>
+      <w:commentRangeEnd w:id="13"/>
       <w:r>
         <w:rPr>
           <w:rStyle w:val="CommentReference"/>
           <w:rFonts w:asciiTheme="minorHAnsi" w:hAnsiTheme="minorHAnsi"/>
         </w:rPr>
-        <w:commentReference w:id="14"/>
+        <w:commentReference w:id="13"/>
       </w:r>
       <w:r>
         <w:t xml:space="preserve">. </w:t>
@@ -6817,17 +6813,14 @@
         <w:spacing w:line="480" w:lineRule="auto"/>
       </w:pPr>
       <w:r>
+        <w:lastRenderedPageBreak/>
         <w:t xml:space="preserve">We expect that </w:t>
       </w:r>
       <w:r>
         <w:t>this straightforward calculation (see Methods)</w:t>
       </w:r>
       <w:r>
-        <w:t xml:space="preserve"> will be a useful addition to our model, particularly as we aim to use it as a platform for generating possible strain designs. With regard to free energy, methanogens are particularly notable in that they subsist close to the </w:t>
-      </w:r>
-      <w:r>
-        <w:lastRenderedPageBreak/>
-        <w:t xml:space="preserve">thermodynamic limit to support growth </w:t>
+        <w:t xml:space="preserve"> will be a useful addition to our model, particularly as we aim to use it as a platform for generating possible strain designs. With regard to free energy, methanogens are particularly notable in that they subsist close to the thermodynamic limit to support growth </w:t>
       </w:r>
       <w:r>
         <w:fldChar w:fldCharType="begin"/>
@@ -6876,11 +6869,11 @@
       <w:r>
         <w:t xml:space="preserve"> </w:t>
       </w:r>
-      <w:commentRangeStart w:id="15"/>
+      <w:commentRangeStart w:id="14"/>
       <w:r>
         <w:t>Distribution</w:t>
       </w:r>
-      <w:commentRangeEnd w:id="15"/>
+      <w:commentRangeEnd w:id="14"/>
       <w:r>
         <w:rPr>
           <w:rStyle w:val="CommentReference"/>
@@ -6889,7 +6882,7 @@
           <w:bCs w:val="0"/>
           <w:color w:val="auto"/>
         </w:rPr>
-        <w:commentReference w:id="15"/>
+        <w:commentReference w:id="14"/>
       </w:r>
     </w:p>
     <w:p>
@@ -7000,7 +6993,11 @@
         <w:fldChar w:fldCharType="end"/>
       </w:r>
       <w:r>
-        <w:t xml:space="preserve">; thus, we have included our reaction network in SBML. In our experience using </w:t>
+        <w:t xml:space="preserve">; thus, we have included our reaction network in SBML. In our </w:t>
+      </w:r>
+      <w:r>
+        <w:lastRenderedPageBreak/>
+        <w:t xml:space="preserve">experience using </w:t>
       </w:r>
       <w:r>
         <w:t>reconstructions</w:t>
@@ -7012,11 +7009,7 @@
         <w:t>those</w:t>
       </w:r>
       <w:r>
-        <w:t xml:space="preserve"> that can easily be imported and simulated to those that are difficult to use and interpret. In the interest of making our simulations and results easy to reproduce, we have </w:t>
-      </w:r>
-      <w:r>
-        <w:lastRenderedPageBreak/>
-        <w:t xml:space="preserve">included our </w:t>
+        <w:t xml:space="preserve"> that can easily be imported and simulated to those that are difficult to use and interpret. In the interest of making our simulations and results easy to reproduce, we have included our </w:t>
       </w:r>
       <w:r>
         <w:t>reconstruction</w:t>
@@ -7149,11 +7142,11 @@
       <w:r>
         <w:t xml:space="preserve"> of the resulting </w:t>
       </w:r>
-      <w:commentRangeStart w:id="16"/>
+      <w:commentRangeStart w:id="15"/>
       <w:r>
         <w:t>model</w:t>
       </w:r>
-      <w:commentRangeEnd w:id="16"/>
+      <w:commentRangeEnd w:id="15"/>
       <w:r>
         <w:t xml:space="preserve">. </w:t>
       </w:r>
@@ -7162,7 +7155,7 @@
           <w:rStyle w:val="CommentReference"/>
           <w:rFonts w:asciiTheme="minorHAnsi" w:hAnsiTheme="minorHAnsi"/>
         </w:rPr>
-        <w:commentReference w:id="16"/>
+        <w:commentReference w:id="15"/>
       </w:r>
     </w:p>
     <w:p>
@@ -7170,6 +7163,7 @@
         <w:spacing w:line="480" w:lineRule="auto"/>
       </w:pPr>
       <w:r>
+        <w:lastRenderedPageBreak/>
         <w:t>This reconstruction is also, to our knowledge, the first genome scale metabolic network created using likelihood-based gap</w:t>
       </w:r>
       <w:r>
@@ -7179,7 +7173,6 @@
         <w:t xml:space="preserve">filling. Favoring this method over a maximum parsimony method helped us to automatically identify 66 more genes, increasing the gene coverage of our reconstruction prior to the start of manual curation. Simultaneously, we were also able to assign </w:t>
       </w:r>
       <w:r>
-        <w:lastRenderedPageBreak/>
         <w:t>reaction likelihood scores f</w:t>
       </w:r>
       <w:r>
@@ -7255,6 +7248,7 @@
         <w:spacing w:line="480" w:lineRule="auto"/>
       </w:pPr>
       <w:r>
+        <w:lastRenderedPageBreak/>
         <w:t>Taken together, this work demonstrates both the importance of doing extensive manual curation and the effectiveness of using automated gene homology based methods when rec</w:t>
       </w:r>
       <w:r>
@@ -7279,11 +7273,7 @@
         <w:t xml:space="preserve"> serves as the gold standard for adding new pieces to a reconstruction</w:t>
       </w:r>
       <w:r>
-        <w:t xml:space="preserve"> and verifying </w:t>
-      </w:r>
-      <w:r>
-        <w:lastRenderedPageBreak/>
-        <w:t>biochemical pathways</w:t>
+        <w:t xml:space="preserve"> and verifying biochemical pathways</w:t>
       </w:r>
       <w:r>
         <w:t>. Above all, the goal of a metabolic network reconstruction is to create a realistic representation of organism metabolism that can then be used to push forward biological discovery and fuel innovations in strain design. With this reconstruction, we have contributed a</w:t>
@@ -7354,12 +7344,7 @@
         <w:t xml:space="preserve">Matthew Benedict for </w:t>
       </w:r>
       <w:r>
-        <w:t xml:space="preserve">his expertise and advice concerning methanogenic </w:t>
-      </w:r>
-      <w:bookmarkStart w:id="17" w:name="_GoBack"/>
-      <w:bookmarkEnd w:id="17"/>
-      <w:r>
-        <w:t>archaea, likelihood-based gap</w:t>
+        <w:t>his expertise and advice concerning methanogenic archaea, likelihood-based gap</w:t>
       </w:r>
       <w:r>
         <w:t xml:space="preserve"> </w:t>
@@ -7638,6 +7623,7 @@
         <w:rPr>
           <w:rFonts w:cs="Times New Roman"/>
         </w:rPr>
+        <w:lastRenderedPageBreak/>
         <w:t xml:space="preserve">4. </w:t>
       </w:r>
       <w:r>
@@ -7742,7 +7728,6 @@
         <w:rPr>
           <w:rFonts w:cs="Times New Roman"/>
         </w:rPr>
-        <w:lastRenderedPageBreak/>
         <w:t xml:space="preserve">5. </w:t>
       </w:r>
       <w:r>
@@ -8501,6 +8486,7 @@
         <w:rPr>
           <w:rFonts w:cs="Times New Roman"/>
         </w:rPr>
+        <w:lastRenderedPageBreak/>
         <w:t xml:space="preserve">10. </w:t>
       </w:r>
       <w:r>
@@ -8653,7 +8639,6 @@
         <w:rPr>
           <w:rFonts w:cs="Times New Roman"/>
         </w:rPr>
-        <w:lastRenderedPageBreak/>
         <w:t xml:space="preserve">12. </w:t>
       </w:r>
       <w:r>
@@ -9152,6 +9137,7 @@
         <w:rPr>
           <w:rFonts w:cs="Times New Roman"/>
         </w:rPr>
+        <w:lastRenderedPageBreak/>
         <w:t xml:space="preserve">18. </w:t>
       </w:r>
       <w:r>
@@ -9394,7 +9380,6 @@
         <w:rPr>
           <w:rFonts w:cs="Times New Roman"/>
         </w:rPr>
-        <w:lastRenderedPageBreak/>
         <w:t xml:space="preserve">21. </w:t>
       </w:r>
       <w:r>
@@ -9881,6 +9866,7 @@
         <w:rPr>
           <w:rFonts w:cs="Times New Roman"/>
         </w:rPr>
+        <w:lastRenderedPageBreak/>
         <w:t xml:space="preserve">25. </w:t>
       </w:r>
       <w:r>
@@ -10137,7 +10123,6 @@
         <w:rPr>
           <w:rFonts w:cs="Times New Roman"/>
         </w:rPr>
-        <w:lastRenderedPageBreak/>
         <w:t xml:space="preserve">28. </w:t>
       </w:r>
       <w:r>
@@ -10680,6 +10665,7 @@
         <w:rPr>
           <w:rFonts w:cs="Times New Roman"/>
         </w:rPr>
+        <w:lastRenderedPageBreak/>
         <w:t xml:space="preserve">32. </w:t>
       </w:r>
       <w:r>
@@ -10978,7 +10964,6 @@
         <w:rPr>
           <w:rFonts w:cs="Times New Roman"/>
         </w:rPr>
-        <w:lastRenderedPageBreak/>
         <w:t xml:space="preserve">35. </w:t>
       </w:r>
       <w:r>
@@ -11325,6 +11310,7 @@
         <w:rPr>
           <w:rFonts w:cs="Times New Roman"/>
         </w:rPr>
+        <w:lastRenderedPageBreak/>
         <w:t xml:space="preserve">39. </w:t>
       </w:r>
       <w:r>
@@ -11609,14 +11595,7 @@
         <w:rPr>
           <w:rFonts w:cs="Times New Roman"/>
         </w:rPr>
-        <w:t xml:space="preserve">. 2011. More Than 200 Genes Required for Methane Formation from H2 and CO2 and </w:t>
-      </w:r>
-      <w:r>
-        <w:rPr>
-          <w:rFonts w:cs="Times New Roman"/>
-        </w:rPr>
-        <w:lastRenderedPageBreak/>
-        <w:t xml:space="preserve">Energy Conservation Are Present in Methanothermobacter marburgensis and Methanothermobacter thermautotrophicus. Archaea </w:t>
+        <w:t xml:space="preserve">. 2011. More Than 200 Genes Required for Methane Formation from H2 and CO2 and Energy Conservation Are Present in Methanothermobacter marburgensis and Methanothermobacter thermautotrophicus. Archaea </w:t>
       </w:r>
       <w:r>
         <w:rPr>
@@ -11914,6 +11893,7 @@
         <w:rPr>
           <w:rFonts w:cs="Times New Roman"/>
         </w:rPr>
+        <w:lastRenderedPageBreak/>
         <w:t xml:space="preserve">45. </w:t>
       </w:r>
       <w:r>
@@ -12282,7 +12262,6 @@
         <w:rPr>
           <w:rFonts w:cs="Times New Roman"/>
         </w:rPr>
-        <w:lastRenderedPageBreak/>
         <w:t xml:space="preserve">48. </w:t>
       </w:r>
       <w:r>
@@ -13019,6 +12998,7 @@
         <w:pStyle w:val="Bibliography"/>
       </w:pPr>
       <w:r>
+        <w:lastRenderedPageBreak/>
         <w:fldChar w:fldCharType="end"/>
       </w:r>
     </w:p>
@@ -14510,7 +14490,7 @@
           <w:szCs w:val="20"/>
         </w:rPr>
       </w:pPr>
-      <w:commentRangeStart w:id="18"/>
+      <w:commentRangeStart w:id="16"/>
       <w:r>
         <w:rPr>
           <w:b w:val="0"/>
@@ -14566,7 +14546,7 @@
         </w:rPr>
         <w:fldChar w:fldCharType="end"/>
       </w:r>
-      <w:commentRangeEnd w:id="18"/>
+      <w:commentRangeEnd w:id="16"/>
       <w:r>
         <w:rPr>
           <w:rStyle w:val="CommentReference"/>
@@ -14575,7 +14555,7 @@
           <w:bCs w:val="0"/>
           <w:color w:val="auto"/>
         </w:rPr>
-        <w:commentReference w:id="18"/>
+        <w:commentReference w:id="16"/>
       </w:r>
       <w:r>
         <w:rPr>
@@ -18386,7 +18366,7 @@
 
 <file path=word/comments.xml><?xml version="1.0" encoding="utf-8"?>
 <w:comments xmlns:wpc="http://schemas.microsoft.com/office/word/2010/wordprocessingCanvas" xmlns:mc="http://schemas.openxmlformats.org/markup-compatibility/2006" xmlns:o="urn:schemas-microsoft-com:office:office" xmlns:r="http://schemas.openxmlformats.org/officeDocument/2006/relationships" xmlns:m="http://schemas.openxmlformats.org/officeDocument/2006/math" xmlns:v="urn:schemas-microsoft-com:vml" xmlns:wp14="http://schemas.microsoft.com/office/word/2010/wordprocessingDrawing" xmlns:wp="http://schemas.openxmlformats.org/drawingml/2006/wordprocessingDrawing" xmlns:w10="urn:schemas-microsoft-com:office:word" xmlns:w="http://schemas.openxmlformats.org/wordprocessingml/2006/main" xmlns:w14="http://schemas.microsoft.com/office/word/2010/wordml" xmlns:wpg="http://schemas.microsoft.com/office/word/2010/wordprocessingGroup" xmlns:wpi="http://schemas.microsoft.com/office/word/2010/wordprocessingInk" xmlns:wne="http://schemas.microsoft.com/office/word/2006/wordml" xmlns:wps="http://schemas.microsoft.com/office/word/2010/wordprocessingShape" mc:Ignorable="w14 wp14">
-  <w:comment w:id="0" w:author="Administrator" w:date="2015-11-11T13:46:00Z" w:initials="A">
+  <w:comment w:id="1" w:author="Administrator" w:date="2015-11-16T10:27:00Z" w:initials="A">
     <w:p>
       <w:pPr>
         <w:pStyle w:val="CommentText"/>
@@ -18399,6 +18379,9 @@
       </w:r>
       <w:r>
         <w:t>This particular section doesn’t seem fully-formed. Should try and straighten this out with Tom</w:t>
+      </w:r>
+      <w:r>
+        <w:t>, as this is mainly a section of his suggested edits</w:t>
       </w:r>
     </w:p>
     <w:p>
@@ -18415,7 +18398,7 @@
       </w:r>
     </w:p>
   </w:comment>
-  <w:comment w:id="1" w:author="Administrator" w:date="2015-11-11T13:21:00Z" w:initials="A">
+  <w:comment w:id="2" w:author="Administrator" w:date="2015-11-11T13:21:00Z" w:initials="A">
     <w:p>
       <w:pPr>
         <w:pStyle w:val="CommentText"/>
@@ -18431,7 +18414,7 @@
       </w:r>
     </w:p>
   </w:comment>
-  <w:comment w:id="2" w:author="T L" w:date="2015-11-11T10:17:00Z" w:initials="TL">
+  <w:comment w:id="3" w:author="T L" w:date="2015-11-11T10:17:00Z" w:initials="TL">
     <w:p>
       <w:pPr>
         <w:pStyle w:val="CommentText"/>
@@ -18447,7 +18430,7 @@
       </w:r>
     </w:p>
   </w:comment>
-  <w:comment w:id="3" w:author="Administrator" w:date="2015-11-11T13:13:00Z" w:initials="A">
+  <w:comment w:id="4" w:author="Administrator" w:date="2015-11-11T13:13:00Z" w:initials="A">
     <w:p>
       <w:pPr>
         <w:pStyle w:val="CommentText"/>
@@ -18463,7 +18446,7 @@
       </w:r>
     </w:p>
   </w:comment>
-  <w:comment w:id="4" w:author="Administrator" w:date="2015-09-09T11:05:00Z" w:initials="A">
+  <w:comment w:id="5" w:author="Administrator" w:date="2015-09-09T11:05:00Z" w:initials="A">
     <w:p>
       <w:pPr>
         <w:pStyle w:val="CommentText"/>
@@ -18479,7 +18462,7 @@
       </w:r>
     </w:p>
   </w:comment>
-  <w:comment w:id="5" w:author="Administrator" w:date="2015-09-08T14:14:00Z" w:initials="A">
+  <w:comment w:id="6" w:author="Administrator" w:date="2015-09-08T14:14:00Z" w:initials="A">
     <w:p>
       <w:pPr>
         <w:pStyle w:val="CommentText"/>
@@ -18495,7 +18478,7 @@
       </w:r>
     </w:p>
   </w:comment>
-  <w:comment w:id="6" w:author="Administrator" w:date="2015-09-09T11:24:00Z" w:initials="A">
+  <w:comment w:id="7" w:author="Administrator" w:date="2015-11-16T10:23:00Z" w:initials="A">
     <w:p>
       <w:pPr>
         <w:pStyle w:val="CommentText"/>
@@ -18507,11 +18490,11 @@
         <w:annotationRef/>
       </w:r>
       <w:r>
-        <w:t>I might alter this part specifically, haven’t decided yet and probably won’t until it’s time to do the experiment</w:t>
+        <w:t>Nearly all of these numbers need to be slightly updated to reflect some recent changes</w:t>
       </w:r>
     </w:p>
   </w:comment>
-  <w:comment w:id="7" w:author="Administrator" w:date="2015-11-11T11:50:00Z" w:initials="A">
+  <w:comment w:id="8" w:author="Administrator" w:date="2015-09-09T12:07:00Z" w:initials="A">
     <w:p>
       <w:pPr>
         <w:pStyle w:val="CommentText"/>
@@ -18523,11 +18506,11 @@
         <w:annotationRef/>
       </w:r>
       <w:r>
-        <w:t>Have to alter this to describe what we did, measuring secretion rates</w:t>
+        <w:t>I feel like there’s definitely a better way to put this, it’s escaping me at the moment. I’m open to suggestions</w:t>
       </w:r>
     </w:p>
   </w:comment>
-  <w:comment w:id="8" w:author="Administrator" w:date="2015-11-11T11:53:00Z" w:initials="A">
+  <w:comment w:id="9" w:author="Administrator" w:date="2015-11-16T10:24:00Z" w:initials="A">
     <w:p>
       <w:pPr>
         <w:pStyle w:val="CommentText"/>
@@ -18539,11 +18522,14 @@
         <w:annotationRef/>
       </w:r>
       <w:r>
-        <w:t>Update numbers to most current model</w:t>
+        <w:t xml:space="preserve">Values highlighted in pink here are waiting for values to be inserted once we </w:t>
+      </w:r>
+      <w:r>
+        <w:t xml:space="preserve">finish measuring/calculating them. </w:t>
       </w:r>
     </w:p>
   </w:comment>
-  <w:comment w:id="9" w:author="Administrator" w:date="2015-09-09T12:07:00Z" w:initials="A">
+  <w:comment w:id="10" w:author="Administrator" w:date="2015-11-16T10:25:00Z" w:initials="A">
     <w:p>
       <w:pPr>
         <w:pStyle w:val="CommentText"/>
@@ -18555,11 +18541,17 @@
         <w:annotationRef/>
       </w:r>
       <w:r>
-        <w:t>I feel like there’s definitely a better way to put this, it’s escaping me at the moment. I’m open to suggestions</w:t>
+        <w:t xml:space="preserve">This whole section is contingent on how our growth experiments turn out, but </w:t>
+      </w:r>
+      <w:r>
+        <w:t xml:space="preserve">I can’t imagine that we’ll be far off. </w:t>
+      </w:r>
+      <w:r>
+        <w:t xml:space="preserve"> </w:t>
       </w:r>
     </w:p>
   </w:comment>
-  <w:comment w:id="10" w:author="Administrator" w:date="2015-09-09T12:08:00Z" w:initials="A">
+  <w:comment w:id="11" w:author="Administrator" w:date="2015-11-16T10:26:00Z" w:initials="A">
     <w:p>
       <w:pPr>
         <w:pStyle w:val="CommentText"/>
@@ -18571,43 +18563,24 @@
         <w:annotationRef/>
       </w:r>
       <w:r>
-        <w:t>Values highlighted in pink here are waiting for values to be inserted once we measure them. Same with those that follow on the next page</w:t>
+        <w:t>This section will be slightly augmented to point out that we get about 65% accuracy and maximum MCC of ~0.35 when comparing to genome-wide knockout essentiality indices</w:t>
       </w:r>
     </w:p>
-  </w:comment>
-  <w:comment w:id="11" w:author="Administrator" w:date="2015-09-09T12:09:00Z" w:initials="A">
     <w:p>
       <w:pPr>
         <w:pStyle w:val="CommentText"/>
       </w:pPr>
-      <w:r>
-        <w:rPr>
-          <w:rStyle w:val="CommentReference"/>
-        </w:rPr>
-        <w:annotationRef/>
-      </w:r>
-      <w:r>
-        <w:t>Good chance I think we’ll just measure under H2 conditions and assume it’s about the same for formate, but I’ve left it open-ended here</w:t>
-      </w:r>
     </w:p>
-  </w:comment>
-  <w:comment w:id="12" w:author="Administrator" w:date="2015-09-03T13:52:00Z" w:initials="A">
     <w:p>
       <w:pPr>
         <w:pStyle w:val="CommentText"/>
       </w:pPr>
       <w:r>
-        <w:rPr>
-          <w:rStyle w:val="CommentReference"/>
-        </w:rPr>
-        <w:annotationRef/>
-      </w:r>
-      <w:r>
-        <w:t xml:space="preserve">This whole section is contingent on how our growth experiments turn out, but I’ve written it optimistically with the hope that our numbers match up pretty well. If they don’t, I can certainly spin it differently. </w:t>
+        <w:t>Also worth noting that some numbers here have changed too (90% -&gt; 86.7%, 26/30 correct, MCC ~0.56)</w:t>
       </w:r>
     </w:p>
   </w:comment>
-  <w:comment w:id="13" w:author="Administrator" w:date="2015-09-08T16:33:00Z" w:initials="A">
+  <w:comment w:id="12" w:author="Administrator" w:date="2015-09-08T16:33:00Z" w:initials="A">
     <w:p>
       <w:pPr>
         <w:pStyle w:val="CommentText"/>
@@ -18623,7 +18596,7 @@
       </w:r>
     </w:p>
   </w:comment>
-  <w:comment w:id="14" w:author="Administrator" w:date="2015-09-09T12:16:00Z" w:initials="A">
+  <w:comment w:id="13" w:author="Administrator" w:date="2015-09-09T12:16:00Z" w:initials="A">
     <w:p>
       <w:pPr>
         <w:pStyle w:val="CommentText"/>
@@ -18639,7 +18612,7 @@
       </w:r>
     </w:p>
   </w:comment>
-  <w:comment w:id="15" w:author="Administrator" w:date="2015-09-09T12:18:00Z" w:initials="A">
+  <w:comment w:id="14" w:author="Administrator" w:date="2015-09-09T12:18:00Z" w:initials="A">
     <w:p>
       <w:pPr>
         <w:pStyle w:val="CommentText"/>
@@ -18655,7 +18628,7 @@
       </w:r>
     </w:p>
   </w:comment>
-  <w:comment w:id="16" w:author="Administrator" w:date="2015-09-09T12:19:00Z" w:initials="A">
+  <w:comment w:id="15" w:author="Administrator" w:date="2015-09-09T12:19:00Z" w:initials="A">
     <w:p>
       <w:pPr>
         <w:pStyle w:val="CommentText"/>
@@ -18671,7 +18644,7 @@
       </w:r>
     </w:p>
   </w:comment>
-  <w:comment w:id="18" w:author="Administrator" w:date="2015-09-08T14:21:00Z" w:initials="A">
+  <w:comment w:id="16" w:author="Administrator" w:date="2015-09-08T14:21:00Z" w:initials="A">
     <w:p>
       <w:pPr>
         <w:pStyle w:val="CommentText"/>
@@ -18757,7 +18730,7 @@
           <w:rPr>
             <w:noProof/>
           </w:rPr>
-          <w:t>24</w:t>
+          <w:t>1</w:t>
         </w:r>
         <w:r>
           <w:rPr>
@@ -20878,11 +20851,11 @@
           <c:showBubbleSize val="0"/>
         </c:dLbls>
         <c:gapWidth val="150"/>
-        <c:axId val="49761664"/>
-        <c:axId val="49783936"/>
+        <c:axId val="97023488"/>
+        <c:axId val="97025024"/>
       </c:barChart>
       <c:catAx>
-        <c:axId val="49761664"/>
+        <c:axId val="97023488"/>
         <c:scaling>
           <c:orientation val="minMax"/>
         </c:scaling>
@@ -20891,7 +20864,7 @@
         <c:majorTickMark val="out"/>
         <c:minorTickMark val="none"/>
         <c:tickLblPos val="nextTo"/>
-        <c:crossAx val="49783936"/>
+        <c:crossAx val="97025024"/>
         <c:crosses val="autoZero"/>
         <c:auto val="1"/>
         <c:lblAlgn val="ctr"/>
@@ -20899,7 +20872,7 @@
         <c:noMultiLvlLbl val="0"/>
       </c:catAx>
       <c:valAx>
-        <c:axId val="49783936"/>
+        <c:axId val="97025024"/>
         <c:scaling>
           <c:orientation val="minMax"/>
         </c:scaling>
@@ -20910,7 +20883,7 @@
         <c:majorTickMark val="out"/>
         <c:minorTickMark val="none"/>
         <c:tickLblPos val="nextTo"/>
-        <c:crossAx val="49761664"/>
+        <c:crossAx val="97023488"/>
         <c:crosses val="autoZero"/>
         <c:crossBetween val="between"/>
       </c:valAx>
@@ -21219,7 +21192,7 @@
 </file>
 
 <file path=customXml/itemProps1.xml><?xml version="1.0" encoding="utf-8"?>
-<ds:datastoreItem xmlns:ds="http://schemas.openxmlformats.org/officeDocument/2006/customXml" ds:itemID="{7035B84E-BE7E-4F42-8928-14CBA8C98403}">
+<ds:datastoreItem xmlns:ds="http://schemas.openxmlformats.org/officeDocument/2006/customXml" ds:itemID="{918D3F00-DD6E-4BDF-B2C5-3F03DB1AFDBA}">
   <ds:schemaRefs>
     <ds:schemaRef ds:uri="http://schemas.openxmlformats.org/officeDocument/2006/bibliography"/>
   </ds:schemaRefs>

</xml_diff>

<commit_message>
GAPOR switching and paper edits
</commit_message>
<xml_diff>
--- a/Paper/MM model manuscript v3 penultimate_MR.docx
+++ b/Paper/MM model manuscript v3 penultimate_MR.docx
@@ -9,8 +9,6 @@
       <w:r>
         <w:t xml:space="preserve">Exploring </w:t>
       </w:r>
-      <w:bookmarkStart w:id="0" w:name="_GoBack"/>
-      <w:bookmarkEnd w:id="0"/>
       <w:r>
         <w:t>Hydrogenotrophic Methanogenesis: A</w:t>
       </w:r>
@@ -389,12 +387,12 @@
       <w:pPr>
         <w:pStyle w:val="Heading1"/>
       </w:pPr>
-      <w:commentRangeStart w:id="1"/>
+      <w:commentRangeStart w:id="0"/>
       <w:r>
         <w:lastRenderedPageBreak/>
         <w:t>Abstract</w:t>
       </w:r>
-      <w:commentRangeEnd w:id="1"/>
+      <w:commentRangeEnd w:id="0"/>
       <w:r>
         <w:rPr>
           <w:rStyle w:val="CommentReference"/>
@@ -403,7 +401,7 @@
           <w:bCs w:val="0"/>
           <w:color w:val="auto"/>
         </w:rPr>
-        <w:commentReference w:id="1"/>
+        <w:commentReference w:id="0"/>
       </w:r>
     </w:p>
     <w:p>
@@ -629,17 +627,17 @@
       <w:r>
         <w:t>To address electron and the question of ferredoxin specificity, we have</w:t>
       </w:r>
-      <w:commentRangeStart w:id="2"/>
+      <w:commentRangeStart w:id="1"/>
       <w:r>
         <w:t>……</w:t>
       </w:r>
-      <w:commentRangeEnd w:id="2"/>
+      <w:commentRangeEnd w:id="1"/>
       <w:r>
         <w:rPr>
           <w:rStyle w:val="CommentReference"/>
           <w:rFonts w:asciiTheme="minorHAnsi" w:hAnsiTheme="minorHAnsi"/>
         </w:rPr>
-        <w:commentReference w:id="2"/>
+        <w:commentReference w:id="1"/>
       </w:r>
       <w:r>
         <w:t>This</w:t>
@@ -659,7 +657,7 @@
       <w:r>
         <w:t xml:space="preserve"> and provides </w:t>
       </w:r>
-      <w:commentRangeStart w:id="3"/>
+      <w:commentRangeStart w:id="2"/>
       <w:r>
         <w:t xml:space="preserve">a </w:t>
       </w:r>
@@ -675,13 +673,13 @@
       <w:r>
         <w:t xml:space="preserve">. </w:t>
       </w:r>
-      <w:commentRangeEnd w:id="3"/>
+      <w:commentRangeEnd w:id="2"/>
       <w:r>
         <w:rPr>
           <w:rStyle w:val="CommentReference"/>
           <w:rFonts w:asciiTheme="minorHAnsi" w:hAnsiTheme="minorHAnsi"/>
         </w:rPr>
-        <w:commentReference w:id="3"/>
+        <w:commentReference w:id="2"/>
       </w:r>
     </w:p>
     <w:p>
@@ -834,7 +832,7 @@
       <w:r>
         <w:t xml:space="preserve"> </w:t>
       </w:r>
-      <w:commentRangeStart w:id="4"/>
+      <w:commentRangeStart w:id="3"/>
       <w:r>
         <w:t xml:space="preserve">Advancing technology is </w:t>
       </w:r>
@@ -916,13 +914,13 @@
       <w:r>
         <w:t>sources.</w:t>
       </w:r>
-      <w:commentRangeEnd w:id="4"/>
+      <w:commentRangeEnd w:id="3"/>
       <w:r>
         <w:rPr>
           <w:rStyle w:val="CommentReference"/>
           <w:rFonts w:asciiTheme="minorHAnsi" w:hAnsiTheme="minorHAnsi"/>
         </w:rPr>
-        <w:commentReference w:id="4"/>
+        <w:commentReference w:id="3"/>
       </w:r>
       <w:r>
         <w:t>.</w:t>
@@ -2825,7 +2823,7 @@
       <w:r>
         <w:t xml:space="preserve">filling </w:t>
       </w:r>
-      <w:commentRangeStart w:id="5"/>
+      <w:commentRangeStart w:id="4"/>
       <w:r>
         <w:t xml:space="preserve">(method currently not available through </w:t>
       </w:r>
@@ -2837,13 +2835,13 @@
       <w:r>
         <w:t xml:space="preserve"> Narrative Interface).</w:t>
       </w:r>
-      <w:commentRangeEnd w:id="5"/>
+      <w:commentRangeEnd w:id="4"/>
       <w:r>
         <w:rPr>
           <w:rStyle w:val="CommentReference"/>
           <w:rFonts w:asciiTheme="minorHAnsi" w:hAnsiTheme="minorHAnsi"/>
         </w:rPr>
-        <w:commentReference w:id="5"/>
+        <w:commentReference w:id="4"/>
       </w:r>
       <w:r>
         <w:t xml:space="preserve"> </w:t>
@@ -4314,14 +4312,14 @@
       <w:pPr>
         <w:pStyle w:val="Heading2"/>
       </w:pPr>
-      <w:commentRangeStart w:id="6"/>
+      <w:commentRangeStart w:id="5"/>
       <w:r>
         <w:t xml:space="preserve">Experimental </w:t>
       </w:r>
       <w:r>
         <w:t>Measurements</w:t>
       </w:r>
-      <w:commentRangeEnd w:id="6"/>
+      <w:commentRangeEnd w:id="5"/>
       <w:r>
         <w:rPr>
           <w:rStyle w:val="CommentReference"/>
@@ -4330,7 +4328,7 @@
           <w:bCs w:val="0"/>
           <w:color w:val="auto"/>
         </w:rPr>
-        <w:commentReference w:id="6"/>
+        <w:commentReference w:id="5"/>
       </w:r>
     </w:p>
     <w:p>
@@ -4422,13 +4420,7 @@
         <w:t xml:space="preserve">with gas flows of </w:t>
       </w:r>
       <w:r>
-        <w:t>10-15</w:t>
-      </w:r>
-      <w:r>
-        <w:t xml:space="preserve"> </w:t>
-      </w:r>
-      <w:r>
-        <w:t>mL</w:t>
+        <w:t>10-15 mL</w:t>
       </w:r>
       <w:r>
         <w:t>/</w:t>
@@ -4646,10 +4638,7 @@
         <w:t xml:space="preserve">c0]). We plotted the resulting value of ATP production </w:t>
       </w:r>
       <w:r>
-        <w:t>as a function of</w:t>
-      </w:r>
-      <w:r>
-        <w:t xml:space="preserve"> </w:t>
+        <w:t xml:space="preserve">as a function of </w:t>
       </w:r>
       <w:r>
         <w:t xml:space="preserve">growth rate and obtained the growth-associated (slope) and non-growth associated (y-intercept) ATP maintenance values </w:t>
@@ -4725,13 +4714,7 @@
         <w:rPr>
           <w:rFonts w:eastAsiaTheme="minorEastAsia"/>
         </w:rPr>
-        <w:t>fraction</w:t>
-      </w:r>
-      <w:r>
-        <w:rPr>
-          <w:rFonts w:eastAsiaTheme="minorEastAsia"/>
-        </w:rPr>
-        <w:t xml:space="preserve"> </w:t>
+        <w:t xml:space="preserve">fraction </w:t>
       </w:r>
       <w:r>
         <w:rPr>
@@ -4783,14 +4766,14 @@
       <w:pPr>
         <w:pStyle w:val="Heading2"/>
       </w:pPr>
-      <w:commentRangeStart w:id="7"/>
+      <w:commentRangeStart w:id="6"/>
       <w:r>
         <w:t xml:space="preserve">Reconstruction </w:t>
       </w:r>
       <w:r>
         <w:t>Statistics</w:t>
       </w:r>
-      <w:commentRangeEnd w:id="7"/>
+      <w:commentRangeEnd w:id="6"/>
       <w:r>
         <w:rPr>
           <w:rStyle w:val="CommentReference"/>
@@ -4799,7 +4782,7 @@
           <w:bCs w:val="0"/>
           <w:color w:val="auto"/>
         </w:rPr>
-        <w:commentReference w:id="7"/>
+        <w:commentReference w:id="6"/>
       </w:r>
     </w:p>
     <w:p>
@@ -4816,128 +4799,49 @@
         <w:t>are dis</w:t>
       </w:r>
       <w:r>
-        <w:t xml:space="preserve">played in Table 1 compared to </w:t>
-      </w:r>
-      <w:r>
-        <w:t>iMM518, the previously published</w:t>
-      </w:r>
-      <w:r>
-        <w:t xml:space="preserve"> genome-scale metabolic</w:t>
+        <w:t>played in Table 1</w:t>
+      </w:r>
+      <w:r>
+        <w:t>.</w:t>
       </w:r>
       <w:r>
         <w:t xml:space="preserve"> </w:t>
       </w:r>
       <w:r>
+        <w:t>Notably, reactions are categorized as 1) internal reactions, occurring entirely within the cytoplasm; 2) transport reactions, involving translocation of at least one chemical species across the cell membrane; 3) exchange reactions, which supply metabolites to or remove metabolites from the model. Of the 586 internal reactions in o</w:t>
+      </w:r>
+      <w:r>
+        <w:t xml:space="preserve">ur </w:t>
+      </w:r>
+      <w:r>
+        <w:t>network</w:t>
+      </w:r>
+      <w:r>
+        <w:t xml:space="preserve">, over </w:t>
+      </w:r>
+      <w:r>
+        <w:t>85</w:t>
+      </w:r>
+      <w:r>
+        <w:t xml:space="preserve">% of the internal reactions in our </w:t>
+      </w:r>
+      <w:r>
         <w:t>reconstruction</w:t>
       </w:r>
       <w:r>
-        <w:t xml:space="preserve"> for </w:t>
-      </w:r>
-      <w:r>
-        <w:rPr>
-          <w:i/>
-        </w:rPr>
-        <w:t>M. maripaludis</w:t>
+        <w:t xml:space="preserve"> are associated with at least one gene. We suspect that a major reason for our increase in gene-associated reactions was our use of likelihood based gap</w:t>
       </w:r>
       <w:r>
         <w:t xml:space="preserve"> </w:t>
       </w:r>
       <w:r>
-        <w:fldChar w:fldCharType="begin"/>
-      </w:r>
-      <w:r>
-        <w:instrText xml:space="preserve"> ADDIN ZOTERO_ITEM CSL_CITATION {"citationID":"memdrc53b","properties":{"formattedCitation":"(15)","plainCitation":"(15)"},"citationItems":[{"id":15,"uris":["http://zotero.org/users/2565720/items/WKTSDSE2"],"uri":["http://zotero.org/users/2565720/items/WKTSDSE2"],"itemData":{"id":15,"type":"article-journal","title":"A genome-scale metabolic model of Methanococcus maripaludis S2 for CO2 capture and conversion to methane","container-title":"Molecular bioSystems","page":"1043-1054","volume":"10","issue":"5","source":"PubMed","abstract":"Methane is a major energy source for heating and electricity. Its production by methanogenic bacteria is widely known in nature. M. maripaludis S2 is a fully sequenced hydrogenotrophic methanogen and an excellent laboratory strain with robust genetic tools. However, a quantitative systems biology model to complement these tools is absent in the literature. To understand and enhance its methanogenesis from CO2, this work presents the first constraint-based genome-scale metabolic model (iMM518). It comprises 570 reactions, 556 distinct metabolites, and 518 genes along with gene-protein-reaction (GPR) associations, and covers 30% of open reading frames (ORFs). The model was validated using biomass growth data and experimental phenotypic studies from the literature. Its comparison with the in silico models of Methanosarcina barkeri, Methanosarcina acetivorans, and Sulfolobus solfataricus P2 shows M. maripaludis S2 to be a better organism for producing methane. Using the model, genes essential for growth were identified, and the efficacies of alternative carbon, hydrogen and nitrogen sources were studied. The model can predict the effects of reengineering M. maripaludis S2 to guide or expedite experimental efforts.","DOI":"10.1039/c3mb70421a","ISSN":"1742-2051","note":"PMID: 24553424","journalAbbreviation":"Mol Biosyst","language":"eng","author":[{"family":"Goyal","given":"Nishu"},{"family":"Widiastuti","given":"Hanifah"},{"family":"Karimi","given":"I. A."},{"family":"Zhou","given":"Zhi"}],"issued":{"date-parts":[["2014",5]]},"PMID":"24553424"}}],"schema":"https://github.com/citation-style-language/schema/raw/master/csl-citation.json"} </w:instrText>
-      </w:r>
-      <w:r>
-        <w:fldChar w:fldCharType="separate"/>
-      </w:r>
-      <w:r>
-        <w:rPr>
-          <w:rFonts w:cs="Times New Roman"/>
-        </w:rPr>
-        <w:t>(15)</w:t>
-      </w:r>
-      <w:r>
-        <w:fldChar w:fldCharType="end"/>
-      </w:r>
-      <w:r>
-        <w:t xml:space="preserve">. Although our </w:t>
-      </w:r>
-      <w:r>
-        <w:t>reconstruction</w:t>
-      </w:r>
-      <w:r>
-        <w:t xml:space="preserve"> was generated independently of the iMM518 </w:t>
-      </w:r>
-      <w:r>
-        <w:t>reconstruction</w:t>
-      </w:r>
-      <w:r>
-        <w:t xml:space="preserve">, many of the differences in models represent an expansion of </w:t>
-      </w:r>
-      <w:r>
-        <w:t>the reaction network</w:t>
-      </w:r>
-      <w:r>
-        <w:t xml:space="preserve"> with regard to gene coverage and biochemistry. We slightly increased gene coverage by 26 genes, but because </w:t>
-      </w:r>
-      <w:r>
-        <w:t xml:space="preserve">iMR539 </w:t>
-      </w:r>
-      <w:r>
-        <w:t xml:space="preserve">was not built directly from the previous </w:t>
-      </w:r>
-      <w:r>
-        <w:t>reconstruction</w:t>
-      </w:r>
-      <w:r>
-        <w:t xml:space="preserve"> and shares only 434 of its</w:t>
-      </w:r>
-      <w:r>
-        <w:t xml:space="preserve"> genes, we added 110 novel genes to our </w:t>
-      </w:r>
-      <w:r>
-        <w:t>reconstruction</w:t>
-      </w:r>
-      <w:r>
-        <w:t xml:space="preserve"> and exclude</w:t>
-      </w:r>
-      <w:r>
-        <w:t>d</w:t>
-      </w:r>
-      <w:r>
-        <w:t xml:space="preserve"> 84 genes for which we did not find sufficient literature evidence. </w:t>
-      </w:r>
-      <w:r>
-        <w:t xml:space="preserve">Despite a relatively modest increase in gene coverage, our </w:t>
-      </w:r>
-      <w:r>
-        <w:t>network</w:t>
-      </w:r>
-      <w:r>
-        <w:t xml:space="preserve"> contains over 100 more gene-associated reactions and, as a result, over 90% of the internal reactions in our </w:t>
-      </w:r>
-      <w:r>
-        <w:t>reconstruction</w:t>
-      </w:r>
-      <w:r>
-        <w:t xml:space="preserve"> are associated with at least one gene. We suspect that a major reason for our increase in gene-associated reactions was our use of likelihood based gap</w:t>
-      </w:r>
-      <w:r>
-        <w:t xml:space="preserve"> </w:t>
-      </w:r>
-      <w:r>
-        <w:t xml:space="preserve">filling, which resulted in the automated addition of 66 genes to our reconstruction before we began to </w:t>
-      </w:r>
-      <w:r>
-        <w:lastRenderedPageBreak/>
-        <w:t xml:space="preserve">curate it manually. Furthermore, we relied </w:t>
-      </w:r>
-      <w:r>
-        <w:t>primarily</w:t>
-      </w:r>
-      <w:r>
-        <w:t xml:space="preserve"> on biochemical knowledge from literature sources, particularly regarding recently-elucidated biosynthesis pathways that were not available in annotation databases. </w:t>
+        <w:t xml:space="preserve">filling, which resulted in the automated addition of 66 genes to our reconstruction before we began to curate it manually. Furthermore, we relied </w:t>
+      </w:r>
+      <w:r>
+        <w:t xml:space="preserve">heavily </w:t>
+      </w:r>
+      <w:r>
+        <w:t xml:space="preserve">on biochemical knowledge from literature sources, particularly regarding recently-elucidated biosynthesis pathways that were not available in annotation databases. </w:t>
       </w:r>
       <w:r>
         <w:t xml:space="preserve">Combined, </w:t>
@@ -4966,55 +4870,26 @@
         <w:spacing w:line="480" w:lineRule="auto"/>
       </w:pPr>
       <w:r>
-        <w:t xml:space="preserve">Notably, </w:t>
-      </w:r>
-      <w:r>
-        <w:t xml:space="preserve">when compared to iMM518 </w:t>
-      </w:r>
-      <w:r>
-        <w:t xml:space="preserve">our </w:t>
-      </w:r>
-      <w:r>
-        <w:t>reconstruction</w:t>
-      </w:r>
-      <w:r>
-        <w:t xml:space="preserve"> has</w:t>
-      </w:r>
-      <w:r>
-        <w:t xml:space="preserve"> 75 more internal reactions and</w:t>
+        <w:lastRenderedPageBreak/>
+        <w:t>Another salient detail of our reconstruction is that it includes many “dead-end” metabolites and reactions</w:t>
       </w:r>
       <w:r>
         <w:t xml:space="preserve"> </w:t>
       </w:r>
       <w:r>
-        <w:t>over</w:t>
-      </w:r>
-      <w:r>
-        <w:t xml:space="preserve"> 100 more</w:t>
-      </w:r>
-      <w:r>
-        <w:t xml:space="preserve"> of both</w:t>
-      </w:r>
-      <w:r>
-        <w:t xml:space="preserve"> internal metabolites and dead-end metabolites that cannot be synthesized or consumed. </w:t>
-      </w:r>
-      <w:r>
-        <w:t>Thus, although our reconstruction contains more metabolites and reactions, the size of the mathematical model generated by removing these dead ends is comparable to the previous model. T</w:t>
-      </w:r>
-      <w:r>
-        <w:t xml:space="preserve">hese metabolites and their reactions </w:t>
-      </w:r>
-      <w:r>
-        <w:t>may</w:t>
-      </w:r>
-      <w:r>
-        <w:t xml:space="preserve"> not</w:t>
-      </w:r>
-      <w:r>
-        <w:t xml:space="preserve"> be</w:t>
-      </w:r>
-      <w:r>
-        <w:t xml:space="preserve"> part of our </w:t>
+        <w:t xml:space="preserve">that cannot be synthesized or consumed. </w:t>
+      </w:r>
+      <w:r>
+        <w:t>Thus, t</w:t>
+      </w:r>
+      <w:r>
+        <w:t xml:space="preserve">hese metabolites and reactions </w:t>
+      </w:r>
+      <w:r>
+        <w:t xml:space="preserve">are not </w:t>
+      </w:r>
+      <w:r>
+        <w:t xml:space="preserve">part of our </w:t>
       </w:r>
       <w:r>
         <w:t>simulatable</w:t>
@@ -5047,7 +4922,25 @@
         <w:t xml:space="preserve"> association</w:t>
       </w:r>
       <w:r>
-        <w:t xml:space="preserve">. Thus, we have evidence that each of </w:t>
+        <w:t>. Th</w:t>
+      </w:r>
+      <w:r>
+        <w:t>i</w:t>
+      </w:r>
+      <w:r>
+        <w:t xml:space="preserve">s </w:t>
+      </w:r>
+      <w:r>
+        <w:t xml:space="preserve">indicates that </w:t>
+      </w:r>
+      <w:r>
+        <w:t>we have</w:t>
+      </w:r>
+      <w:r>
+        <w:t xml:space="preserve"> genetic</w:t>
+      </w:r>
+      <w:r>
+        <w:t xml:space="preserve"> evidence that each of </w:t>
       </w:r>
       <w:r>
         <w:t>these reactions and the involved</w:t>
@@ -5113,56 +5006,86 @@
       </w:r>
       <w:proofErr w:type="spellEnd"/>
       <w:r>
-        <w:t xml:space="preserve">, </w:t>
+        <w:t>, coenzyme F</w:t>
+      </w:r>
+      <w:r>
+        <w:rPr>
+          <w:vertAlign w:val="subscript"/>
+        </w:rPr>
+        <w:t>420</w:t>
+      </w:r>
+      <w:r>
+        <w:t>, and coenzyme F</w:t>
+      </w:r>
+      <w:r>
+        <w:rPr>
+          <w:vertAlign w:val="subscript"/>
+        </w:rPr>
+        <w:t>430</w:t>
+      </w:r>
+      <w:r>
+        <w:t xml:space="preserve">. Although these 24 reactions lack genes, all of them were added manually as hypothetical steps to complete essential biosynthetic pathways and are based on information from biochemical literature. These are distinct from, for example, the 11 reactions </w:t>
+      </w:r>
+      <w:r>
+        <w:t xml:space="preserve">encompassed by “Vitamin and Cofactor Synthesis” that were all added to fill biosynthesis gaps but have no supporting literature evidence. In total, </w:t>
+      </w:r>
+      <w:r>
+        <w:t xml:space="preserve">46 </w:t>
+      </w:r>
+      <w:r>
+        <w:t>of the 85 reactions genes(54%) are gap</w:t>
+      </w:r>
+      <w:r>
+        <w:t xml:space="preserve"> </w:t>
+      </w:r>
+      <w:r>
+        <w:t xml:space="preserve">filling reactions and the remaining 39 (46%) are classified as “hypothetical”, </w:t>
       </w:r>
       <w:r>
         <w:lastRenderedPageBreak/>
-        <w:t>coenzyme F</w:t>
-      </w:r>
-      <w:r>
-        <w:rPr>
-          <w:vertAlign w:val="subscript"/>
-        </w:rPr>
-        <w:t>420</w:t>
-      </w:r>
-      <w:r>
-        <w:t>, and coenzyme F</w:t>
-      </w:r>
-      <w:r>
-        <w:rPr>
-          <w:vertAlign w:val="subscript"/>
-        </w:rPr>
-        <w:t>430</w:t>
-      </w:r>
-      <w:r>
-        <w:t xml:space="preserve">. Although these 24 reactions lack genes, all of them were added manually as hypothetical steps to complete essential biosynthetic pathways and are based on information from biochemical literature. These are distinct from, for example, the 11 reactions </w:t>
-      </w:r>
-      <w:r>
-        <w:t>encompassed by “Vitamin and Cofactor Synthesis” that were all added to fill biosynthesis gaps but have no supporting literature evidence. In total, of the 85 reactions lacking genes 46 (54%) are gap</w:t>
+        <w:t xml:space="preserve">with no known genes currently but with literature evidence pointing to their inclusion in the reconstruction. We expect that as </w:t>
+      </w:r>
+      <w:r>
+        <w:t xml:space="preserve">experimental research groups uncover more </w:t>
+      </w:r>
+      <w:r>
+        <w:t>biochemical</w:t>
+      </w:r>
+      <w:r>
+        <w:t xml:space="preserve"> phenomena, </w:t>
+      </w:r>
+      <w:r>
+        <w:t>they will determine genes that tie to the</w:t>
       </w:r>
       <w:r>
         <w:t xml:space="preserve"> </w:t>
       </w:r>
       <w:r>
-        <w:t xml:space="preserve">filling reactions and the remaining 39 (46%) are classified as “hypothetical”, with no known genes currently but with literature evidence pointing to their inclusion in the reconstruction. We expect that as </w:t>
-      </w:r>
-      <w:r>
-        <w:t xml:space="preserve">experimental research groups uncover more </w:t>
-      </w:r>
-      <w:r>
-        <w:t>biochemical</w:t>
-      </w:r>
-      <w:r>
-        <w:t xml:space="preserve"> phenomena, </w:t>
-      </w:r>
-      <w:r>
-        <w:t>many reactions in this latter group will become gene-associated whereas the gap</w:t>
+        <w:t>reactions in this latter group</w:t>
+      </w:r>
+      <w:r>
+        <w:t>. T</w:t>
+      </w:r>
+      <w:r>
+        <w:t>he gap</w:t>
       </w:r>
       <w:r>
         <w:t xml:space="preserve"> </w:t>
       </w:r>
       <w:r>
-        <w:t xml:space="preserve">filling reactions, much like dead end reactions and metabolites, point us toward areas of metabolism that are poorly understood in our organism and require more in depth investigation. </w:t>
+        <w:t xml:space="preserve">filling reactions, much like dead end reactions and metabolites, point us toward </w:t>
+      </w:r>
+      <w:r>
+        <w:t xml:space="preserve">poorly-understood </w:t>
+      </w:r>
+      <w:r>
+        <w:t>areas of metabolism in our organism and require more investigation</w:t>
+      </w:r>
+      <w:r>
+        <w:t xml:space="preserve"> into both the reaction pathways and their associated genes</w:t>
+      </w:r>
+      <w:r>
+        <w:t xml:space="preserve">. </w:t>
       </w:r>
     </w:p>
     <w:p>
@@ -5223,10 +5146,7 @@
         <w:pStyle w:val="Heading2"/>
       </w:pPr>
       <w:r>
-        <w:t>Biochemistry</w:t>
-      </w:r>
-      <w:r>
-        <w:t xml:space="preserve"> Improvements</w:t>
+        <w:t>Effects of Electron Bifurcation</w:t>
       </w:r>
     </w:p>
     <w:p>
@@ -5234,54 +5154,85 @@
         <w:spacing w:line="480" w:lineRule="auto"/>
       </w:pPr>
       <w:r>
-        <w:t>It has been often assumed that the</w:t>
-      </w:r>
-      <w:r>
+        <w:t xml:space="preserve">It has been often assumed that the methanogenic pathway is linear with two main membrane complexes for generating membrane potential. That is the </w:t>
+      </w:r>
+      <w:proofErr w:type="spellStart"/>
+      <w:r>
+        <w:t>Mtr</w:t>
+      </w:r>
+      <w:proofErr w:type="spellEnd"/>
+      <w:r>
+        <w:t xml:space="preserve"> and the heterodisulfide complex (</w:t>
+      </w:r>
+      <w:proofErr w:type="spellStart"/>
+      <w:r>
+        <w:t>HdrDE</w:t>
+      </w:r>
+      <w:proofErr w:type="spellEnd"/>
+      <w:r>
+        <w:t xml:space="preserve">).  Without the membrane bound type heterodisulfide reductase of methylotrophic methanogens, </w:t>
+      </w:r>
+      <w:r>
+        <w:rPr>
+          <w:i/>
+        </w:rPr>
+        <w:t>M. maripaludis</w:t>
+      </w:r>
+      <w:r>
+        <w:rPr>
+          <w:i/>
+        </w:rPr>
         <w:t xml:space="preserve"> </w:t>
       </w:r>
       <w:r>
-        <w:t xml:space="preserve">methanogenic pathway is linear with </w:t>
-      </w:r>
-      <w:r>
-        <w:t>two main membrane complexes for generating membrane potential.</w:t>
-      </w:r>
-      <w:r>
-        <w:t xml:space="preserve"> </w:t>
-      </w:r>
-      <w:r>
-        <w:t xml:space="preserve">That is the </w:t>
+        <w:t>lacks one critical energetic coupling site to generate energy for growth. However, it has a cytoplasmic heterodisulfide reductase that conserves energy by an increasingly recognized form of energy conservation in strict anaerobes involving electron bifurcation (</w:t>
+      </w:r>
+      <w:r>
+        <w:rPr>
+          <w:highlight w:val="yellow"/>
+        </w:rPr>
+        <w:t>refs</w:t>
+      </w:r>
+      <w:r>
+        <w:t xml:space="preserve">). As described above, this links the last step of </w:t>
       </w:r>
       <w:proofErr w:type="spellStart"/>
       <w:r>
-        <w:t>Mtr</w:t>
+        <w:t>methanogensis</w:t>
       </w:r>
       <w:proofErr w:type="spellEnd"/>
       <w:r>
-        <w:t xml:space="preserve"> and the heterodisulfide complex </w:t>
+        <w:t xml:space="preserve"> to the first step by </w:t>
+      </w:r>
+      <w:proofErr w:type="spellStart"/>
+      <w:r>
+        <w:t>exergonically</w:t>
+      </w:r>
+      <w:proofErr w:type="spellEnd"/>
+      <w:r>
+        <w:t xml:space="preserve"> driving the endergonic reduction of the 1</w:t>
+      </w:r>
+      <w:r>
+        <w:rPr>
+          <w:vertAlign w:val="superscript"/>
+        </w:rPr>
+        <w:t>st</w:t>
+      </w:r>
+      <w:r>
+        <w:t xml:space="preserve"> step resulting in a circular pathway </w:t>
       </w:r>
       <w:r>
         <w:lastRenderedPageBreak/>
         <w:t>(</w:t>
       </w:r>
-      <w:proofErr w:type="spellStart"/>
-      <w:r>
-        <w:t>HdrDE</w:t>
-      </w:r>
-      <w:proofErr w:type="spellEnd"/>
-      <w:r>
-        <w:t>).</w:t>
-      </w:r>
-      <w:r>
-        <w:t xml:space="preserve"> </w:t>
-      </w:r>
-      <w:r>
-        <w:t xml:space="preserve"> </w:t>
-      </w:r>
-      <w:r>
-        <w:t>W</w:t>
-      </w:r>
-      <w:r>
-        <w:t xml:space="preserve">ithout the membrane bound type heterodisulfide reductase of methylotrophic methanogens, </w:t>
+      <w:r>
+        <w:rPr>
+          <w:highlight w:val="yellow"/>
+        </w:rPr>
+        <w:t>ref</w:t>
+      </w:r>
+      <w:r>
+        <w:t xml:space="preserve">). This is noteworthy because the assumption of a linear pathway in </w:t>
       </w:r>
       <w:r>
         <w:rPr>
@@ -5290,161 +5241,7 @@
         <w:t>M. maripaludis</w:t>
       </w:r>
       <w:r>
-        <w:rPr>
-          <w:i/>
-        </w:rPr>
-        <w:t xml:space="preserve"> </w:t>
-      </w:r>
-      <w:r>
-        <w:t>lacks one</w:t>
-      </w:r>
-      <w:r>
-        <w:t xml:space="preserve"> critical</w:t>
-      </w:r>
-      <w:r>
-        <w:t xml:space="preserve"> energetic coupling site </w:t>
-      </w:r>
-      <w:r>
-        <w:t xml:space="preserve">to generate energy for growth. </w:t>
-      </w:r>
-      <w:r>
-        <w:t>However</w:t>
-      </w:r>
-      <w:r>
-        <w:t xml:space="preserve">, it has a cytoplasmic heterodisulfide </w:t>
-      </w:r>
-      <w:r>
-        <w:t xml:space="preserve">reductase </w:t>
-      </w:r>
-      <w:r>
-        <w:t>that conserves energy by an increasingly recognized form of energy conservation in strict anaerobes involving electron bifurcation (</w:t>
-      </w:r>
-      <w:r>
-        <w:rPr>
-          <w:highlight w:val="yellow"/>
-        </w:rPr>
-        <w:t>refs</w:t>
-      </w:r>
-      <w:r>
-        <w:t xml:space="preserve">). </w:t>
-      </w:r>
-      <w:r>
-        <w:t>As described above,</w:t>
-      </w:r>
-      <w:r>
-        <w:t xml:space="preserve"> this links the last step of </w:t>
-      </w:r>
-      <w:proofErr w:type="spellStart"/>
-      <w:r>
-        <w:t>methanogensis</w:t>
-      </w:r>
-      <w:proofErr w:type="spellEnd"/>
-      <w:r>
-        <w:t xml:space="preserve"> to the first step by </w:t>
-      </w:r>
-      <w:proofErr w:type="spellStart"/>
-      <w:r>
-        <w:t>exergonically</w:t>
-      </w:r>
-      <w:proofErr w:type="spellEnd"/>
-      <w:r>
-        <w:t xml:space="preserve"> driving the endergonic reduction of the 1</w:t>
-      </w:r>
-      <w:r>
-        <w:rPr>
-          <w:vertAlign w:val="superscript"/>
-        </w:rPr>
-        <w:t>st</w:t>
-      </w:r>
-      <w:r>
-        <w:t xml:space="preserve"> step </w:t>
-      </w:r>
-      <w:r>
-        <w:t>resulting in a circular pathway (</w:t>
-      </w:r>
-      <w:r>
-        <w:rPr>
-          <w:highlight w:val="yellow"/>
-        </w:rPr>
-        <w:t>ref</w:t>
-      </w:r>
-      <w:r>
-        <w:t>).</w:t>
-      </w:r>
-      <w:r>
-        <w:t xml:space="preserve"> </w:t>
-      </w:r>
-      <w:r>
-        <w:t xml:space="preserve">This is noteworthy because the assumption of a linear pathway in </w:t>
-      </w:r>
-      <w:r>
-        <w:rPr>
-          <w:i/>
-        </w:rPr>
-        <w:t>M. maripaludis</w:t>
-      </w:r>
-      <w:r>
         <w:t xml:space="preserve"> without accounting for electron bifurcation can affect the downstream predictions in the metabolic model.</w:t>
-      </w:r>
-      <w:r>
-        <w:t xml:space="preserve"> Because it is a relatively novel mechanism of energy conservation, this heterodisulfide reduction step was not part of our annotation database and thus was not included in the automated first reconstruction draft. Rather, the default mechanism of energy conservation matched methy</w:t>
-      </w:r>
-      <w:r>
-        <w:t>l</w:t>
-      </w:r>
-      <w:r>
-        <w:t xml:space="preserve">otrophic methanogens and utilized methanophenazine, an electron carrier known to be absent from </w:t>
-      </w:r>
-      <w:r>
-        <w:rPr>
-          <w:i/>
-        </w:rPr>
-        <w:t>M. maripaludis</w:t>
-      </w:r>
-      <w:r>
-        <w:t xml:space="preserve"> and other hydrogenotrophic methanogens. We replaced the methylotrophic pathway with the correct electron bifurcation pathway, </w:t>
-      </w:r>
-      <w:r>
-        <w:t>linking</w:t>
-      </w:r>
-      <w:r>
-        <w:t xml:space="preserve"> heterodisulfide reduction </w:t>
-      </w:r>
-      <w:r>
-        <w:t>with electrons from H</w:t>
-      </w:r>
-      <w:r>
-        <w:rPr>
-          <w:vertAlign w:val="subscript"/>
-        </w:rPr>
-        <w:t>2</w:t>
-      </w:r>
-      <w:r>
-        <w:t xml:space="preserve"> </w:t>
-      </w:r>
-      <w:r>
-        <w:t xml:space="preserve">to </w:t>
-      </w:r>
-      <w:r>
-        <w:t>carbon dioxide reduction</w:t>
-      </w:r>
-      <w:r>
-        <w:t xml:space="preserve"> via reduced ferredoxin.</w:t>
-      </w:r>
-      <w:r>
-        <w:t xml:space="preserve"> This incident serves as an example of a commonly-encountered reconstruction pitfall, in which information available in annotation databases does not sufficiently represent known biochemical phenomena. Therefore, it is paramount that even as automated reconstruction methods improve, we take the time to carefully evaluate biochemical literature </w:t>
-      </w:r>
-      <w:r>
-        <w:t>maximize consistency</w:t>
-      </w:r>
-      <w:r>
-        <w:t xml:space="preserve"> of the reconstruction </w:t>
-      </w:r>
-      <w:r>
-        <w:t xml:space="preserve">with </w:t>
-      </w:r>
-      <w:r>
-        <w:t>experimentally-verified pathways.</w:t>
       </w:r>
     </w:p>
     <w:p>
@@ -5452,102 +5249,25 @@
         <w:spacing w:line="480" w:lineRule="auto"/>
       </w:pPr>
       <w:r>
-        <w:t>Interestingly,</w:t>
-      </w:r>
-      <w:r>
-        <w:t xml:space="preserve"> there is evidence that</w:t>
-      </w:r>
-      <w:r>
-        <w:t xml:space="preserve"> </w:t>
+        <w:t xml:space="preserve">Because it is a relatively novel mechanism of energy conservation, this heterodisulfide reduction step was not part of our annotation database and thus was not included in the automated first reconstruction draft. Rather, the default mechanism of energy conservation matched methylotrophic methanogens and utilized methanophenazine, an electron carrier known to be absent from </w:t>
       </w:r>
       <w:r>
         <w:rPr>
           <w:i/>
         </w:rPr>
-        <w:t xml:space="preserve">M. maripaludis </w:t>
-      </w:r>
-      <w:r>
-        <w:t xml:space="preserve">uses multiple forms of ferredoxin as electron carriers </w:t>
-      </w:r>
-      <w:r>
-        <w:t>and may link multiple steps, including electron bifurcation, using specific ferredoxins</w:t>
-      </w:r>
-      <w:r>
-        <w:t xml:space="preserve"> </w:t>
-      </w:r>
-      <w:r>
-        <w:fldChar w:fldCharType="begin"/>
-      </w:r>
-      <w:r>
-        <w:instrText xml:space="preserve"> ADDIN ZOTERO_ITEM CSL_CITATION {"citationID":"2g2qvo6ckt","properties":{"formattedCitation":"(41)","plainCitation":"(41)"},"citationItems":[{"id":377,"uris":["http://zotero.org/users/2565720/items/V9R7CQTA"],"uri":["http://zotero.org/users/2565720/items/V9R7CQTA"],"itemData":{"id":377,"type":"article-journal","title":"More Than 200 Genes Required for Methane Formation from H2 and CO2 and Energy Conservation Are Present in Methanothermobacter marburgensis and Methanothermobacter thermautotrophicus","container-title":"Archaea","page":"1-23","volume":"2011","source":"CrossRef","DOI":"10.1155/2011/973848","ISSN":"1472-3646, 1472-3654","language":"en","author":[{"family":"Kaster","given":"Anne-Kristin"},{"family":"Goenrich","given":"Meike"},{"family":"Seedorf","given":"Henning"},{"family":"Liesegang","given":"Heiko"},{"family":"Wollherr","given":"Antje"},{"family":"Gottschalk","given":"Gerhard"},{"family":"Thauer","given":"Rudolf K."}],"issued":{"date-parts":[["2011"]]}}}],"schema":"https://github.com/citation-style-language/schema/raw/master/csl-citation.json"} </w:instrText>
-      </w:r>
-      <w:r>
-        <w:fldChar w:fldCharType="separate"/>
-      </w:r>
-      <w:r>
-        <w:rPr>
-          <w:rFonts w:cs="Times New Roman"/>
-        </w:rPr>
-        <w:t>(41)</w:t>
-      </w:r>
-      <w:r>
-        <w:fldChar w:fldCharType="end"/>
-      </w:r>
-      <w:r>
-        <w:t xml:space="preserve">. Presently, the full extent of this phenomenon is not well understood and requires more </w:t>
-      </w:r>
-      <w:r>
-        <w:lastRenderedPageBreak/>
-        <w:t>experimental investigation. How</w:t>
-      </w:r>
-      <w:r>
-        <w:t>ever, in an effort to represent ferredoxin specificity in our model, we have included a function</w:t>
-      </w:r>
-      <w:r>
-        <w:t xml:space="preserve"> (see Supplemental Materials)</w:t>
-      </w:r>
-      <w:r>
-        <w:t xml:space="preserve"> that </w:t>
-      </w:r>
-      <w:r>
-        <w:t>changes</w:t>
-      </w:r>
-      <w:r>
-        <w:t xml:space="preserve"> </w:t>
-      </w:r>
-      <w:r>
-        <w:t xml:space="preserve">promiscuous ferredoxins to </w:t>
-      </w:r>
-      <w:r>
-        <w:t xml:space="preserve">specific ferredoxins for the </w:t>
-      </w:r>
-      <w:proofErr w:type="spellStart"/>
-      <w:r>
-        <w:t>Eha</w:t>
-      </w:r>
-      <w:proofErr w:type="spellEnd"/>
-      <w:r>
-        <w:t xml:space="preserve"> hydrogenase, heterodisulfide reductase, and </w:t>
-      </w:r>
-      <w:proofErr w:type="spellStart"/>
-      <w:r>
-        <w:t>formylmethanfuran</w:t>
-      </w:r>
-      <w:proofErr w:type="spellEnd"/>
-      <w:r>
-        <w:t xml:space="preserve"> dehydrogenase (carbon dioxide reduction). Using this function, which also provides a specific ferredoxins with the ability to act as promiscuous ferredoxins, tightens the coupling between the aforementioned reactions by restricting them all to one pool of electron carriers and </w:t>
-      </w:r>
-      <w:r>
-        <w:t>allows us to predict</w:t>
-      </w:r>
-      <w:r>
-        <w:t xml:space="preserve"> how ferredoxin specificity could change</w:t>
-      </w:r>
-      <w:r>
-        <w:t xml:space="preserve"> possible model flux distributions.</w:t>
-      </w:r>
-      <w:r>
-        <w:t xml:space="preserve"> </w:t>
+        <w:t>M. maripaludis</w:t>
+      </w:r>
+      <w:r>
+        <w:t xml:space="preserve"> and other hydrogenotrophic methanogens. We replaced the methylotrophic pathway with the correct electron bifurcation pathway, linking heterodisulfide reduction with electrons from H</w:t>
+      </w:r>
+      <w:r>
+        <w:rPr>
+          <w:vertAlign w:val="subscript"/>
+        </w:rPr>
+        <w:t>2</w:t>
+      </w:r>
+      <w:r>
+        <w:t xml:space="preserve"> to carbon dioxide reduction via reduced ferredoxin. This incident serves as an example of a commonly-encountered reconstruction pitfall, in which information available in annotation databases does not sufficiently represent known biochemical phenomena. Therefore, it is paramount that even as automated reconstruction methods improve, we take the time to carefully evaluate biochemical literature maximize consistency of the reconstruction with experimentally-verified pathways.</w:t>
       </w:r>
     </w:p>
     <w:p>
@@ -5555,384 +5275,296 @@
         <w:spacing w:line="480" w:lineRule="auto"/>
       </w:pPr>
       <w:r>
-        <w:t>A major part of our manual curation was adding biosynthesis pathways for the methanogenic coenzymes</w:t>
-      </w:r>
-      <w:r>
-        <w:t>, sugars, and lipids</w:t>
-      </w:r>
-      <w:r>
-        <w:t xml:space="preserve">. </w:t>
-      </w:r>
-      <w:r>
-        <w:rPr>
-          <w:i/>
-        </w:rPr>
-        <w:t xml:space="preserve">M. maripaludis </w:t>
-      </w:r>
-      <w:r>
-        <w:t xml:space="preserve">utilizes </w:t>
-      </w:r>
-      <w:r>
-        <w:t>various unusual</w:t>
-      </w:r>
-      <w:r>
-        <w:t xml:space="preserve"> coenzymes directly as electron carriers (</w:t>
+        <w:t>To demonstrate the importance of ferredoxin reduction v</w:t>
+      </w:r>
+      <w:r>
+        <w:t>ia bifurcation, we altered the existing bifurcating heterodisulfide reductase (</w:t>
       </w:r>
       <w:proofErr w:type="spellStart"/>
       <w:r>
-        <w:t>methanofuran</w:t>
+        <w:t>Hdr</w:t>
       </w:r>
       <w:proofErr w:type="spellEnd"/>
       <w:r>
-        <w:t xml:space="preserve">, </w:t>
-      </w:r>
-      <w:r>
-        <w:t>H</w:t>
-      </w:r>
-      <w:r>
-        <w:rPr>
-          <w:vertAlign w:val="subscript"/>
-        </w:rPr>
-        <w:t>4</w:t>
-      </w:r>
-      <w:r>
-        <w:t>MPT</w:t>
-      </w:r>
-      <w:r>
-        <w:t>, coenzyme F</w:t>
-      </w:r>
-      <w:r>
-        <w:rPr>
-          <w:vertAlign w:val="subscript"/>
-        </w:rPr>
-        <w:t>420</w:t>
-      </w:r>
-      <w:r>
-        <w:t>, coenzyme B, coenzyme M) and vital pieces of catabolic enzymes (coenzyme F</w:t>
-      </w:r>
-      <w:r>
-        <w:rPr>
-          <w:vertAlign w:val="subscript"/>
-        </w:rPr>
-        <w:t>430</w:t>
-      </w:r>
-      <w:r>
-        <w:t xml:space="preserve">) during methanogenesis </w:t>
-      </w:r>
-      <w:r>
-        <w:fldChar w:fldCharType="begin"/>
-      </w:r>
-      <w:r>
-        <w:instrText xml:space="preserve"> ADDIN ZOTERO_ITEM CSL_CITATION {"citationID":"kesh5maA","properties":{"formattedCitation":"(5)","plainCitation":"(5)"},"citationItems":[{"id":166,"uris":["http://zotero.org/users/2565720/items/UJKJVT7G"],"uri":["http://zotero.org/users/2565720/items/UJKJVT7G"],"itemData":{"id":166,"type":"article-journal","title":"Unusual coenzymes of methanogenesis","container-title":"Annual review of biochemistry","page":"355–394","volume":"59","issue":"1","source":"Google Scholar","author":[{"family":"DiMarco","given":"Anthony A."},{"family":"Bobik","given":"Thomas A."},{"family":"Wolfe","given":"Ralph S."}],"issued":{"date-parts":[["1990"]]}}}],"schema":"https://github.com/citation-style-language/schema/raw/master/csl-citation.json"} </w:instrText>
-      </w:r>
-      <w:r>
-        <w:fldChar w:fldCharType="separate"/>
-      </w:r>
-      <w:r>
-        <w:rPr>
-          <w:rFonts w:cs="Times New Roman"/>
-        </w:rPr>
-        <w:t>(5)</w:t>
-      </w:r>
-      <w:r>
-        <w:fldChar w:fldCharType="end"/>
-      </w:r>
-      <w:r>
-        <w:t xml:space="preserve">. </w:t>
-      </w:r>
-      <w:r>
-        <w:t xml:space="preserve">It also synthesizes an </w:t>
-      </w:r>
-      <w:proofErr w:type="spellStart"/>
-      <w:r>
-        <w:t>archaellin</w:t>
-      </w:r>
-      <w:proofErr w:type="spellEnd"/>
-      <w:r>
-        <w:t xml:space="preserve"> </w:t>
-      </w:r>
-      <w:proofErr w:type="spellStart"/>
-      <w:r>
-        <w:t>tetrasaccharide</w:t>
-      </w:r>
-      <w:proofErr w:type="spellEnd"/>
-      <w:r>
-        <w:t xml:space="preserve"> as part of N-linked glycosylation </w:t>
-      </w:r>
-      <w:r>
-        <w:fldChar w:fldCharType="begin"/>
-      </w:r>
-      <w:r>
-        <w:instrText xml:space="preserve"> ADDIN ZOTERO_ITEM CSL_CITATION {"citationID":"2i84i863d3","properties":{"formattedCitation":"(42)","plainCitation":"(42)"},"citationItems":[{"id":385,"uris":["http://zotero.org/users/2565720/items/E6HZ3AAE"],"uri":["http://zotero.org/users/2565720/items/E6HZ3AAE"],"itemData":{"id":385,"type":"article-journal","title":"Evidence that Biosynthesis of the Second and Third Sugars of the Archaellin Tetrasaccharide in the Archaeon Methanococcus maripaludis Occurs by the Same Pathway Used by Pseudomonas aeruginosa To Make a Di-N-Acetylated Sugar","container-title":"Journal of Bacteriology","page":"1668-1680","volume":"197","issue":"9","source":"CrossRef","DOI":"10.1128/JB.00040-15","ISSN":"0021-9193, 1098-5530","language":"en","author":[{"family":"Siu","given":"Sarah"},{"family":"Robotham","given":"Anna"},{"family":"Logan","given":"Susan M."},{"family":"Kelly","given":"John F."},{"family":"Uchida","given":"Kaoru"},{"family":"Aizawa","given":"Shin-Ichi"},{"family":"Jarrell","given":"Ken F."}],"editor":[{"family":"Metcalf","given":"W. W."}],"issued":{"date-parts":[["2015",5,1]]}}}],"schema":"https://github.com/citation-style-language/schema/raw/master/csl-citation.json"} </w:instrText>
-      </w:r>
-      <w:r>
-        <w:fldChar w:fldCharType="separate"/>
-      </w:r>
-      <w:r>
-        <w:rPr>
-          <w:rFonts w:cs="Times New Roman"/>
-        </w:rPr>
-        <w:t>(42)</w:t>
-      </w:r>
-      <w:r>
-        <w:fldChar w:fldCharType="end"/>
-      </w:r>
-      <w:r>
-        <w:t xml:space="preserve"> and multiple forms of </w:t>
-      </w:r>
-      <w:proofErr w:type="spellStart"/>
-      <w:r>
-        <w:t>archaeol</w:t>
-      </w:r>
-      <w:proofErr w:type="spellEnd"/>
-      <w:r>
-        <w:t xml:space="preserve">, an archaeal membrane ether lipid </w:t>
-      </w:r>
-      <w:r>
-        <w:fldChar w:fldCharType="begin"/>
-      </w:r>
-      <w:r>
-        <w:instrText xml:space="preserve"> ADDIN ZOTERO_ITEM CSL_CITATION {"citationID":"1v1bfrvejb","properties":{"formattedCitation":"(43)","plainCitation":"(43)"},"citationItems":[{"id":389,"uris":["http://zotero.org/users/2565720/items/4VZ7MNXM"],"uri":["http://zotero.org/users/2565720/items/4VZ7MNXM"],"itemData":{"id":389,"type":"article-journal","title":"Biosynthesis of archaeal membrane ether lipids","container-title":"Frontiers in Microbiology","volume":"5","source":"PubMed Central","abstract":"A vital function of the cell membrane in all living organism is to maintain the membrane permeability barrier and fluidity. The composition of the phospholipid bilayer is distinct in archaea when compared to bacteria and eukarya. In archaea, isoprenoid hydrocarbon side chains are linked via an ether bond to the sn-glycerol-1-phosphate backbone. In bacteria and eukarya on the other hand, fatty acid side chains are linked via an ester bond to the sn-glycerol-3-phosphate backbone. The polar head groups are globally shared in the three domains of life. The unique membrane lipids of archaea have been implicated not only in the survival and adaptation of the organisms to extreme environments but also to form the basis of the membrane composition of the last universal common ancestor (LUCA). In nature, a diverse range of archaeal lipids is found, the most common are the diether (or archaeol) and the tetraether (or caldarchaeol) lipids that form a monolayer. Variations in chain length, cyclization and other modifications lead to diversification of these lipids. The biosynthesis of these lipids is not yet well understood however progress in the last decade has led to a comprehensive understanding of the biosynthesis of archaeol. This review describes the current knowledge of the biosynthetic pathway of archaeal ether lipids; insights on the stability and robustness of archaeal lipid membranes; and evolutionary aspects of the lipid divide and the LUCA. It examines recent advances made in the field of pathway reconstruction in bacteria.","URL":"http://www.ncbi.nlm.nih.gov/pmc/articles/PMC4244643/","DOI":"10.3389/fmicb.2014.00641","ISSN":"1664-302X","note":"PMID: 25505460\nPMCID: PMC4244643","journalAbbreviation":"Front Microbiol","author":[{"family":"Jain","given":"Samta"},{"family":"Caforio","given":"Antonella"},{"family":"Driessen","given":"Arnold J. M."}],"issued":{"date-parts":[["2014",11,26]]},"accessed":{"date-parts":[["2015",9,9]]},"PMID":"25505460","PMCID":"PMC4244643"}}],"schema":"https://github.com/citation-style-language/schema/raw/master/csl-citation.json"} </w:instrText>
-      </w:r>
-      <w:r>
-        <w:fldChar w:fldCharType="separate"/>
-      </w:r>
-      <w:r>
-        <w:rPr>
-          <w:rFonts w:cs="Times New Roman"/>
-        </w:rPr>
-        <w:t>(43)</w:t>
-      </w:r>
-      <w:r>
-        <w:fldChar w:fldCharType="end"/>
-      </w:r>
-      <w:r>
-        <w:t xml:space="preserve">. These synthesis pathways, particularly those for the coenzymes, are vital pieces of </w:t>
-      </w:r>
-      <w:r>
-        <w:rPr>
-          <w:i/>
-        </w:rPr>
-        <w:t xml:space="preserve">M. maripaludis </w:t>
-      </w:r>
-      <w:proofErr w:type="gramStart"/>
-      <w:r>
-        <w:t>metabolism</w:t>
-      </w:r>
-      <w:r>
-        <w:t>,</w:t>
-      </w:r>
-      <w:proofErr w:type="gramEnd"/>
-      <w:r>
-        <w:t xml:space="preserve"> hence</w:t>
-      </w:r>
-      <w:r>
-        <w:t xml:space="preserve"> we were adamant about including synthesis pathways for these metabolites</w:t>
-      </w:r>
-      <w:r>
-        <w:t xml:space="preserve"> and adding them to our biomass composition</w:t>
-      </w:r>
-      <w:r>
-        <w:t xml:space="preserve">. </w:t>
-      </w:r>
-      <w:r>
-        <w:t>Although several of these pathways were completely included in the Model SEED database, many reactions were missing and nearly all of the reactions were added manually</w:t>
-      </w:r>
-      <w:r>
-        <w:t xml:space="preserve"> after automated reconstruction. Including these features in our reaction network and biomass definition distinguishes our model by incorporating multiple pathways that differentiate its metabolism from most other organisms.</w:t>
+        <w:t>) reaction:</w:t>
       </w:r>
     </w:p>
     <w:p>
       <w:pPr>
         <w:spacing w:line="480" w:lineRule="auto"/>
       </w:pPr>
-      <w:r>
-        <w:t>In a similar vein, we sought to accurately represent sulfur assimilation, a pathway</w:t>
-      </w:r>
-      <w:r>
-        <w:t xml:space="preserve"> not </w:t>
-      </w:r>
-      <w:r>
-        <w:t xml:space="preserve">yet </w:t>
-      </w:r>
-      <w:r>
-        <w:t xml:space="preserve">fully understood </w:t>
-      </w:r>
-      <w:r>
-        <w:t xml:space="preserve">in </w:t>
-      </w:r>
-      <w:r>
-        <w:rPr>
-          <w:i/>
-        </w:rPr>
-        <w:t>M. maripaludis</w:t>
-      </w:r>
-      <w:r>
-        <w:t xml:space="preserve">. </w:t>
-      </w:r>
-      <w:r>
-        <w:t xml:space="preserve">Sulfate is known not to be the sulfur source for </w:t>
-      </w:r>
-      <w:r>
-        <w:rPr>
-          <w:i/>
-        </w:rPr>
-        <w:t xml:space="preserve">M. maripaludis </w:t>
-      </w:r>
-      <w:r>
-        <w:lastRenderedPageBreak/>
-        <w:t>because sulfate reduction</w:t>
-      </w:r>
-      <w:r>
-        <w:t xml:space="preserve"> produces sulfite, </w:t>
-      </w:r>
-      <w:r>
-        <w:t>whi</w:t>
-      </w:r>
-      <w:r>
-        <w:t xml:space="preserve">ch inhibits methanogenesis </w:t>
-      </w:r>
-      <w:r>
-        <w:fldChar w:fldCharType="begin"/>
-      </w:r>
-      <w:r>
-        <w:instrText xml:space="preserve"> ADDIN ZOTERO_ITEM CSL_CITATION {"citationID":"1pmtfiqdui","properties":{"formattedCitation":"(44)","plainCitation":"(44)"},"citationItems":[{"id":233,"uris":["http://zotero.org/users/2565720/items/X25BNH5A"],"uri":["http://zotero.org/users/2565720/items/X25BNH5A"],"itemData":{"id":233,"type":"article-journal","title":"Inhibition of methanogenesis in salt marsh sediments and whole-cell suspensions of methanogenic bacteria by nitrogen oxides.","container-title":"Applied and Environmental Microbiology","page":"264-269","volume":"32","issue":"2","source":"PubMed Central","abstract":"Hydrogen-dependent evolution of methane from salt marsh sediments and whole-cell suspensions of Methanobacterium thermoautotrophicum and Methanobacterium fornicicum ceased or decreased after the introduction of nitrate, nitrite, nitric oxide, or nitrous oxide. Sulfite had a similar effect on methanogenesis in the whole-cell suspensions. In salt marsh sediments, nitrous oxide was the strongest inhibitor, followed by nitric oxide, nitrite, and nitrate in decreasing order of inhibition. In whole-cell suspensions, nitric oxide was the strongest inhibitor, followed by nitrous oxide, nitrite, and nitrate. Consideration of the results from experiments using an indicator of oxidation potential, along with the reversed order of effectiveness of the nitrogen oxides in relation to their degree of reduction ,suggests that the inhibitory effect observed was not due to a redox change. Evidence is also presented that suggests that the decrease in the rate of methane production in the presence of oxides of nitrogen was not attributable to competition for methane-producing substrates.","ISSN":"0099-2240","note":"PMID: 970945\nPMCID: PMC170046","journalAbbreviation":"Appl Environ Microbiol","author":[{"family":"Balderston","given":"W L"},{"family":"Payne","given":"W J"}],"issued":{"date-parts":[["1976",8]]},"PMID":"970945","PMCID":"PMC170046"}}],"schema":"https://github.com/citation-style-language/schema/raw/master/csl-citation.json"} </w:instrText>
-      </w:r>
-      <w:r>
-        <w:fldChar w:fldCharType="separate"/>
-      </w:r>
-      <w:r>
-        <w:rPr>
-          <w:rFonts w:cs="Times New Roman"/>
-        </w:rPr>
-        <w:t>(44)</w:t>
-      </w:r>
-      <w:r>
-        <w:fldChar w:fldCharType="end"/>
-      </w:r>
-      <w:r>
-        <w:t xml:space="preserve">. </w:t>
-      </w:r>
-      <w:r>
-        <w:t>However, b</w:t>
-      </w:r>
-      <w:r>
-        <w:t xml:space="preserve">ecause sulfate is the default sulfur source for </w:t>
-      </w:r>
-      <w:r>
-        <w:t xml:space="preserve">most microorganisms, our initial reconstruction included a sulfate transporter and sulfate reduction pathway. We removed the sulfate transporter and instead added a transporter for sulfide, the primary sulfur source for </w:t>
-      </w:r>
-      <w:r>
-        <w:rPr>
-          <w:i/>
-        </w:rPr>
-        <w:t xml:space="preserve">M. maripaludis. </w:t>
-      </w:r>
-      <w:r>
-        <w:t xml:space="preserve">Our updated sulfur assimilation pathway includes a pathway for sulfide oxidation to sulfite, which is </w:t>
-      </w:r>
-      <w:r>
-        <w:t>essential for</w:t>
-      </w:r>
-      <w:r>
-        <w:t xml:space="preserve"> multiple biosynthetic pathways, via a hypothesized </w:t>
-      </w:r>
-      <w:r>
-        <w:t>diss</w:t>
-      </w:r>
-      <w:r>
-        <w:t>imilatory sulfite reductase-like protein</w:t>
-      </w:r>
-      <w:r>
-        <w:t xml:space="preserve"> </w:t>
-      </w:r>
-      <w:r>
-        <w:fldChar w:fldCharType="begin"/>
-      </w:r>
-      <w:r>
-        <w:instrText xml:space="preserve"> ADDIN ZOTERO_ITEM CSL_CITATION {"citationID":"b0qbtb0ku","properties":{"formattedCitation":"(16)","plainCitation":"(16)"},"citationItems":[{"id":190,"uris":["http://zotero.org/users/2565720/items/3FHVI5Z6"],"uri":["http://zotero.org/users/2565720/items/3FHVI5Z6"],"itemData":{"id":190,"type":"article-journal","title":"An Intertwined Evolutionary History of Methanogenic Archaea and Sulfate Reduction","container-title":"PLoS ONE","page":"e45313","volume":"7","issue":"9","source":"PLoS Journals","abstract":"Hydrogenotrophic methanogenesis and dissimilatory sulfate reduction, two of the oldest energy conserving respiratory systems on Earth, apparently could not have evolved in the same host, as sulfite, an intermediate of sulfate reduction, inhibits methanogenesis. However, certain methanogenic archaea metabolize sulfite employing a deazaflavin cofactor (F420)-dependent sulfite reductase (Fsr) where N- and C-terminal halves (Fsr-N and Fsr-C) are homologs of F420H2 dehydrogenase and dissimilatory sulfite reductase (Dsr), respectively. From genome analysis we found that Fsr was likely assembled from freestanding Fsr-N homologs and Dsr-like proteins (Dsr-LP), both being abundant in methanogens. Dsr-LPs fell into two groups defined by following sequence features: Group I (simplest), carrying a coupled siroheme-[Fe4-S4] cluster and sulfite-binding Arg/Lys residues; Group III (most complex), with group I features, a Dsr-type peripheral [Fe4-S4] cluster and an additional [Fe4-S4] cluster. Group II Dsr-LPs with group I features and a Dsr-type peripheral [Fe4-S4] cluster were proposed as evolutionary intermediates. Group III is the precursor of Fsr-C. The freestanding Fsr-N homologs serve as F420H2 dehydrogenase unit of a putative novel glutamate synthase, previously described membrane-bound electron transport system in methanogens and of assimilatory type sulfite reductases in certain haloarchaea. Among archaea, only methanogens carried Dsr-LPs. They also possessed homologs of sulfate activation and reduction enzymes. This suggested a shared evolutionary history for methanogenesis and sulfate reduction, and Dsr-LPs could have been the source of the oldest (3.47-Gyr ago) biologically produced sulfide deposit.","DOI":"10.1371/journal.pone.0045313","journalAbbreviation":"PLoS ONE","author":[{"family":"Susanti","given":"Dwi"},{"family":"Mukhopadhyay","given":"Biswarup"}],"issued":{"date-parts":[["2012",9,21]]}}}],"schema":"https://github.com/citation-style-language/schema/raw/master/csl-citation.json"} </w:instrText>
-      </w:r>
-      <w:r>
-        <w:fldChar w:fldCharType="separate"/>
-      </w:r>
-      <w:r>
-        <w:rPr>
-          <w:rFonts w:cs="Times New Roman"/>
-        </w:rPr>
-        <w:t>(16)</w:t>
-      </w:r>
-      <w:r>
-        <w:fldChar w:fldCharType="end"/>
-      </w:r>
-      <w:r>
-        <w:t xml:space="preserve">. Taken together with additional coenzyme syntheses, these modifications demonstrated the need for rigorous manual curation to add known biochemical pathways that were not part of the automated reconstruction and remove pathways that are known not to function in the organism. </w:t>
-      </w:r>
-      <w:r>
-        <w:t>By employing these methods</w:t>
-      </w:r>
-      <w:r>
-        <w:t xml:space="preserve"> and by working in a team of experienced metabolic modelers and biochemical experts</w:t>
-      </w:r>
-      <w:r>
-        <w:t xml:space="preserve">, we have </w:t>
-      </w:r>
-      <w:r>
-        <w:t>created a reconstruction</w:t>
-      </w:r>
-      <w:r>
-        <w:t xml:space="preserve"> that is </w:t>
-      </w:r>
-      <w:r>
-        <w:t xml:space="preserve">qualitatively </w:t>
-      </w:r>
-      <w:r>
-        <w:t xml:space="preserve">consistent with accumulated biochemical knowledge of our organism. </w:t>
-      </w:r>
+      <m:oMathPara>
+        <m:oMath>
+          <m:r>
+            <w:rPr>
+              <w:rFonts w:ascii="Cambria Math" w:hAnsi="Cambria Math"/>
+            </w:rPr>
+            <m:t>CoB-S-S-CoM+</m:t>
+          </m:r>
+          <m:sSub>
+            <m:sSubPr>
+              <m:ctrlPr>
+                <w:rPr>
+                  <w:rFonts w:ascii="Cambria Math" w:hAnsi="Cambria Math"/>
+                  <w:i/>
+                </w:rPr>
+              </m:ctrlPr>
+            </m:sSubPr>
+            <m:e>
+              <m:r>
+                <w:rPr>
+                  <w:rFonts w:ascii="Cambria Math" w:hAnsi="Cambria Math"/>
+                </w:rPr>
+                <m:t xml:space="preserve">2 </m:t>
+              </m:r>
+              <m:r>
+                <w:rPr>
+                  <w:rFonts w:ascii="Cambria Math" w:hAnsi="Cambria Math"/>
+                </w:rPr>
+                <m:t>H</m:t>
+              </m:r>
+            </m:e>
+            <m:sub>
+              <m:r>
+                <w:rPr>
+                  <w:rFonts w:ascii="Cambria Math" w:hAnsi="Cambria Math"/>
+                </w:rPr>
+                <m:t>2</m:t>
+              </m:r>
+            </m:sub>
+          </m:sSub>
+          <m:r>
+            <w:rPr>
+              <w:rFonts w:ascii="Cambria Math" w:hAnsi="Cambria Math"/>
+            </w:rPr>
+            <m:t>+</m:t>
+          </m:r>
+          <m:sSub>
+            <m:sSubPr>
+              <m:ctrlPr>
+                <w:rPr>
+                  <w:rFonts w:ascii="Cambria Math" w:hAnsi="Cambria Math"/>
+                  <w:i/>
+                </w:rPr>
+              </m:ctrlPr>
+            </m:sSubPr>
+            <m:e>
+              <m:r>
+                <w:rPr>
+                  <w:rFonts w:ascii="Cambria Math" w:hAnsi="Cambria Math"/>
+                </w:rPr>
+                <m:t>Fd</m:t>
+              </m:r>
+            </m:e>
+            <m:sub>
+              <m:r>
+                <w:rPr>
+                  <w:rFonts w:ascii="Cambria Math" w:hAnsi="Cambria Math"/>
+                </w:rPr>
+                <m:t>ox</m:t>
+              </m:r>
+            </m:sub>
+          </m:sSub>
+          <m:r>
+            <w:rPr>
+              <w:rFonts w:ascii="Cambria Math" w:hAnsi="Cambria Math"/>
+            </w:rPr>
+            <m:t>⇌HS-CoB+HS</m:t>
+          </m:r>
+          <m:r>
+            <w:rPr>
+              <w:rFonts w:ascii="Cambria Math" w:hAnsi="Cambria Math"/>
+            </w:rPr>
+            <m:t>-</m:t>
+          </m:r>
+          <m:r>
+            <w:rPr>
+              <w:rFonts w:ascii="Cambria Math" w:hAnsi="Cambria Math"/>
+            </w:rPr>
+            <m:t>CoM</m:t>
+          </m:r>
+          <m:r>
+            <w:rPr>
+              <w:rFonts w:ascii="Cambria Math" w:hAnsi="Cambria Math"/>
+            </w:rPr>
+            <m:t>+</m:t>
+          </m:r>
+          <m:sSub>
+            <m:sSubPr>
+              <m:ctrlPr>
+                <w:rPr>
+                  <w:rFonts w:ascii="Cambria Math" w:hAnsi="Cambria Math"/>
+                  <w:i/>
+                </w:rPr>
+              </m:ctrlPr>
+            </m:sSubPr>
+            <m:e>
+              <m:r>
+                <w:rPr>
+                  <w:rFonts w:ascii="Cambria Math" w:hAnsi="Cambria Math"/>
+                </w:rPr>
+                <m:t xml:space="preserve">2 </m:t>
+              </m:r>
+              <m:sSup>
+                <m:sSupPr>
+                  <m:ctrlPr>
+                    <w:rPr>
+                      <w:rFonts w:ascii="Cambria Math" w:hAnsi="Cambria Math"/>
+                      <w:i/>
+                    </w:rPr>
+                  </m:ctrlPr>
+                </m:sSupPr>
+                <m:e>
+                  <m:r>
+                    <w:rPr>
+                      <w:rFonts w:ascii="Cambria Math" w:hAnsi="Cambria Math"/>
+                    </w:rPr>
+                    <m:t>H</m:t>
+                  </m:r>
+                </m:e>
+                <m:sup>
+                  <m:r>
+                    <w:rPr>
+                      <w:rFonts w:ascii="Cambria Math" w:hAnsi="Cambria Math"/>
+                    </w:rPr>
+                    <m:t>+</m:t>
+                  </m:r>
+                </m:sup>
+              </m:sSup>
+              <m:r>
+                <w:rPr>
+                  <w:rFonts w:ascii="Cambria Math" w:hAnsi="Cambria Math"/>
+                </w:rPr>
+                <m:t>+</m:t>
+              </m:r>
+              <m:r>
+                <w:rPr>
+                  <w:rFonts w:ascii="Cambria Math" w:hAnsi="Cambria Math"/>
+                </w:rPr>
+                <m:t>Fd</m:t>
+              </m:r>
+            </m:e>
+            <m:sub>
+              <m:r>
+                <w:rPr>
+                  <w:rFonts w:ascii="Cambria Math" w:hAnsi="Cambria Math"/>
+                </w:rPr>
+                <m:t>rd</m:t>
+              </m:r>
+            </m:sub>
+          </m:sSub>
+          <m:r>
+            <w:rPr>
+              <w:rFonts w:ascii="Cambria Math" w:hAnsi="Cambria Math"/>
+            </w:rPr>
+            <m:t xml:space="preserve"> </m:t>
+          </m:r>
+        </m:oMath>
+      </m:oMathPara>
     </w:p>
     <w:p>
       <w:pPr>
-        <w:pStyle w:val="Heading2"/>
-      </w:pPr>
-      <w:r>
-        <w:t>Model Validation</w:t>
-      </w:r>
+        <w:spacing w:line="480" w:lineRule="auto"/>
+        <w:rPr>
+          <w:rFonts w:eastAsiaTheme="minorEastAsia"/>
+        </w:rPr>
+      </w:pPr>
+      <w:r>
+        <w:t>We removed ferredoxin from this reaction, balancing mass and charge to yield:</w:t>
+      </w:r>
+      <m:oMath>
+        <m:r>
+          <w:rPr>
+            <w:rFonts w:ascii="Cambria Math" w:hAnsi="Cambria Math"/>
+          </w:rPr>
+          <w:br/>
+        </m:r>
+      </m:oMath>
+      <m:oMathPara>
+        <m:oMath>
+          <m:r>
+            <w:rPr>
+              <w:rFonts w:ascii="Cambria Math" w:hAnsi="Cambria Math"/>
+            </w:rPr>
+            <m:t>CoB-S-S-CoM+</m:t>
+          </m:r>
+          <m:sSub>
+            <m:sSubPr>
+              <m:ctrlPr>
+                <w:rPr>
+                  <w:rFonts w:ascii="Cambria Math" w:hAnsi="Cambria Math"/>
+                  <w:i/>
+                </w:rPr>
+              </m:ctrlPr>
+            </m:sSubPr>
+            <m:e>
+              <m:r>
+                <w:rPr>
+                  <w:rFonts w:ascii="Cambria Math" w:hAnsi="Cambria Math"/>
+                </w:rPr>
+                <m:t>H</m:t>
+              </m:r>
+            </m:e>
+            <m:sub>
+              <m:r>
+                <w:rPr>
+                  <w:rFonts w:ascii="Cambria Math" w:hAnsi="Cambria Math"/>
+                </w:rPr>
+                <m:t>2</m:t>
+              </m:r>
+            </m:sub>
+          </m:sSub>
+          <m:r>
+            <w:rPr>
+              <w:rFonts w:ascii="Cambria Math" w:hAnsi="Cambria Math"/>
+            </w:rPr>
+            <m:t>⇌</m:t>
+          </m:r>
+          <m:r>
+            <w:rPr>
+              <w:rFonts w:ascii="Cambria Math" w:hAnsi="Cambria Math"/>
+            </w:rPr>
+            <m:t>HS-CoB+HS-CoM</m:t>
+          </m:r>
+          <m:r>
+            <w:rPr>
+              <w:rFonts w:ascii="Cambria Math" w:hAnsi="Cambria Math"/>
+            </w:rPr>
+            <m:t xml:space="preserve"> </m:t>
+          </m:r>
+        </m:oMath>
+      </m:oMathPara>
     </w:p>
     <w:p>
       <w:pPr>
         <w:spacing w:line="480" w:lineRule="auto"/>
       </w:pPr>
       <w:r>
-        <w:t>Evaluating the metabolic network reconstruction by qualitatively comparing it to known biochemical phenomena is a useful way to gauge how close the network can represent actual biochemistry. To make more quantitative comparisons, we must convert the reconstruction to a metabolic model by imposing flux constraints on the network, enforcing mass balance on all metabolites, and optimizing to an objective function</w:t>
-      </w:r>
-      <w:r>
-        <w:t xml:space="preserve"> (see Methods)</w:t>
-      </w:r>
-      <w:r>
-        <w:t>. A</w:t>
-      </w:r>
-      <w:r>
-        <w:t xml:space="preserve"> common way of </w:t>
-      </w:r>
-      <w:r>
-        <w:t xml:space="preserve">quantitatively </w:t>
-      </w:r>
-      <w:r>
-        <w:t>e</w:t>
-      </w:r>
-      <w:r>
-        <w:t>valuating the resulting model is to simulate maximum cell growth under steady-</w:t>
-      </w:r>
-      <w:r>
-        <w:t>state conditions and compare</w:t>
-      </w:r>
-      <w:r>
-        <w:t xml:space="preserve"> growth yield predictions to experimentally-determined values. Due to the narrow range of possible substrates for our </w:t>
-      </w:r>
-      <w:r>
-        <w:t xml:space="preserve">hydrogenotrophic </w:t>
-      </w:r>
-      <w:r>
-        <w:t>system, our comparison was limited to two conditions: H</w:t>
+        <w:t xml:space="preserve">This scenario represented </w:t>
+      </w:r>
+      <w:r>
+        <w:t xml:space="preserve">a case where </w:t>
+      </w:r>
+      <w:r>
+        <w:rPr>
+          <w:i/>
+        </w:rPr>
+        <w:t xml:space="preserve">M. maripaludis </w:t>
+      </w:r>
+      <w:r>
+        <w:t xml:space="preserve">would not contain a membrane-bound </w:t>
+      </w:r>
+      <w:proofErr w:type="spellStart"/>
+      <w:r>
+        <w:t>Hdr</w:t>
+      </w:r>
+      <w:proofErr w:type="spellEnd"/>
+      <w:r>
+        <w:t xml:space="preserve"> complex but could not perform electron bifurcation. We optimized our model for growth on </w:t>
+      </w:r>
+      <w:r>
+        <w:lastRenderedPageBreak/>
+        <w:t>CO</w:t>
       </w:r>
       <w:r>
         <w:rPr>
@@ -5941,65 +5573,77 @@
         <w:t>2</w:t>
       </w:r>
       <w:r>
-        <w:t xml:space="preserve">-limiting and formate-limiting. </w:t>
-      </w:r>
-      <w:r>
-        <w:t>Previous work yielded Y</w:t>
+        <w:t xml:space="preserve"> + H</w:t>
       </w:r>
       <w:r>
         <w:rPr>
           <w:vertAlign w:val="subscript"/>
         </w:rPr>
-        <w:t>CH4</w:t>
-      </w:r>
-      <w:r>
-        <w:t xml:space="preserve"> (grams [cell mass] per mole of CH</w:t>
+        <w:t>2</w:t>
+      </w:r>
+      <w:r>
+        <w:t xml:space="preserve"> using this model and were unable to predict </w:t>
+      </w:r>
+      <w:r>
+        <w:rPr>
+          <w:i/>
+        </w:rPr>
+        <w:t xml:space="preserve">in silico </w:t>
+      </w:r>
+      <w:r>
+        <w:t xml:space="preserve">growth, suggesting that the ferredoxin reduction via electron bifurcation is an essential part of our network. Lack of model growth can be clearly attributed to disruption of the central energy conservation mechanism in </w:t>
+      </w:r>
+      <w:r>
+        <w:rPr>
+          <w:i/>
+        </w:rPr>
+        <w:t>M. maripaludis</w:t>
+      </w:r>
+      <w:r>
+        <w:t>, in which electron bifurcation must necessarily reduce ferredoxin for reducing CO</w:t>
       </w:r>
       <w:r>
         <w:rPr>
           <w:vertAlign w:val="subscript"/>
         </w:rPr>
-        <w:t>4</w:t>
-      </w:r>
-      <w:r>
-        <w:t xml:space="preserve"> produced) values of 2.86 </w:t>
-      </w:r>
-      <w:r>
-        <w:rPr>
-          <w:rFonts w:cs="Times New Roman"/>
-        </w:rPr>
-        <w:t>±</w:t>
-      </w:r>
-      <w:r>
-        <w:t xml:space="preserve"> 0.58 for H</w:t>
-      </w:r>
-      <w:r>
-        <w:rPr>
-          <w:vertAlign w:val="subscript"/>
-        </w:rPr>
         <w:t>2</w:t>
       </w:r>
       <w:r>
-        <w:t xml:space="preserve"> limitation and 2.31 </w:t>
-      </w:r>
-      <w:r>
-        <w:rPr>
-          <w:rFonts w:cs="Times New Roman"/>
-        </w:rPr>
-        <w:t>±</w:t>
-      </w:r>
-      <w:r>
-        <w:t xml:space="preserve"> 0.58 for </w:t>
-      </w:r>
-      <w:r>
-        <w:lastRenderedPageBreak/>
-        <w:t xml:space="preserve">formate limitation </w:t>
+        <w:t xml:space="preserve">. The only other complex capable of generating large amounts of reduced ferredoxin is the </w:t>
+      </w:r>
+      <w:proofErr w:type="spellStart"/>
+      <w:r>
+        <w:t>Eha</w:t>
+      </w:r>
+      <w:proofErr w:type="spellEnd"/>
+      <w:r>
+        <w:t xml:space="preserve"> hydrogenase, which utilizes a sodium ion gradient to r</w:t>
+      </w:r>
+      <w:r>
+        <w:t>educe ferredoxin on a 1:1 basis. S</w:t>
+      </w:r>
+      <w:r>
+        <w:t xml:space="preserve">imilarly, </w:t>
+      </w:r>
+      <w:r>
+        <w:t xml:space="preserve">CO2 reduction to methane requires reduced ferredoxin and pumps out sodium ions on a 1:1 basis. Thus, each cycle of methanogenesis in this scenario effectively produces no sodium ion gradient for synthesizing ATP, the central component necessary for biomass formation. Additionally, methanogenesis also “leaks” small amounts of carbon for biosynthesis; hence, reducing one ferredoxin effectively pumps less than one sodium ion across the cell membrane and creates an overall energy deficit. </w:t>
+      </w:r>
+      <w:r>
+        <w:t xml:space="preserve">Overall, this simulation illustrates the essentiality of ferredoxin reduction via electron bifurcation and reinforces the idea that </w:t>
+      </w:r>
+      <w:proofErr w:type="spellStart"/>
+      <w:r>
+        <w:t>EhA</w:t>
+      </w:r>
+      <w:proofErr w:type="spellEnd"/>
+      <w:r>
+        <w:t xml:space="preserve"> hydrogenase can play only an anaplerotic role in methanogenesis </w:t>
       </w:r>
       <w:r>
         <w:fldChar w:fldCharType="begin"/>
       </w:r>
       <w:r>
-        <w:instrText xml:space="preserve"> ADDIN ZOTERO_ITEM CSL_CITATION {"citationID":"vqfbkr6og","properties":{"formattedCitation":"(45)","plainCitation":"(45)"},"citationItems":[{"id":73,"uris":["http://zotero.org/users/2565720/items/T5C439F9"],"uri":["http://zotero.org/users/2565720/items/T5C439F9"],"itemData":{"id":73,"type":"article-journal","title":"Effects of H2 and Formate on Growth Yield and Regulation of Methanogenesis in Methanococcus maripaludis","container-title":"Journal of Bacteriology","page":"1456-1462","volume":"195","issue":"7","source":"jb.asm.org","abstract":"Hydrogenotrophic methanogenic Archaea are defined by an H2 requirement for growth. Despite this requirement, many hydrogenotrophs are also capable of growth with formate as an electron donor for methanogenesis. While certain responses of these organisms to hydrogen availability have been characterized, responses to formate starvation have not been reported. Here we report that during continuous culture of Methanococcus maripaludis under defined nutrient conditions, growth yields relative to methane production decreased markedly with either H2 excess or formate excess. Analysis of the growth yields of several mutants suggests that this phenomenon occurs independently of the storage of intracellular carbon or a transcriptional response to methanogenesis. Using microarray analysis, we found that the expression of genes encoding coenzyme F420-dependent steps of methanogenesis, including one of two formate dehydrogenases, increased with H2 starvation but with formate occurred at high levels regardless of limitation or excess. One gene, encoding H2-dependent methylene-tetrahydromethanopterin dehydrogenase, decreased in expression with either H2 limitation or formate limitation. Expression of genes for the second formate dehydrogenase, molybdenum-dependent formylmethanofuran dehydrogenase, and molybdenum transport increased specifically with formate limitation. Of the two formate dehydrogenases, only the first could support growth on formate in batch culture where formate was in excess.","DOI":"10.1128/JB.02141-12","ISSN":"0021-9193, 1098-5530","note":"PMID: 23335420","journalAbbreviation":"J. Bacteriol.","language":"en","author":[{"family":"Costa","given":"Kyle C."},{"family":"Yoon","given":"Sung Ho"},{"family":"Pan","given":"Min"},{"family":"Burn","given":"June A."},{"family":"Baliga","given":"Nitin S."},{"family":"Leigh","given":"John A."}],"issued":{"date-parts":[["2013",4,1]]},"PMID":"23335420"}}],"schema":"https://github.com/citation-style-language/schema/raw/master/csl-citation.json"} </w:instrText>
+        <w:instrText xml:space="preserve"> ADDIN ZOTERO_ITEM CSL_CITATION {"citationID":"2dljuucmmq","properties":{"formattedCitation":"(32)","plainCitation":"(32)"},"citationItems":[{"id":354,"uris":["http://zotero.org/users/2565720/items/IDJDZ2SU"],"uri":["http://zotero.org/users/2565720/items/IDJDZ2SU"],"itemData":{"id":354,"type":"article-journal","title":"Essential anaplerotic role for the energy-converting hydrogenase Eha in hydrogenotrophic methanogenesis","container-title":"Proceedings of the National Academy of Sciences","page":"15473-15478","volume":"109","issue":"38","source":"www.pnas.org","abstract":"Despite decades of study, electron flow and energy conservation in methanogenic Archaea are still not thoroughly understood. For methanogens without cytochromes, flavin-based electron bifurcation has been proposed as an essential energy-conserving mechanism that couples exergonic and endergonic reactions of methanogenesis. However, an alternative hypothesis posits that the energy-converting hydrogenase Eha provides a chemiosmosis-driven electron input to the endergonic reaction. In vivo evidence for both hypotheses is incomplete. By genetically eliminating all nonessential pathways of H2 metabolism in the model methanogen Methanococcus maripaludis and using formate as an additional electron donor, we isolate electron flow for methanogenesis from flux through Eha. We find that Eha does not function stoichiometrically for methanogenesis, implying that electron bifurcation must operate in vivo. We show that Eha is nevertheless essential, and a substoichiometric requirement for H2 suggests that its role is anaplerotic. Indeed, H2 via Eha stimulates methanogenesis from formate when intermediates are not otherwise replenished. These results fit the model for electron bifurcation, which renders the methanogenic pathway cyclic, and as such requires the replenishment of intermediates. Defining a role for Eha and verifying electron bifurcation provide a complete model of methanogenesis where all necessary electron inputs are accounted for.","DOI":"10.1073/pnas.1208779109","ISSN":"0027-8424, 1091-6490","note":"PMID: 22872868","journalAbbreviation":"PNAS","language":"en","author":[{"family":"Lie","given":"Thomas J."},{"family":"Costa","given":"Kyle C."},{"family":"Lupa","given":"Boguslaw"},{"family":"Korpole","given":"Suresh"},{"family":"Whitman","given":"William B."},{"family":"Leigh","given":"John A."}],"issued":{"date-parts":[["2012",9,18]]},"PMID":"22872868"}}],"schema":"https://github.com/citation-style-language/schema/raw/master/csl-citation.json"} </w:instrText>
       </w:r>
       <w:r>
         <w:fldChar w:fldCharType="separate"/>
@@ -6008,7 +5652,7 @@
         <w:rPr>
           <w:rFonts w:cs="Times New Roman"/>
         </w:rPr>
-        <w:t>(45)</w:t>
+        <w:t>(32)</w:t>
       </w:r>
       <w:r>
         <w:fldChar w:fldCharType="end"/>
@@ -6016,101 +5660,641 @@
       <w:r>
         <w:t xml:space="preserve">. </w:t>
       </w:r>
-      <w:r>
-        <w:t xml:space="preserve">These experimental yields were </w:t>
-      </w:r>
-      <w:r>
-        <w:t xml:space="preserve">based on </w:t>
-      </w:r>
-      <w:r>
-        <w:t xml:space="preserve">a previously-reported </w:t>
-      </w:r>
-      <w:r>
-        <w:t xml:space="preserve">conversion factor </w:t>
-      </w:r>
-      <w:r>
-        <w:t>b</w:t>
-      </w:r>
-      <w:r>
-        <w:t xml:space="preserve">etween </w:t>
-      </w:r>
-      <w:r>
-        <w:t xml:space="preserve">optical density </w:t>
-      </w:r>
-      <w:r>
-        <w:t>and dry cell weight</w:t>
-      </w:r>
-      <w:r>
-        <w:t xml:space="preserve"> with A</w:t>
-      </w:r>
-      <w:r>
-        <w:rPr>
-          <w:vertAlign w:val="subscript"/>
-        </w:rPr>
-        <w:t>600</w:t>
-      </w:r>
-      <w:r>
-        <w:t xml:space="preserve"> of 1 corresponding to 0.34 mg(dry weight)</w:t>
-      </w:r>
-      <w:r>
-        <w:rPr>
-          <w:rFonts w:cs="Times New Roman"/>
-        </w:rPr>
-        <w:t>∙</w:t>
-      </w:r>
-      <w:r>
-        <w:t>ml</w:t>
-      </w:r>
-      <w:r>
-        <w:rPr>
-          <w:vertAlign w:val="superscript"/>
-        </w:rPr>
-        <w:t>-1</w:t>
-      </w:r>
-      <w:r>
-        <w:t xml:space="preserve"> </w:t>
-      </w:r>
-      <w:r>
-        <w:fldChar w:fldCharType="begin"/>
-      </w:r>
-      <w:r>
-        <w:instrText xml:space="preserve"> ADDIN ZOTERO_ITEM CSL_CITATION {"citationID":"asci2795q","properties":{"formattedCitation":"(33)","plainCitation":"(33)"},"citationItems":[{"id":25,"uris":["http://zotero.org/users/2565720/items/WZA4SPA5"],"uri":["http://zotero.org/users/2565720/items/WZA4SPA5"],"itemData":{"id":25,"type":"article-journal","title":"Formate-Dependent H2 Production by the Mesophilic Methanogen Methanococcus maripaludis","container-title":"Applied and Environmental Microbiology","page":"6584-6590","volume":"74","issue":"21","source":"aem.asm.org","abstract":"Methanococcus maripaludis, an H2- and formate-utilizing methanogen, produced H2 at high rates from formate. The rates and kinetics of H2 production depended upon the growth conditions, and H2 availability during growth was a major factor. Specific activities of resting cells grown with formate or H2 were 0.4 to 1.4 U·mg−1 (dry weight). H2 production in formate-grown cells followed Michaelis-Menten kinetics, and the concentration of formate required for half-maximal activity (Kf) was 3.6 mM. In contrast, in H2-grown cells this process followed sigmoidal kinetics, and the Kf was 9 mM. A key enzyme for formate-dependent H2 production was formate dehydrogenase, Fdh. H2 production and growth were severely reduced in a mutant containing a deletion of the gene encoding the Fdh1 isozyme, indicating that it was the primary Fdh. In contrast, a mutant containing a deletion of the gene encoding the Fdh2 isozyme possessed near-wild-type activities, indicating that this isozyme did not play a major role. H2 production by a mutant containing a deletion of the coenzyme F420-reducing hydrogenase Fru was also severely reduced, suggesting that the major pathway of H2 production comprised Fdh1 and Fru. Because a Δfru-Δfrc mutant retained 10% of the wild-type activity, an additional pathway is present. Mutants possessing deletions of the gene encoding the F420-dependent methylene-H4MTP dehydrogenase (Mtd) or the H2-forming methylene-H4MTP dehydrogenase (Hmd) also possessed reduced activity, which suggested that this second pathway was comprised of Fdh1-Mtd-Hmd. In contrast to H2 production, the cellular rates of methanogenesis were unaffected in these mutants, which suggested that the observed H2 production was not a direct intermediate of methanogenesis. In conclusion, high rates of formate-dependent H2 production demonstrated the potential of M. maripaludis for the microbial production of H2 from formate.","DOI":"10.1128/AEM.01455-08","ISSN":"0099-2240, 1098-5336","note":"PMID: 18791018","journalAbbreviation":"Appl. Environ. Microbiol.","language":"en","author":[{"family":"Lupa","given":"Boguslaw"},{"family":"Hendrickson","given":"Erik L."},{"family":"Leigh","given":"John A."},{"family":"Whitman","given":"William B."}],"issued":{"date-parts":[["2008",11,1]]},"PMID":"18791018"}}],"schema":"https://github.com/citation-style-language/schema/raw/master/csl-citation.json"} </w:instrText>
-      </w:r>
-      <w:r>
-        <w:fldChar w:fldCharType="separate"/>
-      </w:r>
-      <w:r>
-        <w:rPr>
-          <w:rFonts w:cs="Times New Roman"/>
-        </w:rPr>
-        <w:t>(33)</w:t>
-      </w:r>
-      <w:r>
-        <w:fldChar w:fldCharType="end"/>
-      </w:r>
-      <w:r>
-        <w:t>.</w:t>
-      </w:r>
-      <w:r>
-        <w:t xml:space="preserve"> </w:t>
-      </w:r>
-      <w:commentRangeStart w:id="8"/>
-      <w:r>
-        <w:t>We were unsure of the accuracy of this value and t</w:t>
-      </w:r>
-      <w:r>
-        <w:t>o mitigate our concerns</w:t>
-      </w:r>
-      <w:commentRangeEnd w:id="8"/>
+    </w:p>
+    <w:p>
+      <w:pPr>
+        <w:spacing w:line="480" w:lineRule="auto"/>
+      </w:pPr>
+      <w:commentRangeStart w:id="7"/>
+      <w:r>
+        <w:t>Interestingly</w:t>
+      </w:r>
+      <w:commentRangeEnd w:id="7"/>
       <w:r>
         <w:rPr>
           <w:rStyle w:val="CommentReference"/>
           <w:rFonts w:asciiTheme="minorHAnsi" w:hAnsiTheme="minorHAnsi"/>
         </w:rPr>
-        <w:commentReference w:id="8"/>
-      </w:r>
-      <w:r>
-        <w:t>, we re-measured this conversion factor (see Methods)</w:t>
+        <w:commentReference w:id="7"/>
+      </w:r>
+      <w:r>
+        <w:t xml:space="preserve">, there is evidence that </w:t>
+      </w:r>
+      <w:r>
+        <w:rPr>
+          <w:i/>
+        </w:rPr>
+        <w:t xml:space="preserve">M. maripaludis </w:t>
+      </w:r>
+      <w:r>
+        <w:t xml:space="preserve">uses multiple forms of ferredoxin as electron carriers and may link multiple steps, </w:t>
+      </w:r>
+      <w:r>
+        <w:t>particularly those involved in</w:t>
+      </w:r>
+      <w:r>
+        <w:t xml:space="preserve"> electron bifurcation, using specific ferredoxins </w:t>
+      </w:r>
+      <w:r>
+        <w:fldChar w:fldCharType="begin"/>
+      </w:r>
+      <w:r>
+        <w:instrText xml:space="preserve"> ADDIN ZOTERO_ITEM CSL_CITATION {"citationID":"2g2qvo6ckt","properties":{"formattedCitation":"(41)","plainCitation":"(41)"},"citationItems":[{"id":377,"uris":["http://zotero.org/users/2565720/items/V9R7CQTA"],"uri":["http://zotero.org/users/2565720/items/V9R7CQTA"],"itemData":{"id":377,"type":"article-journal","title":"More Than 200 Genes Required for Methane Formation from H2 and CO2 and Energy Conservation Are Present in Methanothermobacter marburgensis and Methanothermobacter thermautotrophicus","container-title":"Archaea","page":"1-23","volume":"2011","source":"CrossRef","DOI":"10.1155/2011/973848","ISSN":"1472-3646, 1472-3654","language":"en","author":[{"family":"Kaster","given":"Anne-Kristin"},{"family":"Goenrich","given":"Meike"},{"family":"Seedorf","given":"Henning"},{"family":"Liesegang","given":"Heiko"},{"family":"Wollherr","given":"Antje"},{"family":"Gottschalk","given":"Gerhard"},{"family":"Thauer","given":"Rudolf K."}],"issued":{"date-parts":[["2011"]]}}}],"schema":"https://github.com/citation-style-language/schema/raw/master/csl-citation.json"} </w:instrText>
+      </w:r>
+      <w:r>
+        <w:fldChar w:fldCharType="separate"/>
+      </w:r>
+      <w:r>
+        <w:rPr>
+          <w:rFonts w:cs="Times New Roman"/>
+        </w:rPr>
+        <w:t>(41)</w:t>
+      </w:r>
+      <w:r>
+        <w:fldChar w:fldCharType="end"/>
+      </w:r>
+      <w:r>
+        <w:t xml:space="preserve">. Presently, the full extent of this phenomenon is not well understood and requires more experimental investigation. However, in an effort to represent ferredoxin specificity in our model, we have included a function (see Supplemental Materials) that changes promiscuous ferredoxins to </w:t>
+      </w:r>
+      <w:r>
+        <w:t xml:space="preserve">specific ferredoxins for the </w:t>
+      </w:r>
+      <w:proofErr w:type="spellStart"/>
+      <w:r>
+        <w:t>EhA</w:t>
+      </w:r>
+      <w:proofErr w:type="spellEnd"/>
+      <w:r>
+        <w:t xml:space="preserve"> hydrogenase, heterodisulfide reductase, and </w:t>
+      </w:r>
+      <w:proofErr w:type="spellStart"/>
+      <w:r>
+        <w:t>formylmethanfuran</w:t>
+      </w:r>
+      <w:proofErr w:type="spellEnd"/>
+      <w:r>
+        <w:t xml:space="preserve"> dehydrogenase (carbon dioxide r</w:t>
+      </w:r>
+      <w:r>
+        <w:t>eduction). Using this function</w:t>
+      </w:r>
+      <w:r>
+        <w:t xml:space="preserve">, tightens the coupling between the aforementioned reactions by restricting them all to </w:t>
+      </w:r>
+      <w:r>
+        <w:lastRenderedPageBreak/>
+        <w:t>one pool of electron carriers and allows us to predict how ferredoxin specificity could change possible model flux distributions.</w:t>
+      </w:r>
+      <w:bookmarkStart w:id="8" w:name="_GoBack"/>
+      <w:bookmarkEnd w:id="8"/>
+    </w:p>
+    <w:p>
+      <w:pPr>
+        <w:pStyle w:val="Heading2"/>
+      </w:pPr>
+      <w:r>
+        <w:t xml:space="preserve">Other </w:t>
+      </w:r>
+      <w:r>
+        <w:t>Biochemistry</w:t>
+      </w:r>
+      <w:r>
+        <w:t xml:space="preserve"> Improvements</w:t>
+      </w:r>
+    </w:p>
+    <w:p>
+      <w:pPr>
+        <w:spacing w:line="480" w:lineRule="auto"/>
+      </w:pPr>
+      <w:r>
+        <w:t>A major part of our manual curation was adding biosynthesis pathways for the methanogenic coenzymes</w:t>
+      </w:r>
+      <w:r>
+        <w:t>, sugars, and lipids</w:t>
+      </w:r>
+      <w:r>
+        <w:t xml:space="preserve">. </w:t>
+      </w:r>
+      <w:r>
+        <w:rPr>
+          <w:i/>
+        </w:rPr>
+        <w:t xml:space="preserve">M. maripaludis </w:t>
+      </w:r>
+      <w:r>
+        <w:t xml:space="preserve">utilizes </w:t>
+      </w:r>
+      <w:r>
+        <w:t>various unusual</w:t>
+      </w:r>
+      <w:r>
+        <w:t xml:space="preserve"> coenzymes directly as electron carriers (</w:t>
+      </w:r>
+      <w:proofErr w:type="spellStart"/>
+      <w:r>
+        <w:t>methanofuran</w:t>
+      </w:r>
+      <w:proofErr w:type="spellEnd"/>
+      <w:r>
+        <w:t xml:space="preserve">, </w:t>
+      </w:r>
+      <w:r>
+        <w:t>H</w:t>
+      </w:r>
+      <w:r>
+        <w:rPr>
+          <w:vertAlign w:val="subscript"/>
+        </w:rPr>
+        <w:t>4</w:t>
+      </w:r>
+      <w:r>
+        <w:t>MPT</w:t>
+      </w:r>
+      <w:r>
+        <w:t>, coenzyme F</w:t>
+      </w:r>
+      <w:r>
+        <w:rPr>
+          <w:vertAlign w:val="subscript"/>
+        </w:rPr>
+        <w:t>420</w:t>
+      </w:r>
+      <w:r>
+        <w:t>, coenzyme B, coenzyme M) and vital pieces of catabolic enzymes (coenzyme F</w:t>
+      </w:r>
+      <w:r>
+        <w:rPr>
+          <w:vertAlign w:val="subscript"/>
+        </w:rPr>
+        <w:t>430</w:t>
+      </w:r>
+      <w:r>
+        <w:t xml:space="preserve">) during methanogenesis </w:t>
+      </w:r>
+      <w:r>
+        <w:fldChar w:fldCharType="begin"/>
+      </w:r>
+      <w:r>
+        <w:instrText xml:space="preserve"> ADDIN ZOTERO_ITEM CSL_CITATION {"citationID":"kesh5maA","properties":{"formattedCitation":"(5)","plainCitation":"(5)"},"citationItems":[{"id":166,"uris":["http://zotero.org/users/2565720/items/UJKJVT7G"],"uri":["http://zotero.org/users/2565720/items/UJKJVT7G"],"itemData":{"id":166,"type":"article-journal","title":"Unusual coenzymes of methanogenesis","container-title":"Annual review of biochemistry","page":"355–394","volume":"59","issue":"1","source":"Google Scholar","author":[{"family":"DiMarco","given":"Anthony A."},{"family":"Bobik","given":"Thomas A."},{"family":"Wolfe","given":"Ralph S."}],"issued":{"date-parts":[["1990"]]}}}],"schema":"https://github.com/citation-style-language/schema/raw/master/csl-citation.json"} </w:instrText>
+      </w:r>
+      <w:r>
+        <w:fldChar w:fldCharType="separate"/>
+      </w:r>
+      <w:r>
+        <w:rPr>
+          <w:rFonts w:cs="Times New Roman"/>
+        </w:rPr>
+        <w:t>(5)</w:t>
+      </w:r>
+      <w:r>
+        <w:fldChar w:fldCharType="end"/>
+      </w:r>
+      <w:r>
+        <w:t xml:space="preserve">. </w:t>
+      </w:r>
+      <w:r>
+        <w:t xml:space="preserve">It also synthesizes an </w:t>
+      </w:r>
+      <w:proofErr w:type="spellStart"/>
+      <w:r>
+        <w:t>archaellin</w:t>
+      </w:r>
+      <w:proofErr w:type="spellEnd"/>
+      <w:r>
+        <w:t xml:space="preserve"> </w:t>
+      </w:r>
+      <w:proofErr w:type="spellStart"/>
+      <w:r>
+        <w:t>tetrasaccharide</w:t>
+      </w:r>
+      <w:proofErr w:type="spellEnd"/>
+      <w:r>
+        <w:t xml:space="preserve"> as part of N-linked glycosylation </w:t>
+      </w:r>
+      <w:r>
+        <w:fldChar w:fldCharType="begin"/>
+      </w:r>
+      <w:r>
+        <w:instrText xml:space="preserve"> ADDIN ZOTERO_ITEM CSL_CITATION {"citationID":"2i84i863d3","properties":{"formattedCitation":"(42)","plainCitation":"(42)"},"citationItems":[{"id":385,"uris":["http://zotero.org/users/2565720/items/E6HZ3AAE"],"uri":["http://zotero.org/users/2565720/items/E6HZ3AAE"],"itemData":{"id":385,"type":"article-journal","title":"Evidence that Biosynthesis of the Second and Third Sugars of the Archaellin Tetrasaccharide in the Archaeon Methanococcus maripaludis Occurs by the Same Pathway Used by Pseudomonas aeruginosa To Make a Di-N-Acetylated Sugar","container-title":"Journal of Bacteriology","page":"1668-1680","volume":"197","issue":"9","source":"CrossRef","DOI":"10.1128/JB.00040-15","ISSN":"0021-9193, 1098-5530","language":"en","author":[{"family":"Siu","given":"Sarah"},{"family":"Robotham","given":"Anna"},{"family":"Logan","given":"Susan M."},{"family":"Kelly","given":"John F."},{"family":"Uchida","given":"Kaoru"},{"family":"Aizawa","given":"Shin-Ichi"},{"family":"Jarrell","given":"Ken F."}],"editor":[{"family":"Metcalf","given":"W. W."}],"issued":{"date-parts":[["2015",5,1]]}}}],"schema":"https://github.com/citation-style-language/schema/raw/master/csl-citation.json"} </w:instrText>
+      </w:r>
+      <w:r>
+        <w:fldChar w:fldCharType="separate"/>
+      </w:r>
+      <w:r>
+        <w:rPr>
+          <w:rFonts w:cs="Times New Roman"/>
+        </w:rPr>
+        <w:t>(42)</w:t>
+      </w:r>
+      <w:r>
+        <w:fldChar w:fldCharType="end"/>
+      </w:r>
+      <w:r>
+        <w:t xml:space="preserve"> and multiple forms of </w:t>
+      </w:r>
+      <w:proofErr w:type="spellStart"/>
+      <w:r>
+        <w:t>archaeol</w:t>
+      </w:r>
+      <w:proofErr w:type="spellEnd"/>
+      <w:r>
+        <w:t xml:space="preserve">, an archaeal membrane ether lipid </w:t>
+      </w:r>
+      <w:r>
+        <w:fldChar w:fldCharType="begin"/>
+      </w:r>
+      <w:r>
+        <w:instrText xml:space="preserve"> ADDIN ZOTERO_ITEM CSL_CITATION {"citationID":"1v1bfrvejb","properties":{"formattedCitation":"(43)","plainCitation":"(43)"},"citationItems":[{"id":389,"uris":["http://zotero.org/users/2565720/items/4VZ7MNXM"],"uri":["http://zotero.org/users/2565720/items/4VZ7MNXM"],"itemData":{"id":389,"type":"article-journal","title":"Biosynthesis of archaeal membrane ether lipids","container-title":"Frontiers in Microbiology","volume":"5","source":"PubMed Central","abstract":"A vital function of the cell membrane in all living organism is to maintain the membrane permeability barrier and fluidity. The composition of the phospholipid bilayer is distinct in archaea when compared to bacteria and eukarya. In archaea, isoprenoid hydrocarbon side chains are linked via an ether bond to the sn-glycerol-1-phosphate backbone. In bacteria and eukarya on the other hand, fatty acid side chains are linked via an ester bond to the sn-glycerol-3-phosphate backbone. The polar head groups are globally shared in the three domains of life. The unique membrane lipids of archaea have been implicated not only in the survival and adaptation of the organisms to extreme environments but also to form the basis of the membrane composition of the last universal common ancestor (LUCA). In nature, a diverse range of archaeal lipids is found, the most common are the diether (or archaeol) and the tetraether (or caldarchaeol) lipids that form a monolayer. Variations in chain length, cyclization and other modifications lead to diversification of these lipids. The biosynthesis of these lipids is not yet well understood however progress in the last decade has led to a comprehensive understanding of the biosynthesis of archaeol. This review describes the current knowledge of the biosynthetic pathway of archaeal ether lipids; insights on the stability and robustness of archaeal lipid membranes; and evolutionary aspects of the lipid divide and the LUCA. It examines recent advances made in the field of pathway reconstruction in bacteria.","URL":"http://www.ncbi.nlm.nih.gov/pmc/articles/PMC4244643/","DOI":"10.3389/fmicb.2014.00641","ISSN":"1664-302X","note":"PMID: 25505460\nPMCID: PMC4244643","journalAbbreviation":"Front Microbiol","author":[{"family":"Jain","given":"Samta"},{"family":"Caforio","given":"Antonella"},{"family":"Driessen","given":"Arnold J. M."}],"issued":{"date-parts":[["2014",11,26]]},"accessed":{"date-parts":[["2015",9,9]]},"PMID":"25505460","PMCID":"PMC4244643"}}],"schema":"https://github.com/citation-style-language/schema/raw/master/csl-citation.json"} </w:instrText>
+      </w:r>
+      <w:r>
+        <w:fldChar w:fldCharType="separate"/>
+      </w:r>
+      <w:r>
+        <w:rPr>
+          <w:rFonts w:cs="Times New Roman"/>
+        </w:rPr>
+        <w:t>(43)</w:t>
+      </w:r>
+      <w:r>
+        <w:fldChar w:fldCharType="end"/>
+      </w:r>
+      <w:r>
+        <w:t xml:space="preserve">. These synthesis pathways, particularly those for the coenzymes, are vital pieces of </w:t>
+      </w:r>
+      <w:r>
+        <w:rPr>
+          <w:i/>
+        </w:rPr>
+        <w:t xml:space="preserve">M. maripaludis </w:t>
+      </w:r>
+      <w:proofErr w:type="gramStart"/>
+      <w:r>
+        <w:t>metabolism</w:t>
+      </w:r>
+      <w:r>
+        <w:t>,</w:t>
+      </w:r>
+      <w:proofErr w:type="gramEnd"/>
+      <w:r>
+        <w:t xml:space="preserve"> hence</w:t>
+      </w:r>
+      <w:r>
+        <w:t xml:space="preserve"> we were adamant about including synthesis pathways for these metabolites</w:t>
+      </w:r>
+      <w:r>
+        <w:t xml:space="preserve"> and adding them to our biomass composition</w:t>
+      </w:r>
+      <w:r>
+        <w:t xml:space="preserve">. </w:t>
+      </w:r>
+      <w:r>
+        <w:t>Although several of these pathways were completely included in the Model SEED database, many reactions were missing and nearly all of the reactions were added manually</w:t>
+      </w:r>
+      <w:r>
+        <w:t xml:space="preserve"> after automated reconstruction. Including these features in our reaction network and biomass definition distinguishes our model by incorporating multiple pathways that differentiate its metabolism from most other organisms.</w:t>
+      </w:r>
+    </w:p>
+    <w:p>
+      <w:pPr>
+        <w:spacing w:line="480" w:lineRule="auto"/>
+      </w:pPr>
+      <w:r>
+        <w:t>In a similar vein, we sought to accurately represent sulfur assimilation, a pathway</w:t>
+      </w:r>
+      <w:r>
+        <w:t xml:space="preserve"> not </w:t>
+      </w:r>
+      <w:r>
+        <w:t xml:space="preserve">yet </w:t>
+      </w:r>
+      <w:r>
+        <w:t xml:space="preserve">fully understood </w:t>
+      </w:r>
+      <w:r>
+        <w:t xml:space="preserve">in </w:t>
+      </w:r>
+      <w:r>
+        <w:rPr>
+          <w:i/>
+        </w:rPr>
+        <w:t>M. maripaludis</w:t>
+      </w:r>
+      <w:r>
+        <w:t xml:space="preserve">. </w:t>
+      </w:r>
+      <w:r>
+        <w:t xml:space="preserve">Sulfate is known not to be the sulfur source for </w:t>
+      </w:r>
+      <w:r>
+        <w:rPr>
+          <w:i/>
+        </w:rPr>
+        <w:t xml:space="preserve">M. maripaludis </w:t>
+      </w:r>
+      <w:r>
+        <w:t>because sulfate reduction</w:t>
+      </w:r>
+      <w:r>
+        <w:t xml:space="preserve"> produces sulfite, </w:t>
+      </w:r>
+      <w:r>
+        <w:t>whi</w:t>
+      </w:r>
+      <w:r>
+        <w:t xml:space="preserve">ch inhibits methanogenesis </w:t>
+      </w:r>
+      <w:r>
+        <w:fldChar w:fldCharType="begin"/>
+      </w:r>
+      <w:r>
+        <w:instrText xml:space="preserve"> ADDIN ZOTERO_ITEM CSL_CITATION {"citationID":"1pmtfiqdui","properties":{"formattedCitation":"(44)","plainCitation":"(44)"},"citationItems":[{"id":233,"uris":["http://zotero.org/users/2565720/items/X25BNH5A"],"uri":["http://zotero.org/users/2565720/items/X25BNH5A"],"itemData":{"id":233,"type":"article-journal","title":"Inhibition of methanogenesis in salt marsh sediments and whole-cell suspensions of methanogenic bacteria by nitrogen oxides.","container-title":"Applied and Environmental Microbiology","page":"264-269","volume":"32","issue":"2","source":"PubMed Central","abstract":"Hydrogen-dependent evolution of methane from salt marsh sediments and whole-cell suspensions of Methanobacterium thermoautotrophicum and Methanobacterium fornicicum ceased or decreased after the introduction of nitrate, nitrite, nitric oxide, or nitrous oxide. Sulfite had a similar effect on methanogenesis in the whole-cell suspensions. In salt marsh sediments, nitrous oxide was the strongest inhibitor, followed by nitric oxide, nitrite, and nitrate in decreasing order of inhibition. In whole-cell suspensions, nitric oxide was the strongest inhibitor, followed by nitrous oxide, nitrite, and nitrate. Consideration of the results from experiments using an indicator of oxidation potential, along with the reversed order of effectiveness of the nitrogen oxides in relation to their degree of reduction ,suggests that the inhibitory effect observed was not due to a redox change. Evidence is also presented that suggests that the decrease in the rate of methane production in the presence of oxides of nitrogen was not attributable to competition for methane-producing substrates.","ISSN":"0099-2240","note":"PMID: 970945\nPMCID: PMC170046","journalAbbreviation":"Appl Environ Microbiol","author":[{"family":"Balderston","given":"W L"},{"family":"Payne","given":"W J"}],"issued":{"date-parts":[["1976",8]]},"PMID":"970945","PMCID":"PMC170046"}}],"schema":"https://github.com/citation-style-language/schema/raw/master/csl-citation.json"} </w:instrText>
+      </w:r>
+      <w:r>
+        <w:fldChar w:fldCharType="separate"/>
+      </w:r>
+      <w:r>
+        <w:rPr>
+          <w:rFonts w:cs="Times New Roman"/>
+        </w:rPr>
+        <w:t>(44)</w:t>
+      </w:r>
+      <w:r>
+        <w:fldChar w:fldCharType="end"/>
+      </w:r>
+      <w:r>
+        <w:t xml:space="preserve">. </w:t>
+      </w:r>
+      <w:r>
+        <w:t>However, b</w:t>
+      </w:r>
+      <w:r>
+        <w:t xml:space="preserve">ecause sulfate is the default sulfur source for </w:t>
+      </w:r>
+      <w:r>
+        <w:t xml:space="preserve">most microorganisms, our initial reconstruction included a sulfate transporter and sulfate reduction pathway. We removed the sulfate transporter and instead added a transporter for sulfide, the primary sulfur source for </w:t>
+      </w:r>
+      <w:r>
+        <w:rPr>
+          <w:i/>
+        </w:rPr>
+        <w:t xml:space="preserve">M. maripaludis. </w:t>
+      </w:r>
+      <w:r>
+        <w:t xml:space="preserve">Our updated sulfur assimilation pathway includes a pathway for sulfide oxidation to sulfite, which is </w:t>
+      </w:r>
+      <w:r>
+        <w:lastRenderedPageBreak/>
+        <w:t>essential for</w:t>
+      </w:r>
+      <w:r>
+        <w:t xml:space="preserve"> multiple biosynthetic pathways, via a hypothesized </w:t>
+      </w:r>
+      <w:r>
+        <w:t>diss</w:t>
+      </w:r>
+      <w:r>
+        <w:t>imilatory sulfite reductase-like protein</w:t>
+      </w:r>
+      <w:r>
+        <w:t xml:space="preserve"> </w:t>
+      </w:r>
+      <w:r>
+        <w:fldChar w:fldCharType="begin"/>
+      </w:r>
+      <w:r>
+        <w:instrText xml:space="preserve"> ADDIN ZOTERO_ITEM CSL_CITATION {"citationID":"b0qbtb0ku","properties":{"formattedCitation":"(16)","plainCitation":"(16)"},"citationItems":[{"id":190,"uris":["http://zotero.org/users/2565720/items/3FHVI5Z6"],"uri":["http://zotero.org/users/2565720/items/3FHVI5Z6"],"itemData":{"id":190,"type":"article-journal","title":"An Intertwined Evolutionary History of Methanogenic Archaea and Sulfate Reduction","container-title":"PLoS ONE","page":"e45313","volume":"7","issue":"9","source":"PLoS Journals","abstract":"Hydrogenotrophic methanogenesis and dissimilatory sulfate reduction, two of the oldest energy conserving respiratory systems on Earth, apparently could not have evolved in the same host, as sulfite, an intermediate of sulfate reduction, inhibits methanogenesis. However, certain methanogenic archaea metabolize sulfite employing a deazaflavin cofactor (F420)-dependent sulfite reductase (Fsr) where N- and C-terminal halves (Fsr-N and Fsr-C) are homologs of F420H2 dehydrogenase and dissimilatory sulfite reductase (Dsr), respectively. From genome analysis we found that Fsr was likely assembled from freestanding Fsr-N homologs and Dsr-like proteins (Dsr-LP), both being abundant in methanogens. Dsr-LPs fell into two groups defined by following sequence features: Group I (simplest), carrying a coupled siroheme-[Fe4-S4] cluster and sulfite-binding Arg/Lys residues; Group III (most complex), with group I features, a Dsr-type peripheral [Fe4-S4] cluster and an additional [Fe4-S4] cluster. Group II Dsr-LPs with group I features and a Dsr-type peripheral [Fe4-S4] cluster were proposed as evolutionary intermediates. Group III is the precursor of Fsr-C. The freestanding Fsr-N homologs serve as F420H2 dehydrogenase unit of a putative novel glutamate synthase, previously described membrane-bound electron transport system in methanogens and of assimilatory type sulfite reductases in certain haloarchaea. Among archaea, only methanogens carried Dsr-LPs. They also possessed homologs of sulfate activation and reduction enzymes. This suggested a shared evolutionary history for methanogenesis and sulfate reduction, and Dsr-LPs could have been the source of the oldest (3.47-Gyr ago) biologically produced sulfide deposit.","DOI":"10.1371/journal.pone.0045313","journalAbbreviation":"PLoS ONE","author":[{"family":"Susanti","given":"Dwi"},{"family":"Mukhopadhyay","given":"Biswarup"}],"issued":{"date-parts":[["2012",9,21]]}}}],"schema":"https://github.com/citation-style-language/schema/raw/master/csl-citation.json"} </w:instrText>
+      </w:r>
+      <w:r>
+        <w:fldChar w:fldCharType="separate"/>
+      </w:r>
+      <w:r>
+        <w:rPr>
+          <w:rFonts w:cs="Times New Roman"/>
+        </w:rPr>
+        <w:t>(16)</w:t>
+      </w:r>
+      <w:r>
+        <w:fldChar w:fldCharType="end"/>
+      </w:r>
+      <w:r>
+        <w:t xml:space="preserve">. Taken together with additional coenzyme syntheses, these modifications demonstrated the need for rigorous manual curation to add known biochemical pathways that were not part of the automated reconstruction and remove pathways that are known not to function in the organism. </w:t>
+      </w:r>
+      <w:r>
+        <w:t>By employing these methods</w:t>
+      </w:r>
+      <w:r>
+        <w:t xml:space="preserve"> and by working in a team of experienced metabolic modelers and biochemical experts</w:t>
+      </w:r>
+      <w:r>
+        <w:t xml:space="preserve">, we have </w:t>
+      </w:r>
+      <w:r>
+        <w:t>created a reconstruction</w:t>
+      </w:r>
+      <w:r>
+        <w:t xml:space="preserve"> that is </w:t>
+      </w:r>
+      <w:r>
+        <w:t xml:space="preserve">qualitatively </w:t>
+      </w:r>
+      <w:r>
+        <w:t xml:space="preserve">consistent with accumulated biochemical knowledge of our organism. </w:t>
+      </w:r>
+    </w:p>
+    <w:p>
+      <w:pPr>
+        <w:pStyle w:val="Heading2"/>
+      </w:pPr>
+      <w:r>
+        <w:t>Model Validation</w:t>
+      </w:r>
+    </w:p>
+    <w:p>
+      <w:pPr>
+        <w:spacing w:line="480" w:lineRule="auto"/>
+      </w:pPr>
+      <w:r>
+        <w:t>Evaluating the metabolic network reconstruction by qualitatively comparing it to known biochemical phenomena is a useful way to gauge how close the network can represent actual biochemistry. To make more quantitative comparisons, we must convert the reconstruction to a metabolic model by imposing flux constraints on the network, enforcing mass balance on all metabolites, and optimizing to an objective function</w:t>
+      </w:r>
+      <w:r>
+        <w:t xml:space="preserve"> (see Methods)</w:t>
+      </w:r>
+      <w:r>
+        <w:t>. A</w:t>
+      </w:r>
+      <w:r>
+        <w:t xml:space="preserve"> common way of </w:t>
+      </w:r>
+      <w:r>
+        <w:t xml:space="preserve">quantitatively </w:t>
+      </w:r>
+      <w:r>
+        <w:t>e</w:t>
+      </w:r>
+      <w:r>
+        <w:t>valuating the resulting model is to simulate maximum cell growth under steady-</w:t>
+      </w:r>
+      <w:r>
+        <w:t>state conditions and compare</w:t>
+      </w:r>
+      <w:r>
+        <w:t xml:space="preserve"> growth yield predictions to experimentally-determined values. Due to the narrow range of possible substrates for our </w:t>
+      </w:r>
+      <w:r>
+        <w:t xml:space="preserve">hydrogenotrophic </w:t>
+      </w:r>
+      <w:r>
+        <w:t>system, our comparison was limited to two conditions: H</w:t>
+      </w:r>
+      <w:r>
+        <w:rPr>
+          <w:vertAlign w:val="subscript"/>
+        </w:rPr>
+        <w:t>2</w:t>
+      </w:r>
+      <w:r>
+        <w:t xml:space="preserve">-limiting and formate-limiting. </w:t>
+      </w:r>
+      <w:r>
+        <w:t>Previous work yielded Y</w:t>
+      </w:r>
+      <w:r>
+        <w:rPr>
+          <w:vertAlign w:val="subscript"/>
+        </w:rPr>
+        <w:t>CH4</w:t>
+      </w:r>
+      <w:r>
+        <w:t xml:space="preserve"> (grams [cell mass] per mole of CH</w:t>
+      </w:r>
+      <w:r>
+        <w:rPr>
+          <w:vertAlign w:val="subscript"/>
+        </w:rPr>
+        <w:t>4</w:t>
+      </w:r>
+      <w:r>
+        <w:t xml:space="preserve"> produced) values of 2.86 </w:t>
+      </w:r>
+      <w:r>
+        <w:rPr>
+          <w:rFonts w:cs="Times New Roman"/>
+        </w:rPr>
+        <w:t>±</w:t>
+      </w:r>
+      <w:r>
+        <w:t xml:space="preserve"> 0.58 for H</w:t>
+      </w:r>
+      <w:r>
+        <w:rPr>
+          <w:vertAlign w:val="subscript"/>
+        </w:rPr>
+        <w:t>2</w:t>
+      </w:r>
+      <w:r>
+        <w:t xml:space="preserve"> limitation and 2.31 </w:t>
+      </w:r>
+      <w:r>
+        <w:rPr>
+          <w:rFonts w:cs="Times New Roman"/>
+        </w:rPr>
+        <w:t>±</w:t>
+      </w:r>
+      <w:r>
+        <w:t xml:space="preserve"> 0.58 for formate limitation </w:t>
+      </w:r>
+      <w:r>
+        <w:fldChar w:fldCharType="begin"/>
+      </w:r>
+      <w:r>
+        <w:instrText xml:space="preserve"> ADDIN ZOTERO_ITEM CSL_CITATION {"citationID":"vqfbkr6og","properties":{"formattedCitation":"(45)","plainCitation":"(45)"},"citationItems":[{"id":73,"uris":["http://zotero.org/users/2565720/items/T5C439F9"],"uri":["http://zotero.org/users/2565720/items/T5C439F9"],"itemData":{"id":73,"type":"article-journal","title":"Effects of H2 and Formate on Growth Yield and Regulation of Methanogenesis in Methanococcus maripaludis","container-title":"Journal of Bacteriology","page":"1456-1462","volume":"195","issue":"7","source":"jb.asm.org","abstract":"Hydrogenotrophic methanogenic Archaea are defined by an H2 requirement for growth. Despite this requirement, many hydrogenotrophs are also capable of growth with formate as an electron donor for methanogenesis. While certain responses of these organisms to hydrogen availability have been characterized, responses to formate starvation have not been reported. Here we report that during continuous culture of Methanococcus maripaludis under defined nutrient conditions, growth yields relative to methane production decreased markedly with either H2 excess or formate excess. Analysis of the growth yields of several mutants suggests that this phenomenon occurs independently of the storage of intracellular carbon or a transcriptional response to methanogenesis. Using microarray analysis, we found that the expression of genes encoding coenzyme F420-dependent steps of methanogenesis, including one of two formate dehydrogenases, increased with H2 starvation but with formate occurred at high levels regardless of limitation or excess. One gene, encoding H2-dependent methylene-tetrahydromethanopterin dehydrogenase, decreased in expression with either H2 limitation or formate limitation. Expression of genes for the second formate dehydrogenase, molybdenum-dependent formylmethanofuran dehydrogenase, and molybdenum transport increased specifically with formate limitation. Of the two formate dehydrogenases, only the first could support growth on formate in batch culture where formate was in excess.","DOI":"10.1128/JB.02141-12","ISSN":"0021-9193, 1098-5530","note":"PMID: 23335420","journalAbbreviation":"J. Bacteriol.","language":"en","author":[{"family":"Costa","given":"Kyle C."},{"family":"Yoon","given":"Sung Ho"},{"family":"Pan","given":"Min"},{"family":"Burn","given":"June A."},{"family":"Baliga","given":"Nitin S."},{"family":"Leigh","given":"John A."}],"issued":{"date-parts":[["2013",4,1]]},"PMID":"23335420"}}],"schema":"https://github.com/citation-style-language/schema/raw/master/csl-citation.json"} </w:instrText>
+      </w:r>
+      <w:r>
+        <w:fldChar w:fldCharType="separate"/>
+      </w:r>
+      <w:r>
+        <w:rPr>
+          <w:rFonts w:cs="Times New Roman"/>
+        </w:rPr>
+        <w:t>(45)</w:t>
+      </w:r>
+      <w:r>
+        <w:fldChar w:fldCharType="end"/>
+      </w:r>
+      <w:r>
+        <w:t xml:space="preserve">. </w:t>
+      </w:r>
+      <w:r>
+        <w:t xml:space="preserve">These experimental yields were </w:t>
+      </w:r>
+      <w:r>
+        <w:t xml:space="preserve">based on </w:t>
+      </w:r>
+      <w:r>
+        <w:t xml:space="preserve">a previously-reported </w:t>
+      </w:r>
+      <w:r>
+        <w:t xml:space="preserve">conversion factor </w:t>
+      </w:r>
+      <w:r>
+        <w:t>b</w:t>
+      </w:r>
+      <w:r>
+        <w:t xml:space="preserve">etween </w:t>
+      </w:r>
+      <w:r>
+        <w:t xml:space="preserve">optical density </w:t>
+      </w:r>
+      <w:r>
+        <w:t>and dry cell weight</w:t>
+      </w:r>
+      <w:r>
+        <w:t xml:space="preserve"> with A</w:t>
+      </w:r>
+      <w:r>
+        <w:rPr>
+          <w:vertAlign w:val="subscript"/>
+        </w:rPr>
+        <w:t>600</w:t>
+      </w:r>
+      <w:r>
+        <w:t xml:space="preserve"> of 1 corresponding to 0.34 mg(dry weight)</w:t>
+      </w:r>
+      <w:r>
+        <w:rPr>
+          <w:rFonts w:cs="Times New Roman"/>
+        </w:rPr>
+        <w:t>∙</w:t>
+      </w:r>
+      <w:r>
+        <w:t>ml</w:t>
+      </w:r>
+      <w:r>
+        <w:rPr>
+          <w:vertAlign w:val="superscript"/>
+        </w:rPr>
+        <w:t>-1</w:t>
+      </w:r>
+      <w:r>
+        <w:t xml:space="preserve"> </w:t>
+      </w:r>
+      <w:r>
+        <w:fldChar w:fldCharType="begin"/>
+      </w:r>
+      <w:r>
+        <w:instrText xml:space="preserve"> ADDIN ZOTERO_ITEM CSL_CITATION {"citationID":"asci2795q","properties":{"formattedCitation":"(33)","plainCitation":"(33)"},"citationItems":[{"id":25,"uris":["http://zotero.org/users/2565720/items/WZA4SPA5"],"uri":["http://zotero.org/users/2565720/items/WZA4SPA5"],"itemData":{"id":25,"type":"article-journal","title":"Formate-Dependent H2 Production by the Mesophilic Methanogen Methanococcus maripaludis","container-title":"Applied and Environmental Microbiology","page":"6584-6590","volume":"74","issue":"21","source":"aem.asm.org","abstract":"Methanococcus maripaludis, an H2- and formate-utilizing methanogen, produced H2 at high rates from formate. The rates and kinetics of H2 production depended upon the growth conditions, and H2 availability during growth was a major factor. Specific activities of resting cells grown with formate or H2 were 0.4 to 1.4 U·mg−1 (dry weight). H2 production in formate-grown cells followed Michaelis-Menten kinetics, and the concentration of formate required for half-maximal activity (Kf) was 3.6 mM. In contrast, in H2-grown cells this process followed sigmoidal kinetics, and the Kf was 9 mM. A key enzyme for formate-dependent H2 production was formate dehydrogenase, Fdh. H2 production and growth were severely reduced in a mutant containing a deletion of the gene encoding the Fdh1 isozyme, indicating that it was the primary Fdh. In contrast, a mutant containing a deletion of the gene encoding the Fdh2 isozyme possessed near-wild-type activities, indicating that this isozyme did not play a major role. H2 production by a mutant containing a deletion of the coenzyme F420-reducing hydrogenase Fru was also severely reduced, suggesting that the major pathway of H2 production comprised Fdh1 and Fru. Because a Δfru-Δfrc mutant retained 10% of the wild-type activity, an additional pathway is present. Mutants possessing deletions of the gene encoding the F420-dependent methylene-H4MTP dehydrogenase (Mtd) or the H2-forming methylene-H4MTP dehydrogenase (Hmd) also possessed reduced activity, which suggested that this second pathway was comprised of Fdh1-Mtd-Hmd. In contrast to H2 production, the cellular rates of methanogenesis were unaffected in these mutants, which suggested that the observed H2 production was not a direct intermediate of methanogenesis. In conclusion, high rates of formate-dependent H2 production demonstrated the potential of M. maripaludis for the microbial production of H2 from formate.","DOI":"10.1128/AEM.01455-08","ISSN":"0099-2240, 1098-5336","note":"PMID: 18791018","journalAbbreviation":"Appl. Environ. Microbiol.","language":"en","author":[{"family":"Lupa","given":"Boguslaw"},{"family":"Hendrickson","given":"Erik L."},{"family":"Leigh","given":"John A."},{"family":"Whitman","given":"William B."}],"issued":{"date-parts":[["2008",11,1]]},"PMID":"18791018"}}],"schema":"https://github.com/citation-style-language/schema/raw/master/csl-citation.json"} </w:instrText>
+      </w:r>
+      <w:r>
+        <w:fldChar w:fldCharType="separate"/>
+      </w:r>
+      <w:r>
+        <w:rPr>
+          <w:rFonts w:cs="Times New Roman"/>
+        </w:rPr>
+        <w:t>(33)</w:t>
+      </w:r>
+      <w:r>
+        <w:fldChar w:fldCharType="end"/>
       </w:r>
       <w:r>
         <w:t>.</w:t>
@@ -6118,92 +6302,12 @@
       <w:r>
         <w:t xml:space="preserve"> </w:t>
       </w:r>
-      <w:r>
-        <w:t xml:space="preserve">We used our newly-measured </w:t>
-      </w:r>
-      <w:r>
-        <w:t>value of #</w:t>
-      </w:r>
-      <w:r>
-        <w:rPr>
-          <w:highlight w:val="magenta"/>
-        </w:rPr>
-        <w:t>VALUE</w:t>
-      </w:r>
-      <w:r>
-        <w:t xml:space="preserve"> to calculate</w:t>
-      </w:r>
-      <w:r>
-        <w:t xml:space="preserve"> Y</w:t>
-      </w:r>
-      <w:r>
-        <w:rPr>
-          <w:vertAlign w:val="subscript"/>
-        </w:rPr>
-        <w:t>CH4</w:t>
-      </w:r>
-      <w:r>
-        <w:t xml:space="preserve"> </w:t>
-      </w:r>
-      <w:r>
-        <w:t xml:space="preserve">values of </w:t>
-      </w:r>
-      <w:r>
-        <w:rPr>
-          <w:highlight w:val="magenta"/>
-        </w:rPr>
-        <w:t xml:space="preserve">2.86 </w:t>
-      </w:r>
-      <w:r>
-        <w:rPr>
-          <w:rFonts w:cs="Times New Roman"/>
-          <w:highlight w:val="magenta"/>
-        </w:rPr>
-        <w:t>±</w:t>
-      </w:r>
-      <w:r>
-        <w:rPr>
-          <w:highlight w:val="magenta"/>
-        </w:rPr>
-        <w:t xml:space="preserve"> 0.58</w:t>
-      </w:r>
-      <w:r>
-        <w:t xml:space="preserve"> for H</w:t>
-      </w:r>
-      <w:r>
-        <w:rPr>
-          <w:vertAlign w:val="subscript"/>
-        </w:rPr>
-        <w:t>2</w:t>
-      </w:r>
-      <w:r>
-        <w:t xml:space="preserve"> limitation and </w:t>
-      </w:r>
-      <w:r>
-        <w:rPr>
-          <w:highlight w:val="magenta"/>
-        </w:rPr>
-        <w:t xml:space="preserve">2.31 </w:t>
-      </w:r>
-      <w:r>
-        <w:rPr>
-          <w:rFonts w:cs="Times New Roman"/>
-          <w:highlight w:val="magenta"/>
-        </w:rPr>
-        <w:t>±</w:t>
-      </w:r>
-      <w:r>
-        <w:rPr>
-          <w:highlight w:val="magenta"/>
-        </w:rPr>
-        <w:t xml:space="preserve"> 0.58</w:t>
-      </w:r>
-      <w:r>
-        <w:t xml:space="preserve"> for formate </w:t>
-      </w:r>
       <w:commentRangeStart w:id="9"/>
       <w:r>
-        <w:t>limitation</w:t>
+        <w:t>We were unsure of the accuracy of this value and t</w:t>
+      </w:r>
+      <w:r>
+        <w:t>o mitigate our concerns</w:t>
       </w:r>
       <w:commentRangeEnd w:id="9"/>
       <w:r>
@@ -6214,6 +6318,111 @@
         <w:commentReference w:id="9"/>
       </w:r>
       <w:r>
+        <w:t>, we re-measured this conversion factor (see Methods)</w:t>
+      </w:r>
+      <w:r>
+        <w:t>.</w:t>
+      </w:r>
+      <w:r>
+        <w:t xml:space="preserve"> </w:t>
+      </w:r>
+      <w:r>
+        <w:t xml:space="preserve">We used our newly-measured </w:t>
+      </w:r>
+      <w:r>
+        <w:lastRenderedPageBreak/>
+        <w:t>value of #</w:t>
+      </w:r>
+      <w:r>
+        <w:rPr>
+          <w:highlight w:val="magenta"/>
+        </w:rPr>
+        <w:t>VALUE</w:t>
+      </w:r>
+      <w:r>
+        <w:t xml:space="preserve"> to calculate</w:t>
+      </w:r>
+      <w:r>
+        <w:t xml:space="preserve"> Y</w:t>
+      </w:r>
+      <w:r>
+        <w:rPr>
+          <w:vertAlign w:val="subscript"/>
+        </w:rPr>
+        <w:t>CH4</w:t>
+      </w:r>
+      <w:r>
+        <w:t xml:space="preserve"> </w:t>
+      </w:r>
+      <w:r>
+        <w:t xml:space="preserve">values of </w:t>
+      </w:r>
+      <w:r>
+        <w:rPr>
+          <w:highlight w:val="magenta"/>
+        </w:rPr>
+        <w:t xml:space="preserve">2.86 </w:t>
+      </w:r>
+      <w:r>
+        <w:rPr>
+          <w:rFonts w:cs="Times New Roman"/>
+          <w:highlight w:val="magenta"/>
+        </w:rPr>
+        <w:t>±</w:t>
+      </w:r>
+      <w:r>
+        <w:rPr>
+          <w:highlight w:val="magenta"/>
+        </w:rPr>
+        <w:t xml:space="preserve"> 0.58</w:t>
+      </w:r>
+      <w:r>
+        <w:t xml:space="preserve"> for H</w:t>
+      </w:r>
+      <w:r>
+        <w:rPr>
+          <w:vertAlign w:val="subscript"/>
+        </w:rPr>
+        <w:t>2</w:t>
+      </w:r>
+      <w:r>
+        <w:t xml:space="preserve"> limitation and </w:t>
+      </w:r>
+      <w:r>
+        <w:rPr>
+          <w:highlight w:val="magenta"/>
+        </w:rPr>
+        <w:t xml:space="preserve">2.31 </w:t>
+      </w:r>
+      <w:r>
+        <w:rPr>
+          <w:rFonts w:cs="Times New Roman"/>
+          <w:highlight w:val="magenta"/>
+        </w:rPr>
+        <w:t>±</w:t>
+      </w:r>
+      <w:r>
+        <w:rPr>
+          <w:highlight w:val="magenta"/>
+        </w:rPr>
+        <w:t xml:space="preserve"> 0.58</w:t>
+      </w:r>
+      <w:r>
+        <w:t xml:space="preserve"> for formate </w:t>
+      </w:r>
+      <w:commentRangeStart w:id="10"/>
+      <w:r>
+        <w:t>limitation</w:t>
+      </w:r>
+      <w:commentRangeEnd w:id="10"/>
+      <w:r>
+        <w:rPr>
+          <w:rStyle w:val="CommentReference"/>
+          <w:rFonts w:asciiTheme="minorHAnsi" w:hAnsiTheme="minorHAnsi"/>
+        </w:rPr>
+        <w:commentReference w:id="10"/>
+      </w:r>
+      <w:r>
         <w:t xml:space="preserve">. </w:t>
       </w:r>
     </w:p>
@@ -6299,38 +6508,37 @@
       <w:r>
         <w:t xml:space="preserve">. </w:t>
       </w:r>
-      <w:commentRangeStart w:id="10"/>
+      <w:commentRangeStart w:id="11"/>
       <w:r>
         <w:t>Both of our computational values agreed closely with the experimental values, falling within the uncertainty range</w:t>
       </w:r>
       <w:r>
         <w:t xml:space="preserve"> in each case. Though growth yield validation is not an absolute measure of model performance, our model’s ability to closely reproduce experimental results without manual overfitting suggested a high propensity for generating viable growth predictions. This result bodes well for our model’s utility as a predictive tool as we look to use it to generate quantitatively feasible growth hypotheses for novel strain designs. </w:t>
       </w:r>
-      <w:commentRangeEnd w:id="10"/>
+      <w:commentRangeEnd w:id="11"/>
       <w:r>
         <w:rPr>
           <w:rStyle w:val="CommentReference"/>
           <w:rFonts w:asciiTheme="minorHAnsi" w:hAnsiTheme="minorHAnsi"/>
         </w:rPr>
-        <w:commentReference w:id="10"/>
+        <w:commentReference w:id="11"/>
       </w:r>
     </w:p>
     <w:p>
       <w:pPr>
         <w:spacing w:line="480" w:lineRule="auto"/>
       </w:pPr>
-      <w:commentRangeStart w:id="11"/>
-      <w:r>
-        <w:lastRenderedPageBreak/>
+      <w:commentRangeStart w:id="12"/>
+      <w:r>
         <w:t>Gene</w:t>
       </w:r>
-      <w:commentRangeEnd w:id="11"/>
+      <w:commentRangeEnd w:id="12"/>
       <w:r>
         <w:rPr>
           <w:rStyle w:val="CommentReference"/>
           <w:rFonts w:asciiTheme="minorHAnsi" w:hAnsiTheme="minorHAnsi"/>
         </w:rPr>
-        <w:commentReference w:id="11"/>
+        <w:commentReference w:id="12"/>
       </w:r>
       <w:r>
         <w:t xml:space="preserve"> knockout experiments present a </w:t>
@@ -6351,7 +6559,11 @@
         <w:t xml:space="preserve"> is </w:t>
       </w:r>
       <w:r>
-        <w:t xml:space="preserve">built around gene-protein-reaction relationships that connect genotype to growth phenotype. Thus, comparing model predictions of gene knockout lethality provide an excellent way to quantitatively measure the qualitative content of the model. This process hinges on the availability of gene knockout data for the organism being modeled, ideally with the abundance of data found for </w:t>
+        <w:t xml:space="preserve">built around gene-protein-reaction relationships that connect genotype to growth phenotype. Thus, comparing model predictions of gene knockout lethality provide an excellent way to quantitatively measure the qualitative content of the model. This process hinges on the availability of gene knockout data for the </w:t>
+      </w:r>
+      <w:r>
+        <w:lastRenderedPageBreak/>
+        <w:t xml:space="preserve">organism being modeled, ideally with the abundance of data found for </w:t>
       </w:r>
       <w:r>
         <w:t xml:space="preserve">a traditional model organism </w:t>
@@ -6552,83 +6764,83 @@
         <w:t xml:space="preserve">3 incorrect predictions had regulatory bases. In these cases, knockouts of 5 or 6 hydrogenases are lethal in formate-grown cells with downregulation of the glyceraldehyde-3-phosphate ferredoxin oxidoreductase (GAPOR) cycle. When </w:t>
       </w:r>
       <w:r>
-        <w:t xml:space="preserve">the GAPOR </w:t>
+        <w:t xml:space="preserve">the GAPOR cycle is </w:t>
+      </w:r>
+      <w:r>
+        <w:t>upregulated</w:t>
+      </w:r>
+      <w:r>
+        <w:t xml:space="preserve"> (as in </w:t>
+      </w:r>
+      <w:r>
+        <w:rPr>
+          <w:rFonts w:cs="Times New Roman"/>
+        </w:rPr>
+        <w:t>Δ</w:t>
+      </w:r>
+      <w:r>
+        <w:t>6H2ase</w:t>
+      </w:r>
+      <w:r>
+        <w:rPr>
+          <w:vertAlign w:val="subscript"/>
+        </w:rPr>
+        <w:t>supp</w:t>
+      </w:r>
+      <w:r>
+        <w:t xml:space="preserve"> and </w:t>
+      </w:r>
+      <w:r>
+        <w:rPr>
+          <w:rFonts w:cs="Times New Roman"/>
+        </w:rPr>
+        <w:t>Δ</w:t>
+      </w:r>
+      <w:r>
+        <w:t>7H2ase</w:t>
+      </w:r>
+      <w:r>
+        <w:rPr>
+          <w:vertAlign w:val="subscript"/>
+        </w:rPr>
+        <w:t>supp</w:t>
+      </w:r>
+      <w:r>
+        <w:t>)</w:t>
+      </w:r>
+      <w:r>
+        <w:t xml:space="preserve">, </w:t>
+      </w:r>
+      <w:r>
+        <w:t>it</w:t>
+      </w:r>
+      <w:r>
+        <w:t xml:space="preserve"> provide</w:t>
+      </w:r>
+      <w:r>
+        <w:t>s</w:t>
+      </w:r>
+      <w:r>
+        <w:t xml:space="preserve"> anaplerotic electrons </w:t>
+      </w:r>
+      <w:r>
+        <w:t>that</w:t>
+      </w:r>
+      <w:r>
+        <w:t xml:space="preserve"> </w:t>
+      </w:r>
+      <w:r>
+        <w:t xml:space="preserve">allow cell growth in formate media, even when missing </w:t>
+      </w:r>
+      <w:r>
+        <w:t xml:space="preserve">up to 7 hydrogenases. </w:t>
+      </w:r>
+      <w:r>
+        <w:t xml:space="preserve">Upregulation of the GAPOR cycle is a regulatory difference, and we have chosen to leave the cycle upregulated as a default to allow for a richer spectrum of possible flux distributions. Thus, although our </w:t>
       </w:r>
       <w:r>
         <w:lastRenderedPageBreak/>
-        <w:t xml:space="preserve">cycle is </w:t>
-      </w:r>
-      <w:r>
-        <w:t>upregulated</w:t>
-      </w:r>
-      <w:r>
-        <w:t xml:space="preserve"> (as in </w:t>
-      </w:r>
-      <w:r>
-        <w:rPr>
-          <w:rFonts w:cs="Times New Roman"/>
-        </w:rPr>
-        <w:t>Δ</w:t>
-      </w:r>
-      <w:r>
-        <w:t>6H2ase</w:t>
-      </w:r>
-      <w:r>
-        <w:rPr>
-          <w:vertAlign w:val="subscript"/>
-        </w:rPr>
-        <w:t>supp</w:t>
-      </w:r>
-      <w:r>
-        <w:t xml:space="preserve"> and </w:t>
-      </w:r>
-      <w:r>
-        <w:rPr>
-          <w:rFonts w:cs="Times New Roman"/>
-        </w:rPr>
-        <w:t>Δ</w:t>
-      </w:r>
-      <w:r>
-        <w:t>7H2ase</w:t>
-      </w:r>
-      <w:r>
-        <w:rPr>
-          <w:vertAlign w:val="subscript"/>
-        </w:rPr>
-        <w:t>supp</w:t>
-      </w:r>
-      <w:r>
-        <w:t>)</w:t>
-      </w:r>
-      <w:r>
-        <w:t xml:space="preserve">, </w:t>
-      </w:r>
-      <w:r>
-        <w:t>it</w:t>
-      </w:r>
-      <w:r>
-        <w:t xml:space="preserve"> provide</w:t>
-      </w:r>
-      <w:r>
-        <w:t>s</w:t>
-      </w:r>
-      <w:r>
-        <w:t xml:space="preserve"> anaplerotic electrons </w:t>
-      </w:r>
-      <w:r>
-        <w:t>that</w:t>
-      </w:r>
-      <w:r>
-        <w:t xml:space="preserve"> </w:t>
-      </w:r>
-      <w:r>
-        <w:t xml:space="preserve">allow cell growth in formate media, even when missing </w:t>
-      </w:r>
-      <w:r>
-        <w:t xml:space="preserve">up to 7 hydrogenases. </w:t>
-      </w:r>
-      <w:r>
-        <w:t>Upregulation of the GAPOR cycle is a regulatory difference, and we have chosen to leave the cycle upregulated as a default to allow for a richer spectrum of possible flux distributions. Thus, although our default model does not predict knockout growth phenotypes with 100% accuracy, it can easily be tuned to reflect regulatory differences.</w:t>
+        <w:t>default model does not predict knockout growth phenotypes with 100% accuracy, it can easily be tuned to reflect regulatory differences.</w:t>
       </w:r>
       <w:r>
         <w:t xml:space="preserve"> </w:t>
@@ -6649,17 +6861,17 @@
       <w:r>
         <w:t xml:space="preserve">Free energy plays a key role in biochemistry as all biological systems must have a sufficiently low overall free energy to support </w:t>
       </w:r>
-      <w:commentRangeStart w:id="12"/>
+      <w:commentRangeStart w:id="13"/>
       <w:r>
         <w:t>growth</w:t>
       </w:r>
-      <w:commentRangeEnd w:id="12"/>
+      <w:commentRangeEnd w:id="13"/>
       <w:r>
         <w:rPr>
           <w:rStyle w:val="CommentReference"/>
           <w:rFonts w:asciiTheme="minorHAnsi" w:hAnsiTheme="minorHAnsi"/>
         </w:rPr>
-        <w:commentReference w:id="12"/>
+        <w:commentReference w:id="13"/>
       </w:r>
       <w:r>
         <w:t xml:space="preserve">. </w:t>
@@ -6792,17 +7004,17 @@
       <w:r>
         <w:t xml:space="preserve"> restricting overall free energy to be negative, the equivalent of imposing the second law of thermodynamics on the organism </w:t>
       </w:r>
-      <w:commentRangeStart w:id="13"/>
+      <w:commentRangeStart w:id="14"/>
       <w:r>
         <w:t>itself</w:t>
       </w:r>
-      <w:commentRangeEnd w:id="13"/>
+      <w:commentRangeEnd w:id="14"/>
       <w:r>
         <w:rPr>
           <w:rStyle w:val="CommentReference"/>
           <w:rFonts w:asciiTheme="minorHAnsi" w:hAnsiTheme="minorHAnsi"/>
         </w:rPr>
-        <w:commentReference w:id="13"/>
+        <w:commentReference w:id="14"/>
       </w:r>
       <w:r>
         <w:t xml:space="preserve">. </w:t>
@@ -6813,35 +7025,38 @@
         <w:spacing w:line="480" w:lineRule="auto"/>
       </w:pPr>
       <w:r>
+        <w:t xml:space="preserve">We expect that </w:t>
+      </w:r>
+      <w:r>
+        <w:t>this straightforward calculation (see Methods)</w:t>
+      </w:r>
+      <w:r>
+        <w:t xml:space="preserve"> will be a useful addition to our model, particularly as we aim to use it as a platform for generating possible strain designs. With regard to free energy, methanogens are particularly notable in that they subsist close to the thermodynamic limit to support growth </w:t>
+      </w:r>
+      <w:r>
+        <w:fldChar w:fldCharType="begin"/>
+      </w:r>
+      <w:r>
+        <w:instrText xml:space="preserve"> ADDIN ZOTERO_ITEM CSL_CITATION {"citationID":"1dpvgoc3al","properties":{"formattedCitation":"(19)","plainCitation":"(19)"},"citationItems":[{"id":312,"uris":["http://zotero.org/users/2565720/items/RRE8QV7S"],"uri":["http://zotero.org/users/2565720/items/RRE8QV7S"],"itemData":{"id":312,"type":"article-journal","title":"Anaerobic microbial metabolism can proceed close to thermodynamic limits","container-title":"Nature","page":"454-456","volume":"415","issue":"6870","source":"www.nature.com.proxy2.library.illinois.edu","abstract":"Many fermentative bacteria obtain energy for growth by reactions in which the change in free energy (G') is less than that needed to synthesize ATP. These bacteria couple substrate metabolism directly to ATP synthesis, however, by classical phosphoryl transfer reactions. An explanation for the energy economy of these organisms is that biological systems conserve energy in discrete amounts, with a minimum, biochemically convertible energy value of about -20 kJ mol-1 (refs 1, 2, 3). This concept predicts that anaerobic substrate decay ceases before the minimum free energy value is reached, and several studies support this prediction. Here we show that metabolism by syntrophic associations, in which the degradation of a substrate by one species is thermodynamically possible only through removal of the end product by another species, can occur at values close to thermodynamic equilibrium (G' 0 kJ mol-1). The free energy remaining when substrate metabolism halts is not constant; it depends on the terminal electron-accepting reaction and the amount of energy required for substrate activation. Syntrophic associations metabolize near thermodynamic equilibrium, indicating that bacteria operate extremely efficient catabolic systems.","DOI":"10.1038/415454a","ISSN":"0028-0836","journalAbbreviation":"Nature","author":[{"family":"Jackson","given":"Bradley E."},{"family":"McInerney","given":"Michael J."}],"issued":{"date-parts":[["2002",1,24]]}}}],"schema":"https://github.com/citation-style-language/schema/raw/master/csl-citation.json"} </w:instrText>
+      </w:r>
+      <w:r>
+        <w:fldChar w:fldCharType="separate"/>
+      </w:r>
+      <w:r>
+        <w:rPr>
+          <w:rFonts w:cs="Times New Roman"/>
+        </w:rPr>
+        <w:t>(19)</w:t>
+      </w:r>
+      <w:r>
+        <w:fldChar w:fldCharType="end"/>
+      </w:r>
+      <w:r>
+        <w:t xml:space="preserve">. It follows that for any potential strain design, we must pay particular attention to the overall free energy of our system, lest it dip below this vital </w:t>
+      </w:r>
+      <w:r>
         <w:lastRenderedPageBreak/>
-        <w:t xml:space="preserve">We expect that </w:t>
-      </w:r>
-      <w:r>
-        <w:t>this straightforward calculation (see Methods)</w:t>
-      </w:r>
-      <w:r>
-        <w:t xml:space="preserve"> will be a useful addition to our model, particularly as we aim to use it as a platform for generating possible strain designs. With regard to free energy, methanogens are particularly notable in that they subsist close to the thermodynamic limit to support growth </w:t>
-      </w:r>
-      <w:r>
-        <w:fldChar w:fldCharType="begin"/>
-      </w:r>
-      <w:r>
-        <w:instrText xml:space="preserve"> ADDIN ZOTERO_ITEM CSL_CITATION {"citationID":"1dpvgoc3al","properties":{"formattedCitation":"(19)","plainCitation":"(19)"},"citationItems":[{"id":312,"uris":["http://zotero.org/users/2565720/items/RRE8QV7S"],"uri":["http://zotero.org/users/2565720/items/RRE8QV7S"],"itemData":{"id":312,"type":"article-journal","title":"Anaerobic microbial metabolism can proceed close to thermodynamic limits","container-title":"Nature","page":"454-456","volume":"415","issue":"6870","source":"www.nature.com.proxy2.library.illinois.edu","abstract":"Many fermentative bacteria obtain energy for growth by reactions in which the change in free energy (G') is less than that needed to synthesize ATP. These bacteria couple substrate metabolism directly to ATP synthesis, however, by classical phosphoryl transfer reactions. An explanation for the energy economy of these organisms is that biological systems conserve energy in discrete amounts, with a minimum, biochemically convertible energy value of about -20 kJ mol-1 (refs 1, 2, 3). This concept predicts that anaerobic substrate decay ceases before the minimum free energy value is reached, and several studies support this prediction. Here we show that metabolism by syntrophic associations, in which the degradation of a substrate by one species is thermodynamically possible only through removal of the end product by another species, can occur at values close to thermodynamic equilibrium (G' 0 kJ mol-1). The free energy remaining when substrate metabolism halts is not constant; it depends on the terminal electron-accepting reaction and the amount of energy required for substrate activation. Syntrophic associations metabolize near thermodynamic equilibrium, indicating that bacteria operate extremely efficient catabolic systems.","DOI":"10.1038/415454a","ISSN":"0028-0836","journalAbbreviation":"Nature","author":[{"family":"Jackson","given":"Bradley E."},{"family":"McInerney","given":"Michael J."}],"issued":{"date-parts":[["2002",1,24]]}}}],"schema":"https://github.com/citation-style-language/schema/raw/master/csl-citation.json"} </w:instrText>
-      </w:r>
-      <w:r>
-        <w:fldChar w:fldCharType="separate"/>
-      </w:r>
-      <w:r>
-        <w:rPr>
-          <w:rFonts w:cs="Times New Roman"/>
-        </w:rPr>
-        <w:t>(19)</w:t>
-      </w:r>
-      <w:r>
-        <w:fldChar w:fldCharType="end"/>
-      </w:r>
-      <w:r>
-        <w:t xml:space="preserve">. It follows that for any potential strain design, we must pay particular attention to the overall free energy of our system, lest it dip below this vital threshold. It may also provide a metric for differentiating between multiple </w:t>
+        <w:t xml:space="preserve">threshold. It may also provide a metric for differentiating between multiple </w:t>
       </w:r>
       <w:r>
         <w:t xml:space="preserve">feasible strain designs by ranking them in order of thermodynamic feasibility. At the very least, it serves as an additional capability of our model and as a checkpoint to ensure that our overall stoichiometry matches up with overall free energy. </w:t>
@@ -6869,11 +7084,11 @@
       <w:r>
         <w:t xml:space="preserve"> </w:t>
       </w:r>
-      <w:commentRangeStart w:id="14"/>
+      <w:commentRangeStart w:id="15"/>
       <w:r>
         <w:t>Distribution</w:t>
       </w:r>
-      <w:commentRangeEnd w:id="14"/>
+      <w:commentRangeEnd w:id="15"/>
       <w:r>
         <w:rPr>
           <w:rStyle w:val="CommentReference"/>
@@ -6882,7 +7097,7 @@
           <w:bCs w:val="0"/>
           <w:color w:val="auto"/>
         </w:rPr>
-        <w:commentReference w:id="14"/>
+        <w:commentReference w:id="15"/>
       </w:r>
     </w:p>
     <w:p>
@@ -6993,29 +7208,29 @@
         <w:fldChar w:fldCharType="end"/>
       </w:r>
       <w:r>
-        <w:t xml:space="preserve">; thus, we have included our reaction network in SBML. In our </w:t>
+        <w:t xml:space="preserve">; thus, we have included our reaction network in SBML. In our experience using </w:t>
+      </w:r>
+      <w:r>
+        <w:t>reconstructions</w:t>
+      </w:r>
+      <w:r>
+        <w:t xml:space="preserve"> from other groups, we have found a wide range of usability, from </w:t>
+      </w:r>
+      <w:r>
+        <w:t>those</w:t>
+      </w:r>
+      <w:r>
+        <w:t xml:space="preserve"> that can easily be imported and simulated to those that are difficult to use and interpret. In the interest of making our simulations and results easy to reproduce, we have included our </w:t>
+      </w:r>
+      <w:r>
+        <w:t>reconstruction</w:t>
+      </w:r>
+      <w:r>
+        <w:t xml:space="preserve"> in MATLAB data structure format and all of our codes for simulating model growth on different media and gene knockout phenotypes (see Supplementary </w:t>
       </w:r>
       <w:r>
         <w:lastRenderedPageBreak/>
-        <w:t xml:space="preserve">experience using </w:t>
-      </w:r>
-      <w:r>
-        <w:t>reconstructions</w:t>
-      </w:r>
-      <w:r>
-        <w:t xml:space="preserve"> from other groups, we have found a wide range of usability, from </w:t>
-      </w:r>
-      <w:r>
-        <w:t>those</w:t>
-      </w:r>
-      <w:r>
-        <w:t xml:space="preserve"> that can easily be imported and simulated to those that are difficult to use and interpret. In the interest of making our simulations and results easy to reproduce, we have included our </w:t>
-      </w:r>
-      <w:r>
-        <w:t>reconstruction</w:t>
-      </w:r>
-      <w:r>
-        <w:t xml:space="preserve"> in MATLAB data structure format and all of our codes for simulating model growth on different media and gene knockout phenotypes (see Supplementary Materials). </w:t>
+        <w:t xml:space="preserve">Materials). </w:t>
       </w:r>
       <w:r>
         <w:t>In the interest of transparency and to support the</w:t>
@@ -7142,11 +7357,11 @@
       <w:r>
         <w:t xml:space="preserve"> of the resulting </w:t>
       </w:r>
-      <w:commentRangeStart w:id="15"/>
+      <w:commentRangeStart w:id="16"/>
       <w:r>
         <w:t>model</w:t>
       </w:r>
-      <w:commentRangeEnd w:id="15"/>
+      <w:commentRangeEnd w:id="16"/>
       <w:r>
         <w:t xml:space="preserve">. </w:t>
       </w:r>
@@ -7155,7 +7370,7 @@
           <w:rStyle w:val="CommentReference"/>
           <w:rFonts w:asciiTheme="minorHAnsi" w:hAnsiTheme="minorHAnsi"/>
         </w:rPr>
-        <w:commentReference w:id="15"/>
+        <w:commentReference w:id="16"/>
       </w:r>
     </w:p>
     <w:p>
@@ -7163,7 +7378,6 @@
         <w:spacing w:line="480" w:lineRule="auto"/>
       </w:pPr>
       <w:r>
-        <w:lastRenderedPageBreak/>
         <w:t>This reconstruction is also, to our knowledge, the first genome scale metabolic network created using likelihood-based gap</w:t>
       </w:r>
       <w:r>
@@ -7196,6 +7410,7 @@
         <w:spacing w:line="480" w:lineRule="auto"/>
       </w:pPr>
       <w:r>
+        <w:lastRenderedPageBreak/>
         <w:t xml:space="preserve">For a methanogen living close to the edge of thermodynamic feasibility, we also thought it salient to include some calculation of overall free energy when simulating our model. We have thus introduced a novel method of predicting overall model free energy generation based solely on standard free energies and concentrations of exchange metabolites. Though a </w:t>
       </w:r>
       <w:r>
@@ -7248,38 +7463,41 @@
         <w:spacing w:line="480" w:lineRule="auto"/>
       </w:pPr>
       <w:r>
+        <w:t>Taken together, this work demonstrates both the importance of doing extensive manual curation and the effectiveness of using automated gene homology based methods when rec</w:t>
+      </w:r>
+      <w:r>
+        <w:t>onstructing metabolic networks. Automated methods such as likelihood based gap</w:t>
+      </w:r>
+      <w:r>
+        <w:t xml:space="preserve"> </w:t>
+      </w:r>
+      <w:r>
+        <w:t>filling are invaluable in their ability to quickly expand and enrich the reaction network</w:t>
+      </w:r>
+      <w:r>
+        <w:t xml:space="preserve">, but </w:t>
+      </w:r>
+      <w:r>
+        <w:t>literature from experimental studies</w:t>
+      </w:r>
+      <w:r>
+        <w:t xml:space="preserve"> still</w:t>
+      </w:r>
+      <w:r>
+        <w:t xml:space="preserve"> serves as the gold standard for adding new pieces to a reconstruction</w:t>
+      </w:r>
+      <w:r>
+        <w:t xml:space="preserve"> and verifying biochemical pathways</w:t>
+      </w:r>
+      <w:r>
+        <w:t>. Above all, the goal of a metabolic network reconstruction is to create a realistic representation of organism metabolism that can then be used to push forward biological discovery and fuel innovations in strain design. With this reconstruction, we have contributed a</w:t>
+      </w:r>
+      <w:r>
+        <w:t xml:space="preserve"> </w:t>
+      </w:r>
+      <w:r>
         <w:lastRenderedPageBreak/>
-        <w:t>Taken together, this work demonstrates both the importance of doing extensive manual curation and the effectiveness of using automated gene homology based methods when rec</w:t>
-      </w:r>
-      <w:r>
-        <w:t>onstructing metabolic networks. Automated methods such as likelihood based gap</w:t>
-      </w:r>
-      <w:r>
-        <w:t xml:space="preserve"> </w:t>
-      </w:r>
-      <w:r>
-        <w:t>filling are invaluable in their ability to quickly expand and enrich the reaction network</w:t>
-      </w:r>
-      <w:r>
-        <w:t xml:space="preserve">, but </w:t>
-      </w:r>
-      <w:r>
-        <w:t>literature from experimental studies</w:t>
-      </w:r>
-      <w:r>
-        <w:t xml:space="preserve"> still</w:t>
-      </w:r>
-      <w:r>
-        <w:t xml:space="preserve"> serves as the gold standard for adding new pieces to a reconstruction</w:t>
-      </w:r>
-      <w:r>
-        <w:t xml:space="preserve"> and verifying biochemical pathways</w:t>
-      </w:r>
-      <w:r>
-        <w:t>. Above all, the goal of a metabolic network reconstruction is to create a realistic representation of organism metabolism that can then be used to push forward biological discovery and fuel innovations in strain design. With this reconstruction, we have contributed a</w:t>
-      </w:r>
-      <w:r>
-        <w:t xml:space="preserve"> tool to help understand the unique biochemistry of hydrogenotrophic methanogens and unlock their </w:t>
+        <w:t xml:space="preserve">tool to help understand the unique biochemistry of hydrogenotrophic methanogens and unlock their </w:t>
       </w:r>
       <w:r>
         <w:t xml:space="preserve">potential as </w:t>
@@ -7623,7 +7841,6 @@
         <w:rPr>
           <w:rFonts w:cs="Times New Roman"/>
         </w:rPr>
-        <w:lastRenderedPageBreak/>
         <w:t xml:space="preserve">4. </w:t>
       </w:r>
       <w:r>
@@ -7804,6 +8021,7 @@
         <w:rPr>
           <w:rFonts w:cs="Times New Roman"/>
         </w:rPr>
+        <w:lastRenderedPageBreak/>
         <w:t xml:space="preserve">6. </w:t>
       </w:r>
       <w:r>
@@ -8486,7 +8704,6 @@
         <w:rPr>
           <w:rFonts w:cs="Times New Roman"/>
         </w:rPr>
-        <w:lastRenderedPageBreak/>
         <w:t xml:space="preserve">10. </w:t>
       </w:r>
       <w:r>
@@ -8701,6 +8918,7 @@
         <w:rPr>
           <w:rFonts w:cs="Times New Roman"/>
         </w:rPr>
+        <w:lastRenderedPageBreak/>
         <w:t xml:space="preserve">13. </w:t>
       </w:r>
       <w:r>
@@ -9137,7 +9355,6 @@
         <w:rPr>
           <w:rFonts w:cs="Times New Roman"/>
         </w:rPr>
-        <w:lastRenderedPageBreak/>
         <w:t xml:space="preserve">18. </w:t>
       </w:r>
       <w:r>
@@ -9380,6 +9597,7 @@
         <w:rPr>
           <w:rFonts w:cs="Times New Roman"/>
         </w:rPr>
+        <w:lastRenderedPageBreak/>
         <w:t xml:space="preserve">21. </w:t>
       </w:r>
       <w:r>
@@ -9866,7 +10084,6 @@
         <w:rPr>
           <w:rFonts w:cs="Times New Roman"/>
         </w:rPr>
-        <w:lastRenderedPageBreak/>
         <w:t xml:space="preserve">25. </w:t>
       </w:r>
       <w:r>
@@ -10123,6 +10340,7 @@
         <w:rPr>
           <w:rFonts w:cs="Times New Roman"/>
         </w:rPr>
+        <w:lastRenderedPageBreak/>
         <w:t xml:space="preserve">28. </w:t>
       </w:r>
       <w:r>
@@ -10665,7 +10883,6 @@
         <w:rPr>
           <w:rFonts w:cs="Times New Roman"/>
         </w:rPr>
-        <w:lastRenderedPageBreak/>
         <w:t xml:space="preserve">32. </w:t>
       </w:r>
       <w:r>
@@ -10964,6 +11181,7 @@
         <w:rPr>
           <w:rFonts w:cs="Times New Roman"/>
         </w:rPr>
+        <w:lastRenderedPageBreak/>
         <w:t xml:space="preserve">35. </w:t>
       </w:r>
       <w:r>
@@ -11310,7 +11528,6 @@
         <w:rPr>
           <w:rFonts w:cs="Times New Roman"/>
         </w:rPr>
-        <w:lastRenderedPageBreak/>
         <w:t xml:space="preserve">39. </w:t>
       </w:r>
       <w:r>
@@ -11595,7 +11812,14 @@
         <w:rPr>
           <w:rFonts w:cs="Times New Roman"/>
         </w:rPr>
-        <w:t xml:space="preserve">. 2011. More Than 200 Genes Required for Methane Formation from H2 and CO2 and Energy Conservation Are Present in Methanothermobacter marburgensis and Methanothermobacter thermautotrophicus. Archaea </w:t>
+        <w:t xml:space="preserve">. 2011. More Than 200 Genes Required for Methane Formation from H2 and CO2 and </w:t>
+      </w:r>
+      <w:r>
+        <w:rPr>
+          <w:rFonts w:cs="Times New Roman"/>
+        </w:rPr>
+        <w:lastRenderedPageBreak/>
+        <w:t xml:space="preserve">Energy Conservation Are Present in Methanothermobacter marburgensis and Methanothermobacter thermautotrophicus. Archaea </w:t>
       </w:r>
       <w:r>
         <w:rPr>
@@ -11893,7 +12117,6 @@
         <w:rPr>
           <w:rFonts w:cs="Times New Roman"/>
         </w:rPr>
-        <w:lastRenderedPageBreak/>
         <w:t xml:space="preserve">45. </w:t>
       </w:r>
       <w:r>
@@ -12262,6 +12485,7 @@
         <w:rPr>
           <w:rFonts w:cs="Times New Roman"/>
         </w:rPr>
+        <w:lastRenderedPageBreak/>
         <w:t xml:space="preserve">48. </w:t>
       </w:r>
       <w:r>
@@ -12998,7 +13222,6 @@
         <w:pStyle w:val="Bibliography"/>
       </w:pPr>
       <w:r>
-        <w:lastRenderedPageBreak/>
         <w:fldChar w:fldCharType="end"/>
       </w:r>
     </w:p>
@@ -14490,7 +14713,7 @@
           <w:szCs w:val="20"/>
         </w:rPr>
       </w:pPr>
-      <w:commentRangeStart w:id="16"/>
+      <w:commentRangeStart w:id="17"/>
       <w:r>
         <w:rPr>
           <w:b w:val="0"/>
@@ -14546,7 +14769,7 @@
         </w:rPr>
         <w:fldChar w:fldCharType="end"/>
       </w:r>
-      <w:commentRangeEnd w:id="16"/>
+      <w:commentRangeEnd w:id="17"/>
       <w:r>
         <w:rPr>
           <w:rStyle w:val="CommentReference"/>
@@ -14555,7 +14778,7 @@
           <w:bCs w:val="0"/>
           <w:color w:val="auto"/>
         </w:rPr>
-        <w:commentReference w:id="16"/>
+        <w:commentReference w:id="17"/>
       </w:r>
       <w:r>
         <w:rPr>
@@ -18366,7 +18589,7 @@
 
 <file path=word/comments.xml><?xml version="1.0" encoding="utf-8"?>
 <w:comments xmlns:wpc="http://schemas.microsoft.com/office/word/2010/wordprocessingCanvas" xmlns:mc="http://schemas.openxmlformats.org/markup-compatibility/2006" xmlns:o="urn:schemas-microsoft-com:office:office" xmlns:r="http://schemas.openxmlformats.org/officeDocument/2006/relationships" xmlns:m="http://schemas.openxmlformats.org/officeDocument/2006/math" xmlns:v="urn:schemas-microsoft-com:vml" xmlns:wp14="http://schemas.microsoft.com/office/word/2010/wordprocessingDrawing" xmlns:wp="http://schemas.openxmlformats.org/drawingml/2006/wordprocessingDrawing" xmlns:w10="urn:schemas-microsoft-com:office:word" xmlns:w="http://schemas.openxmlformats.org/wordprocessingml/2006/main" xmlns:w14="http://schemas.microsoft.com/office/word/2010/wordml" xmlns:wpg="http://schemas.microsoft.com/office/word/2010/wordprocessingGroup" xmlns:wpi="http://schemas.microsoft.com/office/word/2010/wordprocessingInk" xmlns:wne="http://schemas.microsoft.com/office/word/2006/wordml" xmlns:wps="http://schemas.microsoft.com/office/word/2010/wordprocessingShape" mc:Ignorable="w14 wp14">
-  <w:comment w:id="1" w:author="Administrator" w:date="2015-11-16T10:27:00Z" w:initials="A">
+  <w:comment w:id="0" w:author="Administrator" w:date="2015-11-16T10:27:00Z" w:initials="A">
     <w:p>
       <w:pPr>
         <w:pStyle w:val="CommentText"/>
@@ -18378,10 +18601,7 @@
         <w:annotationRef/>
       </w:r>
       <w:r>
-        <w:t>This particular section doesn’t seem fully-formed. Should try and straighten this out with Tom</w:t>
-      </w:r>
-      <w:r>
-        <w:t>, as this is mainly a section of his suggested edits</w:t>
+        <w:t>This particular section doesn’t seem fully-formed. Should try and straighten this out with Tom, as this is mainly a section of his suggested edits</w:t>
       </w:r>
     </w:p>
     <w:p>
@@ -18398,7 +18618,7 @@
       </w:r>
     </w:p>
   </w:comment>
-  <w:comment w:id="2" w:author="Administrator" w:date="2015-11-11T13:21:00Z" w:initials="A">
+  <w:comment w:id="1" w:author="Administrator" w:date="2015-11-11T13:21:00Z" w:initials="A">
     <w:p>
       <w:pPr>
         <w:pStyle w:val="CommentText"/>
@@ -18414,7 +18634,7 @@
       </w:r>
     </w:p>
   </w:comment>
-  <w:comment w:id="3" w:author="T L" w:date="2015-11-11T10:17:00Z" w:initials="TL">
+  <w:comment w:id="2" w:author="T L" w:date="2015-11-11T10:17:00Z" w:initials="TL">
     <w:p>
       <w:pPr>
         <w:pStyle w:val="CommentText"/>
@@ -18430,7 +18650,7 @@
       </w:r>
     </w:p>
   </w:comment>
-  <w:comment w:id="4" w:author="Administrator" w:date="2015-11-11T13:13:00Z" w:initials="A">
+  <w:comment w:id="3" w:author="Administrator" w:date="2015-11-11T13:13:00Z" w:initials="A">
     <w:p>
       <w:pPr>
         <w:pStyle w:val="CommentText"/>
@@ -18446,7 +18666,7 @@
       </w:r>
     </w:p>
   </w:comment>
-  <w:comment w:id="5" w:author="Administrator" w:date="2015-09-09T11:05:00Z" w:initials="A">
+  <w:comment w:id="4" w:author="Administrator" w:date="2015-09-09T11:05:00Z" w:initials="A">
     <w:p>
       <w:pPr>
         <w:pStyle w:val="CommentText"/>
@@ -18462,7 +18682,7 @@
       </w:r>
     </w:p>
   </w:comment>
-  <w:comment w:id="6" w:author="Administrator" w:date="2015-09-08T14:14:00Z" w:initials="A">
+  <w:comment w:id="5" w:author="Administrator" w:date="2015-09-08T14:14:00Z" w:initials="A">
     <w:p>
       <w:pPr>
         <w:pStyle w:val="CommentText"/>
@@ -18478,7 +18698,7 @@
       </w:r>
     </w:p>
   </w:comment>
-  <w:comment w:id="7" w:author="Administrator" w:date="2015-11-16T10:23:00Z" w:initials="A">
+  <w:comment w:id="6" w:author="Administrator" w:date="2015-11-16T10:23:00Z" w:initials="A">
     <w:p>
       <w:pPr>
         <w:pStyle w:val="CommentText"/>
@@ -18494,7 +18714,7 @@
       </w:r>
     </w:p>
   </w:comment>
-  <w:comment w:id="8" w:author="Administrator" w:date="2015-09-09T12:07:00Z" w:initials="A">
+  <w:comment w:id="7" w:author="Administrator" w:date="2015-11-17T17:16:00Z" w:initials="A">
     <w:p>
       <w:pPr>
         <w:pStyle w:val="CommentText"/>
@@ -18506,11 +18726,11 @@
         <w:annotationRef/>
       </w:r>
       <w:r>
-        <w:t>I feel like there’s definitely a better way to put this, it’s escaping me at the moment. I’m open to suggestions</w:t>
+        <w:t xml:space="preserve">Need more meat in the specific ferredoxins; do another check on exactly what doing this shows. </w:t>
       </w:r>
     </w:p>
   </w:comment>
-  <w:comment w:id="9" w:author="Administrator" w:date="2015-11-16T10:24:00Z" w:initials="A">
+  <w:comment w:id="9" w:author="Administrator" w:date="2015-09-09T12:07:00Z" w:initials="A">
     <w:p>
       <w:pPr>
         <w:pStyle w:val="CommentText"/>
@@ -18522,14 +18742,11 @@
         <w:annotationRef/>
       </w:r>
       <w:r>
-        <w:t xml:space="preserve">Values highlighted in pink here are waiting for values to be inserted once we </w:t>
-      </w:r>
-      <w:r>
-        <w:t xml:space="preserve">finish measuring/calculating them. </w:t>
+        <w:t>I feel like there’s definitely a better way to put this, it’s escaping me at the moment. I’m open to suggestions</w:t>
       </w:r>
     </w:p>
   </w:comment>
-  <w:comment w:id="10" w:author="Administrator" w:date="2015-11-16T10:25:00Z" w:initials="A">
+  <w:comment w:id="10" w:author="Administrator" w:date="2015-11-16T10:24:00Z" w:initials="A">
     <w:p>
       <w:pPr>
         <w:pStyle w:val="CommentText"/>
@@ -18541,17 +18758,27 @@
         <w:annotationRef/>
       </w:r>
       <w:r>
-        <w:t xml:space="preserve">This whole section is contingent on how our growth experiments turn out, but </w:t>
-      </w:r>
-      <w:r>
-        <w:t xml:space="preserve">I can’t imagine that we’ll be far off. </w:t>
-      </w:r>
-      <w:r>
-        <w:t xml:space="preserve"> </w:t>
+        <w:t xml:space="preserve">Values highlighted in pink here are waiting for values to be inserted once we finish measuring/calculating them. </w:t>
       </w:r>
     </w:p>
   </w:comment>
-  <w:comment w:id="11" w:author="Administrator" w:date="2015-11-16T10:26:00Z" w:initials="A">
+  <w:comment w:id="11" w:author="Administrator" w:date="2015-11-16T10:25:00Z" w:initials="A">
+    <w:p>
+      <w:pPr>
+        <w:pStyle w:val="CommentText"/>
+      </w:pPr>
+      <w:r>
+        <w:rPr>
+          <w:rStyle w:val="CommentReference"/>
+        </w:rPr>
+        <w:annotationRef/>
+      </w:r>
+      <w:r>
+        <w:t xml:space="preserve">This whole section is contingent on how our growth experiments turn out, but I can’t imagine that we’ll be far off.  </w:t>
+      </w:r>
+    </w:p>
+  </w:comment>
+  <w:comment w:id="12" w:author="Administrator" w:date="2015-11-16T10:26:00Z" w:initials="A">
     <w:p>
       <w:pPr>
         <w:pStyle w:val="CommentText"/>
@@ -18580,7 +18807,7 @@
       </w:r>
     </w:p>
   </w:comment>
-  <w:comment w:id="12" w:author="Administrator" w:date="2015-09-08T16:33:00Z" w:initials="A">
+  <w:comment w:id="13" w:author="Administrator" w:date="2015-09-08T16:33:00Z" w:initials="A">
     <w:p>
       <w:pPr>
         <w:pStyle w:val="CommentText"/>
@@ -18596,7 +18823,7 @@
       </w:r>
     </w:p>
   </w:comment>
-  <w:comment w:id="13" w:author="Administrator" w:date="2015-09-09T12:16:00Z" w:initials="A">
+  <w:comment w:id="14" w:author="Administrator" w:date="2015-09-09T12:16:00Z" w:initials="A">
     <w:p>
       <w:pPr>
         <w:pStyle w:val="CommentText"/>
@@ -18612,7 +18839,7 @@
       </w:r>
     </w:p>
   </w:comment>
-  <w:comment w:id="14" w:author="Administrator" w:date="2015-09-09T12:18:00Z" w:initials="A">
+  <w:comment w:id="15" w:author="Administrator" w:date="2015-09-09T12:18:00Z" w:initials="A">
     <w:p>
       <w:pPr>
         <w:pStyle w:val="CommentText"/>
@@ -18628,7 +18855,7 @@
       </w:r>
     </w:p>
   </w:comment>
-  <w:comment w:id="15" w:author="Administrator" w:date="2015-09-09T12:19:00Z" w:initials="A">
+  <w:comment w:id="16" w:author="Administrator" w:date="2015-09-09T12:19:00Z" w:initials="A">
     <w:p>
       <w:pPr>
         <w:pStyle w:val="CommentText"/>
@@ -18644,7 +18871,7 @@
       </w:r>
     </w:p>
   </w:comment>
-  <w:comment w:id="16" w:author="Administrator" w:date="2015-09-08T14:21:00Z" w:initials="A">
+  <w:comment w:id="17" w:author="Administrator" w:date="2015-09-08T14:21:00Z" w:initials="A">
     <w:p>
       <w:pPr>
         <w:pStyle w:val="CommentText"/>
@@ -18730,7 +18957,7 @@
           <w:rPr>
             <w:noProof/>
           </w:rPr>
-          <w:t>1</w:t>
+          <w:t>17</w:t>
         </w:r>
         <w:r>
           <w:rPr>
@@ -19593,7 +19820,6 @@
   <w:style w:type="character" w:default="1" w:styleId="DefaultParagraphFont">
     <w:name w:val="Default Paragraph Font"/>
     <w:uiPriority w:val="1"/>
-    <w:semiHidden/>
     <w:unhideWhenUsed/>
   </w:style>
   <w:style w:type="table" w:default="1" w:styleId="TableNormal">
@@ -20190,7 +20416,6 @@
   <w:style w:type="character" w:default="1" w:styleId="DefaultParagraphFont">
     <w:name w:val="Default Paragraph Font"/>
     <w:uiPriority w:val="1"/>
-    <w:semiHidden/>
     <w:unhideWhenUsed/>
   </w:style>
   <w:style w:type="table" w:default="1" w:styleId="TableNormal">
@@ -20851,11 +21076,11 @@
           <c:showBubbleSize val="0"/>
         </c:dLbls>
         <c:gapWidth val="150"/>
-        <c:axId val="97023488"/>
-        <c:axId val="97025024"/>
+        <c:axId val="154494464"/>
+        <c:axId val="154496384"/>
       </c:barChart>
       <c:catAx>
-        <c:axId val="97023488"/>
+        <c:axId val="154494464"/>
         <c:scaling>
           <c:orientation val="minMax"/>
         </c:scaling>
@@ -20864,7 +21089,7 @@
         <c:majorTickMark val="out"/>
         <c:minorTickMark val="none"/>
         <c:tickLblPos val="nextTo"/>
-        <c:crossAx val="97025024"/>
+        <c:crossAx val="154496384"/>
         <c:crosses val="autoZero"/>
         <c:auto val="1"/>
         <c:lblAlgn val="ctr"/>
@@ -20872,7 +21097,7 @@
         <c:noMultiLvlLbl val="0"/>
       </c:catAx>
       <c:valAx>
-        <c:axId val="97025024"/>
+        <c:axId val="154496384"/>
         <c:scaling>
           <c:orientation val="minMax"/>
         </c:scaling>
@@ -20883,7 +21108,7 @@
         <c:majorTickMark val="out"/>
         <c:minorTickMark val="none"/>
         <c:tickLblPos val="nextTo"/>
-        <c:crossAx val="97023488"/>
+        <c:crossAx val="154494464"/>
         <c:crosses val="autoZero"/>
         <c:crossBetween val="between"/>
       </c:valAx>
@@ -20900,6 +21125,538 @@
     <c:autoUpdate val="0"/>
   </c:externalData>
 </c:chartSpace>
+</file>
+
+<file path=word/glossary/document.xml><?xml version="1.0" encoding="utf-8"?>
+<w:glossaryDocument xmlns:wpc="http://schemas.microsoft.com/office/word/2010/wordprocessingCanvas" xmlns:mc="http://schemas.openxmlformats.org/markup-compatibility/2006" xmlns:o="urn:schemas-microsoft-com:office:office" xmlns:r="http://schemas.openxmlformats.org/officeDocument/2006/relationships" xmlns:m="http://schemas.openxmlformats.org/officeDocument/2006/math" xmlns:v="urn:schemas-microsoft-com:vml" xmlns:wp14="http://schemas.microsoft.com/office/word/2010/wordprocessingDrawing" xmlns:wp="http://schemas.openxmlformats.org/drawingml/2006/wordprocessingDrawing" xmlns:w10="urn:schemas-microsoft-com:office:word" xmlns:w="http://schemas.openxmlformats.org/wordprocessingml/2006/main" xmlns:w14="http://schemas.microsoft.com/office/word/2010/wordml" xmlns:wpg="http://schemas.microsoft.com/office/word/2010/wordprocessingGroup" xmlns:wpi="http://schemas.microsoft.com/office/word/2010/wordprocessingInk" xmlns:wne="http://schemas.microsoft.com/office/word/2006/wordml" xmlns:wps="http://schemas.microsoft.com/office/word/2010/wordprocessingShape" mc:Ignorable="w14 wp14"/>
+</file>
+
+<file path=word/glossary/fontTable.xml><?xml version="1.0" encoding="utf-8"?>
+<w:fonts xmlns:mc="http://schemas.openxmlformats.org/markup-compatibility/2006" xmlns:r="http://schemas.openxmlformats.org/officeDocument/2006/relationships" xmlns:w="http://schemas.openxmlformats.org/wordprocessingml/2006/main" xmlns:w14="http://schemas.microsoft.com/office/word/2010/wordml" mc:Ignorable="w14">
+  <w:font w:name="Symbol">
+    <w:panose1 w:val="05050102010706020507"/>
+    <w:charset w:val="02"/>
+    <w:family w:val="roman"/>
+    <w:pitch w:val="variable"/>
+    <w:sig w:usb0="00000000" w:usb1="10000000" w:usb2="00000000" w:usb3="00000000" w:csb0="80000000" w:csb1="00000000"/>
+  </w:font>
+  <w:font w:name="Times New Roman">
+    <w:panose1 w:val="02020603050405020304"/>
+    <w:charset w:val="00"/>
+    <w:family w:val="roman"/>
+    <w:pitch w:val="variable"/>
+    <w:sig w:usb0="E0002AFF" w:usb1="C0007841" w:usb2="00000009" w:usb3="00000000" w:csb0="000001FF" w:csb1="00000000"/>
+  </w:font>
+  <w:font w:name="Courier New">
+    <w:panose1 w:val="02070309020205020404"/>
+    <w:charset w:val="00"/>
+    <w:family w:val="modern"/>
+    <w:pitch w:val="fixed"/>
+    <w:sig w:usb0="E0002AFF" w:usb1="C0007843" w:usb2="00000009" w:usb3="00000000" w:csb0="000001FF" w:csb1="00000000"/>
+  </w:font>
+  <w:font w:name="Wingdings">
+    <w:panose1 w:val="05000000000000000000"/>
+    <w:charset w:val="02"/>
+    <w:family w:val="auto"/>
+    <w:pitch w:val="variable"/>
+    <w:sig w:usb0="00000000" w:usb1="10000000" w:usb2="00000000" w:usb3="00000000" w:csb0="80000000" w:csb1="00000000"/>
+  </w:font>
+  <w:font w:name="Calibri">
+    <w:panose1 w:val="020F0502020204030204"/>
+    <w:charset w:val="00"/>
+    <w:family w:val="swiss"/>
+    <w:pitch w:val="variable"/>
+    <w:sig w:usb0="E00002FF" w:usb1="4000ACFF" w:usb2="00000001" w:usb3="00000000" w:csb0="0000019F" w:csb1="00000000"/>
+  </w:font>
+  <w:font w:name="Cambria">
+    <w:panose1 w:val="02040503050406030204"/>
+    <w:charset w:val="00"/>
+    <w:family w:val="roman"/>
+    <w:pitch w:val="variable"/>
+    <w:sig w:usb0="E00002FF" w:usb1="400004FF" w:usb2="00000000" w:usb3="00000000" w:csb0="0000019F" w:csb1="00000000"/>
+  </w:font>
+  <w:font w:name="MS Gothic">
+    <w:altName w:val="ＭＳ ゴシック"/>
+    <w:panose1 w:val="020B0609070205080204"/>
+    <w:charset w:val="80"/>
+    <w:family w:val="modern"/>
+    <w:pitch w:val="fixed"/>
+    <w:sig w:usb0="E00002FF" w:usb1="6AC7FDFB" w:usb2="00000012" w:usb3="00000000" w:csb0="0002009F" w:csb1="00000000"/>
+  </w:font>
+  <w:font w:name="Tahoma">
+    <w:panose1 w:val="020B0604030504040204"/>
+    <w:charset w:val="00"/>
+    <w:family w:val="swiss"/>
+    <w:pitch w:val="variable"/>
+    <w:sig w:usb0="E1002EFF" w:usb1="C000605B" w:usb2="00000029" w:usb3="00000000" w:csb0="000101FF" w:csb1="00000000"/>
+  </w:font>
+  <w:font w:name="Times">
+    <w:panose1 w:val="02020603050405020304"/>
+    <w:charset w:val="00"/>
+    <w:family w:val="roman"/>
+    <w:pitch w:val="variable"/>
+    <w:sig w:usb0="E0002AFF" w:usb1="C0007841" w:usb2="00000009" w:usb3="00000000" w:csb0="000001FF" w:csb1="00000000"/>
+  </w:font>
+  <w:font w:name="Cambria Math">
+    <w:panose1 w:val="02040503050406030204"/>
+    <w:charset w:val="00"/>
+    <w:family w:val="roman"/>
+    <w:pitch w:val="variable"/>
+    <w:sig w:usb0="E00002FF" w:usb1="420024FF" w:usb2="00000000" w:usb3="00000000" w:csb0="0000019F" w:csb1="00000000"/>
+  </w:font>
+  <w:font w:name="MS Mincho">
+    <w:altName w:val="ＭＳ 明朝"/>
+    <w:panose1 w:val="02020609040205080304"/>
+    <w:charset w:val="80"/>
+    <w:family w:val="modern"/>
+    <w:pitch w:val="fixed"/>
+    <w:sig w:usb0="E00002FF" w:usb1="6AC7FDFB" w:usb2="00000012" w:usb3="00000000" w:csb0="0002009F" w:csb1="00000000"/>
+  </w:font>
+</w:fonts>
+</file>
+
+<file path=word/glossary/settings.xml><?xml version="1.0" encoding="utf-8"?>
+<w:settings xmlns:mc="http://schemas.openxmlformats.org/markup-compatibility/2006" xmlns:o="urn:schemas-microsoft-com:office:office" xmlns:r="http://schemas.openxmlformats.org/officeDocument/2006/relationships" xmlns:m="http://schemas.openxmlformats.org/officeDocument/2006/math" xmlns:v="urn:schemas-microsoft-com:vml" xmlns:w10="urn:schemas-microsoft-com:office:word" xmlns:w="http://schemas.openxmlformats.org/wordprocessingml/2006/main" xmlns:w14="http://schemas.microsoft.com/office/word/2010/wordml" xmlns:sl="http://schemas.openxmlformats.org/schemaLibrary/2006/main" mc:Ignorable="w14">
+  <w:view w:val="normal"/>
+  <w:defaultTabStop w:val="720"/>
+  <w:characterSpacingControl w:val="doNotCompress"/>
+  <w:compat>
+    <w:useFELayout/>
+    <w:compatSetting w:name="compatibilityMode" w:uri="http://schemas.microsoft.com/office/word" w:val="14"/>
+    <w:compatSetting w:name="overrideTableStyleFontSizeAndJustification" w:uri="http://schemas.microsoft.com/office/word" w:val="1"/>
+    <w:compatSetting w:name="enableOpenTypeFeatures" w:uri="http://schemas.microsoft.com/office/word" w:val="1"/>
+    <w:compatSetting w:name="doNotFlipMirrorIndents" w:uri="http://schemas.microsoft.com/office/word" w:val="1"/>
+  </w:compat>
+  <w:rsids>
+    <w:rsidRoot w:val="00C85389"/>
+    <w:rsid w:val="00C85389"/>
+    <w:rsid w:val="00CD66F1"/>
+  </w:rsids>
+  <m:mathPr>
+    <m:mathFont m:val="Cambria Math"/>
+    <m:brkBin m:val="before"/>
+    <m:brkBinSub m:val="--"/>
+    <m:smallFrac m:val="0"/>
+    <m:dispDef/>
+    <m:lMargin m:val="0"/>
+    <m:rMargin m:val="0"/>
+    <m:defJc m:val="centerGroup"/>
+    <m:wrapIndent m:val="1440"/>
+    <m:intLim m:val="subSup"/>
+    <m:naryLim m:val="undOvr"/>
+  </m:mathPr>
+  <w:themeFontLang w:val="en-US"/>
+  <w:clrSchemeMapping w:bg1="light1" w:t1="dark1" w:bg2="light2" w:t2="dark2" w:accent1="accent1" w:accent2="accent2" w:accent3="accent3" w:accent4="accent4" w:accent5="accent5" w:accent6="accent6" w:hyperlink="hyperlink" w:followedHyperlink="followedHyperlink"/>
+  <w:decimalSymbol w:val="."/>
+  <w:listSeparator w:val=","/>
+</w:settings>
+</file>
+
+<file path=word/glossary/styles.xml><?xml version="1.0" encoding="utf-8"?>
+<w:styles xmlns:mc="http://schemas.openxmlformats.org/markup-compatibility/2006" xmlns:r="http://schemas.openxmlformats.org/officeDocument/2006/relationships" xmlns:w="http://schemas.openxmlformats.org/wordprocessingml/2006/main" xmlns:w14="http://schemas.microsoft.com/office/word/2010/wordml" mc:Ignorable="w14">
+  <w:docDefaults>
+    <w:rPrDefault>
+      <w:rPr>
+        <w:rFonts w:asciiTheme="minorHAnsi" w:eastAsiaTheme="minorEastAsia" w:hAnsiTheme="minorHAnsi" w:cstheme="minorBidi"/>
+        <w:sz w:val="22"/>
+        <w:szCs w:val="22"/>
+        <w:lang w:val="en-US" w:eastAsia="en-US" w:bidi="ar-SA"/>
+      </w:rPr>
+    </w:rPrDefault>
+    <w:pPrDefault>
+      <w:pPr>
+        <w:spacing w:after="200" w:line="276" w:lineRule="auto"/>
+      </w:pPr>
+    </w:pPrDefault>
+  </w:docDefaults>
+  <w:latentStyles w:defLockedState="0" w:defUIPriority="99" w:defSemiHidden="1" w:defUnhideWhenUsed="1" w:defQFormat="0" w:count="267">
+    <w:lsdException w:name="Normal" w:semiHidden="0" w:uiPriority="0" w:unhideWhenUsed="0" w:qFormat="1"/>
+    <w:lsdException w:name="heading 1" w:semiHidden="0" w:uiPriority="9" w:unhideWhenUsed="0" w:qFormat="1"/>
+    <w:lsdException w:name="heading 2" w:uiPriority="9" w:qFormat="1"/>
+    <w:lsdException w:name="heading 3" w:uiPriority="9" w:qFormat="1"/>
+    <w:lsdException w:name="heading 4" w:uiPriority="9" w:qFormat="1"/>
+    <w:lsdException w:name="heading 5" w:uiPriority="9" w:qFormat="1"/>
+    <w:lsdException w:name="heading 6" w:uiPriority="9" w:qFormat="1"/>
+    <w:lsdException w:name="heading 7" w:uiPriority="9" w:qFormat="1"/>
+    <w:lsdException w:name="heading 8" w:uiPriority="9" w:qFormat="1"/>
+    <w:lsdException w:name="heading 9" w:uiPriority="9" w:qFormat="1"/>
+    <w:lsdException w:name="toc 1" w:uiPriority="39"/>
+    <w:lsdException w:name="toc 2" w:uiPriority="39"/>
+    <w:lsdException w:name="toc 3" w:uiPriority="39"/>
+    <w:lsdException w:name="toc 4" w:uiPriority="39"/>
+    <w:lsdException w:name="toc 5" w:uiPriority="39"/>
+    <w:lsdException w:name="toc 6" w:uiPriority="39"/>
+    <w:lsdException w:name="toc 7" w:uiPriority="39"/>
+    <w:lsdException w:name="toc 8" w:uiPriority="39"/>
+    <w:lsdException w:name="toc 9" w:uiPriority="39"/>
+    <w:lsdException w:name="caption" w:uiPriority="35" w:qFormat="1"/>
+    <w:lsdException w:name="Title" w:semiHidden="0" w:uiPriority="10" w:unhideWhenUsed="0" w:qFormat="1"/>
+    <w:lsdException w:name="Default Paragraph Font" w:uiPriority="1"/>
+    <w:lsdException w:name="Subtitle" w:semiHidden="0" w:uiPriority="11" w:unhideWhenUsed="0" w:qFormat="1"/>
+    <w:lsdException w:name="Strong" w:semiHidden="0" w:uiPriority="22" w:unhideWhenUsed="0" w:qFormat="1"/>
+    <w:lsdException w:name="Emphasis" w:semiHidden="0" w:uiPriority="20" w:unhideWhenUsed="0" w:qFormat="1"/>
+    <w:lsdException w:name="Table Grid" w:semiHidden="0" w:uiPriority="59" w:unhideWhenUsed="0"/>
+    <w:lsdException w:name="Placeholder Text" w:unhideWhenUsed="0"/>
+    <w:lsdException w:name="No Spacing" w:semiHidden="0" w:uiPriority="1" w:unhideWhenUsed="0" w:qFormat="1"/>
+    <w:lsdException w:name="Light Shading" w:semiHidden="0" w:uiPriority="60" w:unhideWhenUsed="0"/>
+    <w:lsdException w:name="Light List" w:semiHidden="0" w:uiPriority="61" w:unhideWhenUsed="0"/>
+    <w:lsdException w:name="Light Grid" w:semiHidden="0" w:uiPriority="62" w:unhideWhenUsed="0"/>
+    <w:lsdException w:name="Medium Shading 1" w:semiHidden="0" w:uiPriority="63" w:unhideWhenUsed="0"/>
+    <w:lsdException w:name="Medium Shading 2" w:semiHidden="0" w:uiPriority="64" w:unhideWhenUsed="0"/>
+    <w:lsdException w:name="Medium List 1" w:semiHidden="0" w:uiPriority="65" w:unhideWhenUsed="0"/>
+    <w:lsdException w:name="Medium List 2" w:semiHidden="0" w:uiPriority="66" w:unhideWhenUsed="0"/>
+    <w:lsdException w:name="Medium Grid 1" w:semiHidden="0" w:uiPriority="67" w:unhideWhenUsed="0"/>
+    <w:lsdException w:name="Medium Grid 2" w:semiHidden="0" w:uiPriority="68" w:unhideWhenUsed="0"/>
+    <w:lsdException w:name="Medium Grid 3" w:semiHidden="0" w:uiPriority="69" w:unhideWhenUsed="0"/>
+    <w:lsdException w:name="Dark List" w:semiHidden="0" w:uiPriority="70" w:unhideWhenUsed="0"/>
+    <w:lsdException w:name="Colorful Shading" w:semiHidden="0" w:uiPriority="71" w:unhideWhenUsed="0"/>
+    <w:lsdException w:name="Colorful List" w:semiHidden="0" w:uiPriority="72" w:unhideWhenUsed="0"/>
+    <w:lsdException w:name="Colorful Grid" w:semiHidden="0" w:uiPriority="73" w:unhideWhenUsed="0"/>
+    <w:lsdException w:name="Light Shading Accent 1" w:semiHidden="0" w:uiPriority="60" w:unhideWhenUsed="0"/>
+    <w:lsdException w:name="Light List Accent 1" w:semiHidden="0" w:uiPriority="61" w:unhideWhenUsed="0"/>
+    <w:lsdException w:name="Light Grid Accent 1" w:semiHidden="0" w:uiPriority="62" w:unhideWhenUsed="0"/>
+    <w:lsdException w:name="Medium Shading 1 Accent 1" w:semiHidden="0" w:uiPriority="63" w:unhideWhenUsed="0"/>
+    <w:lsdException w:name="Medium Shading 2 Accent 1" w:semiHidden="0" w:uiPriority="64" w:unhideWhenUsed="0"/>
+    <w:lsdException w:name="Medium List 1 Accent 1" w:semiHidden="0" w:uiPriority="65" w:unhideWhenUsed="0"/>
+    <w:lsdException w:name="Revision" w:unhideWhenUsed="0"/>
+    <w:lsdException w:name="List Paragraph" w:semiHidden="0" w:uiPriority="34" w:unhideWhenUsed="0" w:qFormat="1"/>
+    <w:lsdException w:name="Quote" w:semiHidden="0" w:uiPriority="29" w:unhideWhenUsed="0" w:qFormat="1"/>
+    <w:lsdException w:name="Intense Quote" w:semiHidden="0" w:uiPriority="30" w:unhideWhenUsed="0" w:qFormat="1"/>
+    <w:lsdException w:name="Medium List 2 Accent 1" w:semiHidden="0" w:uiPriority="66" w:unhideWhenUsed="0"/>
+    <w:lsdException w:name="Medium Grid 1 Accent 1" w:semiHidden="0" w:uiPriority="67" w:unhideWhenUsed="0"/>
+    <w:lsdException w:name="Medium Grid 2 Accent 1" w:semiHidden="0" w:uiPriority="68" w:unhideWhenUsed="0"/>
+    <w:lsdException w:name="Medium Grid 3 Accent 1" w:semiHidden="0" w:uiPriority="69" w:unhideWhenUsed="0"/>
+    <w:lsdException w:name="Dark List Accent 1" w:semiHidden="0" w:uiPriority="70" w:unhideWhenUsed="0"/>
+    <w:lsdException w:name="Colorful Shading Accent 1" w:semiHidden="0" w:uiPriority="71" w:unhideWhenUsed="0"/>
+    <w:lsdException w:name="Colorful List Accent 1" w:semiHidden="0" w:uiPriority="72" w:unhideWhenUsed="0"/>
+    <w:lsdException w:name="Colorful Grid Accent 1" w:semiHidden="0" w:uiPriority="73" w:unhideWhenUsed="0"/>
+    <w:lsdException w:name="Light Shading Accent 2" w:semiHidden="0" w:uiPriority="60" w:unhideWhenUsed="0"/>
+    <w:lsdException w:name="Light List Accent 2" w:semiHidden="0" w:uiPriority="61" w:unhideWhenUsed="0"/>
+    <w:lsdException w:name="Light Grid Accent 2" w:semiHidden="0" w:uiPriority="62" w:unhideWhenUsed="0"/>
+    <w:lsdException w:name="Medium Shading 1 Accent 2" w:semiHidden="0" w:uiPriority="63" w:unhideWhenUsed="0"/>
+    <w:lsdException w:name="Medium Shading 2 Accent 2" w:semiHidden="0" w:uiPriority="64" w:unhideWhenUsed="0"/>
+    <w:lsdException w:name="Medium List 1 Accent 2" w:semiHidden="0" w:uiPriority="65" w:unhideWhenUsed="0"/>
+    <w:lsdException w:name="Medium List 2 Accent 2" w:semiHidden="0" w:uiPriority="66" w:unhideWhenUsed="0"/>
+    <w:lsdException w:name="Medium Grid 1 Accent 2" w:semiHidden="0" w:uiPriority="67" w:unhideWhenUsed="0"/>
+    <w:lsdException w:name="Medium Grid 2 Accent 2" w:semiHidden="0" w:uiPriority="68" w:unhideWhenUsed="0"/>
+    <w:lsdException w:name="Medium Grid 3 Accent 2" w:semiHidden="0" w:uiPriority="69" w:unhideWhenUsed="0"/>
+    <w:lsdException w:name="Dark List Accent 2" w:semiHidden="0" w:uiPriority="70" w:unhideWhenUsed="0"/>
+    <w:lsdException w:name="Colorful Shading Accent 2" w:semiHidden="0" w:uiPriority="71" w:unhideWhenUsed="0"/>
+    <w:lsdException w:name="Colorful List Accent 2" w:semiHidden="0" w:uiPriority="72" w:unhideWhenUsed="0"/>
+    <w:lsdException w:name="Colorful Grid Accent 2" w:semiHidden="0" w:uiPriority="73" w:unhideWhenUsed="0"/>
+    <w:lsdException w:name="Light Shading Accent 3" w:semiHidden="0" w:uiPriority="60" w:unhideWhenUsed="0"/>
+    <w:lsdException w:name="Light List Accent 3" w:semiHidden="0" w:uiPriority="61" w:unhideWhenUsed="0"/>
+    <w:lsdException w:name="Light Grid Accent 3" w:semiHidden="0" w:uiPriority="62" w:unhideWhenUsed="0"/>
+    <w:lsdException w:name="Medium Shading 1 Accent 3" w:semiHidden="0" w:uiPriority="63" w:unhideWhenUsed="0"/>
+    <w:lsdException w:name="Medium Shading 2 Accent 3" w:semiHidden="0" w:uiPriority="64" w:unhideWhenUsed="0"/>
+    <w:lsdException w:name="Medium List 1 Accent 3" w:semiHidden="0" w:uiPriority="65" w:unhideWhenUsed="0"/>
+    <w:lsdException w:name="Medium List 2 Accent 3" w:semiHidden="0" w:uiPriority="66" w:unhideWhenUsed="0"/>
+    <w:lsdException w:name="Medium Grid 1 Accent 3" w:semiHidden="0" w:uiPriority="67" w:unhideWhenUsed="0"/>
+    <w:lsdException w:name="Medium Grid 2 Accent 3" w:semiHidden="0" w:uiPriority="68" w:unhideWhenUsed="0"/>
+    <w:lsdException w:name="Medium Grid 3 Accent 3" w:semiHidden="0" w:uiPriority="69" w:unhideWhenUsed="0"/>
+    <w:lsdException w:name="Dark List Accent 3" w:semiHidden="0" w:uiPriority="70" w:unhideWhenUsed="0"/>
+    <w:lsdException w:name="Colorful Shading Accent 3" w:semiHidden="0" w:uiPriority="71" w:unhideWhenUsed="0"/>
+    <w:lsdException w:name="Colorful List Accent 3" w:semiHidden="0" w:uiPriority="72" w:unhideWhenUsed="0"/>
+    <w:lsdException w:name="Colorful Grid Accent 3" w:semiHidden="0" w:uiPriority="73" w:unhideWhenUsed="0"/>
+    <w:lsdException w:name="Light Shading Accent 4" w:semiHidden="0" w:uiPriority="60" w:unhideWhenUsed="0"/>
+    <w:lsdException w:name="Light List Accent 4" w:semiHidden="0" w:uiPriority="61" w:unhideWhenUsed="0"/>
+    <w:lsdException w:name="Light Grid Accent 4" w:semiHidden="0" w:uiPriority="62" w:unhideWhenUsed="0"/>
+    <w:lsdException w:name="Medium Shading 1 Accent 4" w:semiHidden="0" w:uiPriority="63" w:unhideWhenUsed="0"/>
+    <w:lsdException w:name="Medium Shading 2 Accent 4" w:semiHidden="0" w:uiPriority="64" w:unhideWhenUsed="0"/>
+    <w:lsdException w:name="Medium List 1 Accent 4" w:semiHidden="0" w:uiPriority="65" w:unhideWhenUsed="0"/>
+    <w:lsdException w:name="Medium List 2 Accent 4" w:semiHidden="0" w:uiPriority="66" w:unhideWhenUsed="0"/>
+    <w:lsdException w:name="Medium Grid 1 Accent 4" w:semiHidden="0" w:uiPriority="67" w:unhideWhenUsed="0"/>
+    <w:lsdException w:name="Medium Grid 2 Accent 4" w:semiHidden="0" w:uiPriority="68" w:unhideWhenUsed="0"/>
+    <w:lsdException w:name="Medium Grid 3 Accent 4" w:semiHidden="0" w:uiPriority="69" w:unhideWhenUsed="0"/>
+    <w:lsdException w:name="Dark List Accent 4" w:semiHidden="0" w:uiPriority="70" w:unhideWhenUsed="0"/>
+    <w:lsdException w:name="Colorful Shading Accent 4" w:semiHidden="0" w:uiPriority="71" w:unhideWhenUsed="0"/>
+    <w:lsdException w:name="Colorful List Accent 4" w:semiHidden="0" w:uiPriority="72" w:unhideWhenUsed="0"/>
+    <w:lsdException w:name="Colorful Grid Accent 4" w:semiHidden="0" w:uiPriority="73" w:unhideWhenUsed="0"/>
+    <w:lsdException w:name="Light Shading Accent 5" w:semiHidden="0" w:uiPriority="60" w:unhideWhenUsed="0"/>
+    <w:lsdException w:name="Light List Accent 5" w:semiHidden="0" w:uiPriority="61" w:unhideWhenUsed="0"/>
+    <w:lsdException w:name="Light Grid Accent 5" w:semiHidden="0" w:uiPriority="62" w:unhideWhenUsed="0"/>
+    <w:lsdException w:name="Medium Shading 1 Accent 5" w:semiHidden="0" w:uiPriority="63" w:unhideWhenUsed="0"/>
+    <w:lsdException w:name="Medium Shading 2 Accent 5" w:semiHidden="0" w:uiPriority="64" w:unhideWhenUsed="0"/>
+    <w:lsdException w:name="Medium List 1 Accent 5" w:semiHidden="0" w:uiPriority="65" w:unhideWhenUsed="0"/>
+    <w:lsdException w:name="Medium List 2 Accent 5" w:semiHidden="0" w:uiPriority="66" w:unhideWhenUsed="0"/>
+    <w:lsdException w:name="Medium Grid 1 Accent 5" w:semiHidden="0" w:uiPriority="67" w:unhideWhenUsed="0"/>
+    <w:lsdException w:name="Medium Grid 2 Accent 5" w:semiHidden="0" w:uiPriority="68" w:unhideWhenUsed="0"/>
+    <w:lsdException w:name="Medium Grid 3 Accent 5" w:semiHidden="0" w:uiPriority="69" w:unhideWhenUsed="0"/>
+    <w:lsdException w:name="Dark List Accent 5" w:semiHidden="0" w:uiPriority="70" w:unhideWhenUsed="0"/>
+    <w:lsdException w:name="Colorful Shading Accent 5" w:semiHidden="0" w:uiPriority="71" w:unhideWhenUsed="0"/>
+    <w:lsdException w:name="Colorful List Accent 5" w:semiHidden="0" w:uiPriority="72" w:unhideWhenUsed="0"/>
+    <w:lsdException w:name="Colorful Grid Accent 5" w:semiHidden="0" w:uiPriority="73" w:unhideWhenUsed="0"/>
+    <w:lsdException w:name="Light Shading Accent 6" w:semiHidden="0" w:uiPriority="60" w:unhideWhenUsed="0"/>
+    <w:lsdException w:name="Light List Accent 6" w:semiHidden="0" w:uiPriority="61" w:unhideWhenUsed="0"/>
+    <w:lsdException w:name="Light Grid Accent 6" w:semiHidden="0" w:uiPriority="62" w:unhideWhenUsed="0"/>
+    <w:lsdException w:name="Medium Shading 1 Accent 6" w:semiHidden="0" w:uiPriority="63" w:unhideWhenUsed="0"/>
+    <w:lsdException w:name="Medium Shading 2 Accent 6" w:semiHidden="0" w:uiPriority="64" w:unhideWhenUsed="0"/>
+    <w:lsdException w:name="Medium List 1 Accent 6" w:semiHidden="0" w:uiPriority="65" w:unhideWhenUsed="0"/>
+    <w:lsdException w:name="Medium List 2 Accent 6" w:semiHidden="0" w:uiPriority="66" w:unhideWhenUsed="0"/>
+    <w:lsdException w:name="Medium Grid 1 Accent 6" w:semiHidden="0" w:uiPriority="67" w:unhideWhenUsed="0"/>
+    <w:lsdException w:name="Medium Grid 2 Accent 6" w:semiHidden="0" w:uiPriority="68" w:unhideWhenUsed="0"/>
+    <w:lsdException w:name="Medium Grid 3 Accent 6" w:semiHidden="0" w:uiPriority="69" w:unhideWhenUsed="0"/>
+    <w:lsdException w:name="Dark List Accent 6" w:semiHidden="0" w:uiPriority="70" w:unhideWhenUsed="0"/>
+    <w:lsdException w:name="Colorful Shading Accent 6" w:semiHidden="0" w:uiPriority="71" w:unhideWhenUsed="0"/>
+    <w:lsdException w:name="Colorful List Accent 6" w:semiHidden="0" w:uiPriority="72" w:unhideWhenUsed="0"/>
+    <w:lsdException w:name="Colorful Grid Accent 6" w:semiHidden="0" w:uiPriority="73" w:unhideWhenUsed="0"/>
+    <w:lsdException w:name="Subtle Emphasis" w:semiHidden="0" w:uiPriority="19" w:unhideWhenUsed="0" w:qFormat="1"/>
+    <w:lsdException w:name="Intense Emphasis" w:semiHidden="0" w:uiPriority="21" w:unhideWhenUsed="0" w:qFormat="1"/>
+    <w:lsdException w:name="Subtle Reference" w:semiHidden="0" w:uiPriority="31" w:unhideWhenUsed="0" w:qFormat="1"/>
+    <w:lsdException w:name="Intense Reference" w:semiHidden="0" w:uiPriority="32" w:unhideWhenUsed="0" w:qFormat="1"/>
+    <w:lsdException w:name="Book Title" w:semiHidden="0" w:uiPriority="33" w:unhideWhenUsed="0" w:qFormat="1"/>
+    <w:lsdException w:name="Bibliography" w:uiPriority="37"/>
+    <w:lsdException w:name="TOC Heading" w:uiPriority="39" w:qFormat="1"/>
+  </w:latentStyles>
+  <w:style w:type="paragraph" w:default="1" w:styleId="Normal">
+    <w:name w:val="Normal"/>
+    <w:qFormat/>
+  </w:style>
+  <w:style w:type="character" w:default="1" w:styleId="DefaultParagraphFont">
+    <w:name w:val="Default Paragraph Font"/>
+    <w:uiPriority w:val="1"/>
+    <w:semiHidden/>
+    <w:unhideWhenUsed/>
+  </w:style>
+  <w:style w:type="table" w:default="1" w:styleId="TableNormal">
+    <w:name w:val="Normal Table"/>
+    <w:uiPriority w:val="99"/>
+    <w:semiHidden/>
+    <w:unhideWhenUsed/>
+    <w:tblPr>
+      <w:tblInd w:w="0" w:type="dxa"/>
+      <w:tblCellMar>
+        <w:top w:w="0" w:type="dxa"/>
+        <w:left w:w="108" w:type="dxa"/>
+        <w:bottom w:w="0" w:type="dxa"/>
+        <w:right w:w="108" w:type="dxa"/>
+      </w:tblCellMar>
+    </w:tblPr>
+  </w:style>
+  <w:style w:type="numbering" w:default="1" w:styleId="NoList">
+    <w:name w:val="No List"/>
+    <w:uiPriority w:val="99"/>
+    <w:semiHidden/>
+    <w:unhideWhenUsed/>
+  </w:style>
+  <w:style w:type="character" w:styleId="PlaceholderText">
+    <w:name w:val="Placeholder Text"/>
+    <w:basedOn w:val="DefaultParagraphFont"/>
+    <w:uiPriority w:val="99"/>
+    <w:semiHidden/>
+    <w:rsid w:val="00C85389"/>
+    <w:rPr>
+      <w:color w:val="808080"/>
+    </w:rPr>
+  </w:style>
+</w:styles>
+</file>
+
+<file path=word/glossary/stylesWithEffects.xml><?xml version="1.0" encoding="utf-8"?>
+<w:styles xmlns:wpc="http://schemas.microsoft.com/office/word/2010/wordprocessingCanvas" xmlns:mc="http://schemas.openxmlformats.org/markup-compatibility/2006" xmlns:o="urn:schemas-microsoft-com:office:office" xmlns:r="http://schemas.openxmlformats.org/officeDocument/2006/relationships" xmlns:m="http://schemas.openxmlformats.org/officeDocument/2006/math" xmlns:v="urn:schemas-microsoft-com:vml" xmlns:wp14="http://schemas.microsoft.com/office/word/2010/wordprocessingDrawing" xmlns:wp="http://schemas.openxmlformats.org/drawingml/2006/wordprocessingDrawing" xmlns:w10="urn:schemas-microsoft-com:office:word" xmlns:w="http://schemas.openxmlformats.org/wordprocessingml/2006/main" xmlns:w14="http://schemas.microsoft.com/office/word/2010/wordml" xmlns:wpg="http://schemas.microsoft.com/office/word/2010/wordprocessingGroup" xmlns:wpi="http://schemas.microsoft.com/office/word/2010/wordprocessingInk" xmlns:wne="http://schemas.microsoft.com/office/word/2006/wordml" xmlns:wps="http://schemas.microsoft.com/office/word/2010/wordprocessingShape" mc:Ignorable="w14 wp14">
+  <w:docDefaults>
+    <w:rPrDefault>
+      <w:rPr>
+        <w:rFonts w:asciiTheme="minorHAnsi" w:eastAsiaTheme="minorEastAsia" w:hAnsiTheme="minorHAnsi" w:cstheme="minorBidi"/>
+        <w:sz w:val="22"/>
+        <w:szCs w:val="22"/>
+        <w:lang w:val="en-US" w:eastAsia="en-US" w:bidi="ar-SA"/>
+      </w:rPr>
+    </w:rPrDefault>
+    <w:pPrDefault>
+      <w:pPr>
+        <w:spacing w:after="200" w:line="276" w:lineRule="auto"/>
+      </w:pPr>
+    </w:pPrDefault>
+  </w:docDefaults>
+  <w:latentStyles w:defLockedState="0" w:defUIPriority="99" w:defSemiHidden="1" w:defUnhideWhenUsed="1" w:defQFormat="0" w:count="267">
+    <w:lsdException w:name="Normal" w:semiHidden="0" w:uiPriority="0" w:unhideWhenUsed="0" w:qFormat="1"/>
+    <w:lsdException w:name="heading 1" w:semiHidden="0" w:uiPriority="9" w:unhideWhenUsed="0" w:qFormat="1"/>
+    <w:lsdException w:name="heading 2" w:uiPriority="9" w:qFormat="1"/>
+    <w:lsdException w:name="heading 3" w:uiPriority="9" w:qFormat="1"/>
+    <w:lsdException w:name="heading 4" w:uiPriority="9" w:qFormat="1"/>
+    <w:lsdException w:name="heading 5" w:uiPriority="9" w:qFormat="1"/>
+    <w:lsdException w:name="heading 6" w:uiPriority="9" w:qFormat="1"/>
+    <w:lsdException w:name="heading 7" w:uiPriority="9" w:qFormat="1"/>
+    <w:lsdException w:name="heading 8" w:uiPriority="9" w:qFormat="1"/>
+    <w:lsdException w:name="heading 9" w:uiPriority="9" w:qFormat="1"/>
+    <w:lsdException w:name="toc 1" w:uiPriority="39"/>
+    <w:lsdException w:name="toc 2" w:uiPriority="39"/>
+    <w:lsdException w:name="toc 3" w:uiPriority="39"/>
+    <w:lsdException w:name="toc 4" w:uiPriority="39"/>
+    <w:lsdException w:name="toc 5" w:uiPriority="39"/>
+    <w:lsdException w:name="toc 6" w:uiPriority="39"/>
+    <w:lsdException w:name="toc 7" w:uiPriority="39"/>
+    <w:lsdException w:name="toc 8" w:uiPriority="39"/>
+    <w:lsdException w:name="toc 9" w:uiPriority="39"/>
+    <w:lsdException w:name="caption" w:uiPriority="35" w:qFormat="1"/>
+    <w:lsdException w:name="Title" w:semiHidden="0" w:uiPriority="10" w:unhideWhenUsed="0" w:qFormat="1"/>
+    <w:lsdException w:name="Default Paragraph Font" w:uiPriority="1"/>
+    <w:lsdException w:name="Subtitle" w:semiHidden="0" w:uiPriority="11" w:unhideWhenUsed="0" w:qFormat="1"/>
+    <w:lsdException w:name="Strong" w:semiHidden="0" w:uiPriority="22" w:unhideWhenUsed="0" w:qFormat="1"/>
+    <w:lsdException w:name="Emphasis" w:semiHidden="0" w:uiPriority="20" w:unhideWhenUsed="0" w:qFormat="1"/>
+    <w:lsdException w:name="Table Grid" w:semiHidden="0" w:uiPriority="59" w:unhideWhenUsed="0"/>
+    <w:lsdException w:name="Placeholder Text" w:unhideWhenUsed="0"/>
+    <w:lsdException w:name="No Spacing" w:semiHidden="0" w:uiPriority="1" w:unhideWhenUsed="0" w:qFormat="1"/>
+    <w:lsdException w:name="Light Shading" w:semiHidden="0" w:uiPriority="60" w:unhideWhenUsed="0"/>
+    <w:lsdException w:name="Light List" w:semiHidden="0" w:uiPriority="61" w:unhideWhenUsed="0"/>
+    <w:lsdException w:name="Light Grid" w:semiHidden="0" w:uiPriority="62" w:unhideWhenUsed="0"/>
+    <w:lsdException w:name="Medium Shading 1" w:semiHidden="0" w:uiPriority="63" w:unhideWhenUsed="0"/>
+    <w:lsdException w:name="Medium Shading 2" w:semiHidden="0" w:uiPriority="64" w:unhideWhenUsed="0"/>
+    <w:lsdException w:name="Medium List 1" w:semiHidden="0" w:uiPriority="65" w:unhideWhenUsed="0"/>
+    <w:lsdException w:name="Medium List 2" w:semiHidden="0" w:uiPriority="66" w:unhideWhenUsed="0"/>
+    <w:lsdException w:name="Medium Grid 1" w:semiHidden="0" w:uiPriority="67" w:unhideWhenUsed="0"/>
+    <w:lsdException w:name="Medium Grid 2" w:semiHidden="0" w:uiPriority="68" w:unhideWhenUsed="0"/>
+    <w:lsdException w:name="Medium Grid 3" w:semiHidden="0" w:uiPriority="69" w:unhideWhenUsed="0"/>
+    <w:lsdException w:name="Dark List" w:semiHidden="0" w:uiPriority="70" w:unhideWhenUsed="0"/>
+    <w:lsdException w:name="Colorful Shading" w:semiHidden="0" w:uiPriority="71" w:unhideWhenUsed="0"/>
+    <w:lsdException w:name="Colorful List" w:semiHidden="0" w:uiPriority="72" w:unhideWhenUsed="0"/>
+    <w:lsdException w:name="Colorful Grid" w:semiHidden="0" w:uiPriority="73" w:unhideWhenUsed="0"/>
+    <w:lsdException w:name="Light Shading Accent 1" w:semiHidden="0" w:uiPriority="60" w:unhideWhenUsed="0"/>
+    <w:lsdException w:name="Light List Accent 1" w:semiHidden="0" w:uiPriority="61" w:unhideWhenUsed="0"/>
+    <w:lsdException w:name="Light Grid Accent 1" w:semiHidden="0" w:uiPriority="62" w:unhideWhenUsed="0"/>
+    <w:lsdException w:name="Medium Shading 1 Accent 1" w:semiHidden="0" w:uiPriority="63" w:unhideWhenUsed="0"/>
+    <w:lsdException w:name="Medium Shading 2 Accent 1" w:semiHidden="0" w:uiPriority="64" w:unhideWhenUsed="0"/>
+    <w:lsdException w:name="Medium List 1 Accent 1" w:semiHidden="0" w:uiPriority="65" w:unhideWhenUsed="0"/>
+    <w:lsdException w:name="Revision" w:unhideWhenUsed="0"/>
+    <w:lsdException w:name="List Paragraph" w:semiHidden="0" w:uiPriority="34" w:unhideWhenUsed="0" w:qFormat="1"/>
+    <w:lsdException w:name="Quote" w:semiHidden="0" w:uiPriority="29" w:unhideWhenUsed="0" w:qFormat="1"/>
+    <w:lsdException w:name="Intense Quote" w:semiHidden="0" w:uiPriority="30" w:unhideWhenUsed="0" w:qFormat="1"/>
+    <w:lsdException w:name="Medium List 2 Accent 1" w:semiHidden="0" w:uiPriority="66" w:unhideWhenUsed="0"/>
+    <w:lsdException w:name="Medium Grid 1 Accent 1" w:semiHidden="0" w:uiPriority="67" w:unhideWhenUsed="0"/>
+    <w:lsdException w:name="Medium Grid 2 Accent 1" w:semiHidden="0" w:uiPriority="68" w:unhideWhenUsed="0"/>
+    <w:lsdException w:name="Medium Grid 3 Accent 1" w:semiHidden="0" w:uiPriority="69" w:unhideWhenUsed="0"/>
+    <w:lsdException w:name="Dark List Accent 1" w:semiHidden="0" w:uiPriority="70" w:unhideWhenUsed="0"/>
+    <w:lsdException w:name="Colorful Shading Accent 1" w:semiHidden="0" w:uiPriority="71" w:unhideWhenUsed="0"/>
+    <w:lsdException w:name="Colorful List Accent 1" w:semiHidden="0" w:uiPriority="72" w:unhideWhenUsed="0"/>
+    <w:lsdException w:name="Colorful Grid Accent 1" w:semiHidden="0" w:uiPriority="73" w:unhideWhenUsed="0"/>
+    <w:lsdException w:name="Light Shading Accent 2" w:semiHidden="0" w:uiPriority="60" w:unhideWhenUsed="0"/>
+    <w:lsdException w:name="Light List Accent 2" w:semiHidden="0" w:uiPriority="61" w:unhideWhenUsed="0"/>
+    <w:lsdException w:name="Light Grid Accent 2" w:semiHidden="0" w:uiPriority="62" w:unhideWhenUsed="0"/>
+    <w:lsdException w:name="Medium Shading 1 Accent 2" w:semiHidden="0" w:uiPriority="63" w:unhideWhenUsed="0"/>
+    <w:lsdException w:name="Medium Shading 2 Accent 2" w:semiHidden="0" w:uiPriority="64" w:unhideWhenUsed="0"/>
+    <w:lsdException w:name="Medium List 1 Accent 2" w:semiHidden="0" w:uiPriority="65" w:unhideWhenUsed="0"/>
+    <w:lsdException w:name="Medium List 2 Accent 2" w:semiHidden="0" w:uiPriority="66" w:unhideWhenUsed="0"/>
+    <w:lsdException w:name="Medium Grid 1 Accent 2" w:semiHidden="0" w:uiPriority="67" w:unhideWhenUsed="0"/>
+    <w:lsdException w:name="Medium Grid 2 Accent 2" w:semiHidden="0" w:uiPriority="68" w:unhideWhenUsed="0"/>
+    <w:lsdException w:name="Medium Grid 3 Accent 2" w:semiHidden="0" w:uiPriority="69" w:unhideWhenUsed="0"/>
+    <w:lsdException w:name="Dark List Accent 2" w:semiHidden="0" w:uiPriority="70" w:unhideWhenUsed="0"/>
+    <w:lsdException w:name="Colorful Shading Accent 2" w:semiHidden="0" w:uiPriority="71" w:unhideWhenUsed="0"/>
+    <w:lsdException w:name="Colorful List Accent 2" w:semiHidden="0" w:uiPriority="72" w:unhideWhenUsed="0"/>
+    <w:lsdException w:name="Colorful Grid Accent 2" w:semiHidden="0" w:uiPriority="73" w:unhideWhenUsed="0"/>
+    <w:lsdException w:name="Light Shading Accent 3" w:semiHidden="0" w:uiPriority="60" w:unhideWhenUsed="0"/>
+    <w:lsdException w:name="Light List Accent 3" w:semiHidden="0" w:uiPriority="61" w:unhideWhenUsed="0"/>
+    <w:lsdException w:name="Light Grid Accent 3" w:semiHidden="0" w:uiPriority="62" w:unhideWhenUsed="0"/>
+    <w:lsdException w:name="Medium Shading 1 Accent 3" w:semiHidden="0" w:uiPriority="63" w:unhideWhenUsed="0"/>
+    <w:lsdException w:name="Medium Shading 2 Accent 3" w:semiHidden="0" w:uiPriority="64" w:unhideWhenUsed="0"/>
+    <w:lsdException w:name="Medium List 1 Accent 3" w:semiHidden="0" w:uiPriority="65" w:unhideWhenUsed="0"/>
+    <w:lsdException w:name="Medium List 2 Accent 3" w:semiHidden="0" w:uiPriority="66" w:unhideWhenUsed="0"/>
+    <w:lsdException w:name="Medium Grid 1 Accent 3" w:semiHidden="0" w:uiPriority="67" w:unhideWhenUsed="0"/>
+    <w:lsdException w:name="Medium Grid 2 Accent 3" w:semiHidden="0" w:uiPriority="68" w:unhideWhenUsed="0"/>
+    <w:lsdException w:name="Medium Grid 3 Accent 3" w:semiHidden="0" w:uiPriority="69" w:unhideWhenUsed="0"/>
+    <w:lsdException w:name="Dark List Accent 3" w:semiHidden="0" w:uiPriority="70" w:unhideWhenUsed="0"/>
+    <w:lsdException w:name="Colorful Shading Accent 3" w:semiHidden="0" w:uiPriority="71" w:unhideWhenUsed="0"/>
+    <w:lsdException w:name="Colorful List Accent 3" w:semiHidden="0" w:uiPriority="72" w:unhideWhenUsed="0"/>
+    <w:lsdException w:name="Colorful Grid Accent 3" w:semiHidden="0" w:uiPriority="73" w:unhideWhenUsed="0"/>
+    <w:lsdException w:name="Light Shading Accent 4" w:semiHidden="0" w:uiPriority="60" w:unhideWhenUsed="0"/>
+    <w:lsdException w:name="Light List Accent 4" w:semiHidden="0" w:uiPriority="61" w:unhideWhenUsed="0"/>
+    <w:lsdException w:name="Light Grid Accent 4" w:semiHidden="0" w:uiPriority="62" w:unhideWhenUsed="0"/>
+    <w:lsdException w:name="Medium Shading 1 Accent 4" w:semiHidden="0" w:uiPriority="63" w:unhideWhenUsed="0"/>
+    <w:lsdException w:name="Medium Shading 2 Accent 4" w:semiHidden="0" w:uiPriority="64" w:unhideWhenUsed="0"/>
+    <w:lsdException w:name="Medium List 1 Accent 4" w:semiHidden="0" w:uiPriority="65" w:unhideWhenUsed="0"/>
+    <w:lsdException w:name="Medium List 2 Accent 4" w:semiHidden="0" w:uiPriority="66" w:unhideWhenUsed="0"/>
+    <w:lsdException w:name="Medium Grid 1 Accent 4" w:semiHidden="0" w:uiPriority="67" w:unhideWhenUsed="0"/>
+    <w:lsdException w:name="Medium Grid 2 Accent 4" w:semiHidden="0" w:uiPriority="68" w:unhideWhenUsed="0"/>
+    <w:lsdException w:name="Medium Grid 3 Accent 4" w:semiHidden="0" w:uiPriority="69" w:unhideWhenUsed="0"/>
+    <w:lsdException w:name="Dark List Accent 4" w:semiHidden="0" w:uiPriority="70" w:unhideWhenUsed="0"/>
+    <w:lsdException w:name="Colorful Shading Accent 4" w:semiHidden="0" w:uiPriority="71" w:unhideWhenUsed="0"/>
+    <w:lsdException w:name="Colorful List Accent 4" w:semiHidden="0" w:uiPriority="72" w:unhideWhenUsed="0"/>
+    <w:lsdException w:name="Colorful Grid Accent 4" w:semiHidden="0" w:uiPriority="73" w:unhideWhenUsed="0"/>
+    <w:lsdException w:name="Light Shading Accent 5" w:semiHidden="0" w:uiPriority="60" w:unhideWhenUsed="0"/>
+    <w:lsdException w:name="Light List Accent 5" w:semiHidden="0" w:uiPriority="61" w:unhideWhenUsed="0"/>
+    <w:lsdException w:name="Light Grid Accent 5" w:semiHidden="0" w:uiPriority="62" w:unhideWhenUsed="0"/>
+    <w:lsdException w:name="Medium Shading 1 Accent 5" w:semiHidden="0" w:uiPriority="63" w:unhideWhenUsed="0"/>
+    <w:lsdException w:name="Medium Shading 2 Accent 5" w:semiHidden="0" w:uiPriority="64" w:unhideWhenUsed="0"/>
+    <w:lsdException w:name="Medium List 1 Accent 5" w:semiHidden="0" w:uiPriority="65" w:unhideWhenUsed="0"/>
+    <w:lsdException w:name="Medium List 2 Accent 5" w:semiHidden="0" w:uiPriority="66" w:unhideWhenUsed="0"/>
+    <w:lsdException w:name="Medium Grid 1 Accent 5" w:semiHidden="0" w:uiPriority="67" w:unhideWhenUsed="0"/>
+    <w:lsdException w:name="Medium Grid 2 Accent 5" w:semiHidden="0" w:uiPriority="68" w:unhideWhenUsed="0"/>
+    <w:lsdException w:name="Medium Grid 3 Accent 5" w:semiHidden="0" w:uiPriority="69" w:unhideWhenUsed="0"/>
+    <w:lsdException w:name="Dark List Accent 5" w:semiHidden="0" w:uiPriority="70" w:unhideWhenUsed="0"/>
+    <w:lsdException w:name="Colorful Shading Accent 5" w:semiHidden="0" w:uiPriority="71" w:unhideWhenUsed="0"/>
+    <w:lsdException w:name="Colorful List Accent 5" w:semiHidden="0" w:uiPriority="72" w:unhideWhenUsed="0"/>
+    <w:lsdException w:name="Colorful Grid Accent 5" w:semiHidden="0" w:uiPriority="73" w:unhideWhenUsed="0"/>
+    <w:lsdException w:name="Light Shading Accent 6" w:semiHidden="0" w:uiPriority="60" w:unhideWhenUsed="0"/>
+    <w:lsdException w:name="Light List Accent 6" w:semiHidden="0" w:uiPriority="61" w:unhideWhenUsed="0"/>
+    <w:lsdException w:name="Light Grid Accent 6" w:semiHidden="0" w:uiPriority="62" w:unhideWhenUsed="0"/>
+    <w:lsdException w:name="Medium Shading 1 Accent 6" w:semiHidden="0" w:uiPriority="63" w:unhideWhenUsed="0"/>
+    <w:lsdException w:name="Medium Shading 2 Accent 6" w:semiHidden="0" w:uiPriority="64" w:unhideWhenUsed="0"/>
+    <w:lsdException w:name="Medium List 1 Accent 6" w:semiHidden="0" w:uiPriority="65" w:unhideWhenUsed="0"/>
+    <w:lsdException w:name="Medium List 2 Accent 6" w:semiHidden="0" w:uiPriority="66" w:unhideWhenUsed="0"/>
+    <w:lsdException w:name="Medium Grid 1 Accent 6" w:semiHidden="0" w:uiPriority="67" w:unhideWhenUsed="0"/>
+    <w:lsdException w:name="Medium Grid 2 Accent 6" w:semiHidden="0" w:uiPriority="68" w:unhideWhenUsed="0"/>
+    <w:lsdException w:name="Medium Grid 3 Accent 6" w:semiHidden="0" w:uiPriority="69" w:unhideWhenUsed="0"/>
+    <w:lsdException w:name="Dark List Accent 6" w:semiHidden="0" w:uiPriority="70" w:unhideWhenUsed="0"/>
+    <w:lsdException w:name="Colorful Shading Accent 6" w:semiHidden="0" w:uiPriority="71" w:unhideWhenUsed="0"/>
+    <w:lsdException w:name="Colorful List Accent 6" w:semiHidden="0" w:uiPriority="72" w:unhideWhenUsed="0"/>
+    <w:lsdException w:name="Colorful Grid Accent 6" w:semiHidden="0" w:uiPriority="73" w:unhideWhenUsed="0"/>
+    <w:lsdException w:name="Subtle Emphasis" w:semiHidden="0" w:uiPriority="19" w:unhideWhenUsed="0" w:qFormat="1"/>
+    <w:lsdException w:name="Intense Emphasis" w:semiHidden="0" w:uiPriority="21" w:unhideWhenUsed="0" w:qFormat="1"/>
+    <w:lsdException w:name="Subtle Reference" w:semiHidden="0" w:uiPriority="31" w:unhideWhenUsed="0" w:qFormat="1"/>
+    <w:lsdException w:name="Intense Reference" w:semiHidden="0" w:uiPriority="32" w:unhideWhenUsed="0" w:qFormat="1"/>
+    <w:lsdException w:name="Book Title" w:semiHidden="0" w:uiPriority="33" w:unhideWhenUsed="0" w:qFormat="1"/>
+    <w:lsdException w:name="Bibliography" w:uiPriority="37"/>
+    <w:lsdException w:name="TOC Heading" w:uiPriority="39" w:qFormat="1"/>
+  </w:latentStyles>
+  <w:style w:type="paragraph" w:default="1" w:styleId="Normal">
+    <w:name w:val="Normal"/>
+    <w:qFormat/>
+  </w:style>
+  <w:style w:type="character" w:default="1" w:styleId="DefaultParagraphFont">
+    <w:name w:val="Default Paragraph Font"/>
+    <w:uiPriority w:val="1"/>
+    <w:semiHidden/>
+    <w:unhideWhenUsed/>
+  </w:style>
+  <w:style w:type="table" w:default="1" w:styleId="TableNormal">
+    <w:name w:val="Normal Table"/>
+    <w:uiPriority w:val="99"/>
+    <w:semiHidden/>
+    <w:unhideWhenUsed/>
+    <w:tblPr>
+      <w:tblInd w:w="0" w:type="dxa"/>
+      <w:tblCellMar>
+        <w:top w:w="0" w:type="dxa"/>
+        <w:left w:w="108" w:type="dxa"/>
+        <w:bottom w:w="0" w:type="dxa"/>
+        <w:right w:w="108" w:type="dxa"/>
+      </w:tblCellMar>
+    </w:tblPr>
+  </w:style>
+  <w:style w:type="numbering" w:default="1" w:styleId="NoList">
+    <w:name w:val="No List"/>
+    <w:uiPriority w:val="99"/>
+    <w:semiHidden/>
+    <w:unhideWhenUsed/>
+  </w:style>
+  <w:style w:type="character" w:styleId="PlaceholderText">
+    <w:name w:val="Placeholder Text"/>
+    <w:basedOn w:val="DefaultParagraphFont"/>
+    <w:uiPriority w:val="99"/>
+    <w:semiHidden/>
+    <w:rsid w:val="00C85389"/>
+    <w:rPr>
+      <w:color w:val="808080"/>
+    </w:rPr>
+  </w:style>
+</w:styles>
+</file>
+
+<file path=word/glossary/webSettings.xml><?xml version="1.0" encoding="utf-8"?>
+<w:webSettings xmlns:mc="http://schemas.openxmlformats.org/markup-compatibility/2006" xmlns:r="http://schemas.openxmlformats.org/officeDocument/2006/relationships" xmlns:w="http://schemas.openxmlformats.org/wordprocessingml/2006/main" xmlns:w14="http://schemas.microsoft.com/office/word/2010/wordml" mc:Ignorable="w14">
+  <w:optimizeForBrowser/>
+  <w:allowPNG/>
+</w:webSettings>
 </file>
 
 <file path=word/theme/theme1.xml><?xml version="1.0" encoding="utf-8"?>
@@ -21192,7 +21949,7 @@
 </file>
 
 <file path=customXml/itemProps1.xml><?xml version="1.0" encoding="utf-8"?>
-<ds:datastoreItem xmlns:ds="http://schemas.openxmlformats.org/officeDocument/2006/customXml" ds:itemID="{918D3F00-DD6E-4BDF-B2C5-3F03DB1AFDBA}">
+<ds:datastoreItem xmlns:ds="http://schemas.openxmlformats.org/officeDocument/2006/customXml" ds:itemID="{F9421A8F-FC60-434E-8C11-90594A25D584}">
   <ds:schemaRefs>
     <ds:schemaRef ds:uri="http://schemas.openxmlformats.org/officeDocument/2006/bibliography"/>
   </ds:schemaRefs>

</xml_diff>